<commit_message>
add data description and preliminary database design, and ER diagram
</commit_message>
<xml_diff>
--- a/Proposal final project.docx
+++ b/Proposal final project.docx
@@ -152,43 +152,7 @@
         <w:rPr>
           <w:rFonts w:ascii="Arial" w:hAnsi="Arial" w:cs="Arial"/>
         </w:rPr>
-        <w:t>system s</w:t>
-      </w:r>
-      <w:r>
-        <w:rPr>
-          <w:rFonts w:ascii="Arial" w:hAnsi="Arial" w:cs="Arial"/>
-        </w:rPr>
-        <w:t xml:space="preserve">pecifically </w:t>
-      </w:r>
-      <w:r>
-        <w:rPr>
-          <w:rFonts w:ascii="Arial" w:hAnsi="Arial" w:cs="Arial"/>
-        </w:rPr>
-        <w:t>built for</w:t>
-      </w:r>
-      <w:r>
-        <w:rPr>
-          <w:rFonts w:ascii="Arial" w:hAnsi="Arial" w:cs="Arial"/>
-        </w:rPr>
-        <w:t xml:space="preserve"> ecommerce</w:t>
-      </w:r>
-      <w:r>
-        <w:rPr>
-          <w:rFonts w:ascii="Arial" w:hAnsi="Arial" w:cs="Arial"/>
-        </w:rPr>
-        <w:t xml:space="preserve"> to analyze</w:t>
-      </w:r>
-      <w:r>
-        <w:rPr>
-          <w:rFonts w:ascii="Arial" w:hAnsi="Arial" w:cs="Arial"/>
-        </w:rPr>
-        <w:t xml:space="preserve"> product performance, understand trends, segment customers, customer behavior</w:t>
-      </w:r>
-      <w:r>
-        <w:rPr>
-          <w:rFonts w:ascii="Arial" w:hAnsi="Arial" w:cs="Arial"/>
-        </w:rPr>
-        <w:t>, etc.</w:t>
+        <w:t>system specifically built for ecommerce to analyze product performance, understand trends, segment customers, customer behavior, etc.</w:t>
       </w:r>
     </w:p>
     <w:p>
@@ -581,8 +545,47 @@
       <w:pPr>
         <w:rPr>
           <w:rFonts w:ascii="Arial" w:hAnsi="Arial" w:cs="Arial"/>
-        </w:rPr>
-      </w:pPr>
+          <w:b/>
+          <w:bCs/>
+        </w:rPr>
+      </w:pPr>
+      <w:r>
+        <w:rPr>
+          <w:rFonts w:ascii="Arial" w:hAnsi="Arial" w:cs="Arial"/>
+          <w:b/>
+          <w:bCs/>
+        </w:rPr>
+        <w:t xml:space="preserve">Database </w:t>
+      </w:r>
+      <w:r>
+        <w:rPr>
+          <w:rFonts w:ascii="Arial" w:hAnsi="Arial" w:cs="Arial"/>
+          <w:b/>
+          <w:bCs/>
+        </w:rPr>
+        <w:t>structure &amp; preprocessing</w:t>
+      </w:r>
+      <w:r>
+        <w:rPr>
+          <w:rFonts w:ascii="Arial" w:hAnsi="Arial" w:cs="Arial"/>
+          <w:b/>
+          <w:bCs/>
+        </w:rPr>
+        <w:t>:</w:t>
+      </w:r>
+    </w:p>
+    <w:p>
+      <w:pPr>
+        <w:rPr>
+          <w:rFonts w:ascii="Arial" w:hAnsi="Arial" w:cs="Arial"/>
+        </w:rPr>
+      </w:pPr>
+      <w:r>
+        <w:rPr>
+          <w:rFonts w:ascii="Arial" w:hAnsi="Arial" w:cs="Arial"/>
+        </w:rPr>
+        <w:t xml:space="preserve">File: </w:t>
+      </w:r>
       <w:hyperlink r:id="rId5" w:history="1">
         <w:r>
           <w:rPr>
@@ -597,27 +600,8 @@
       <w:pPr>
         <w:rPr>
           <w:rFonts w:ascii="Arial" w:hAnsi="Arial" w:cs="Arial"/>
-          <w:b/>
-          <w:bCs/>
-        </w:rPr>
-      </w:pPr>
-    </w:p>
-    <w:p>
-      <w:pPr>
-        <w:rPr>
-          <w:rFonts w:ascii="Arial" w:hAnsi="Arial" w:cs="Arial"/>
-          <w:b/>
-          <w:bCs/>
-        </w:rPr>
-      </w:pPr>
-      <w:r>
-        <w:rPr>
-          <w:rFonts w:ascii="Arial" w:hAnsi="Arial" w:cs="Arial"/>
-          <w:b/>
-          <w:bCs/>
-        </w:rPr>
-        <w:t>Database design:</w:t>
-      </w:r>
+        </w:rPr>
+      </w:pPr>
     </w:p>
     <w:p>
       <w:pPr>
@@ -630,34 +614,102 @@
           <w:rFonts w:ascii="Arial" w:hAnsi="Arial" w:cs="Arial"/>
         </w:rPr>
         <w:lastRenderedPageBreak/>
-        <w:t>Schemas</w:t>
-      </w:r>
-    </w:p>
-    <w:p>
-      <w:pPr>
-        <w:rPr>
-          <w:rFonts w:ascii="Arial" w:hAnsi="Arial" w:cs="Arial"/>
-        </w:rPr>
-      </w:pPr>
-      <w:r>
-        <w:rPr>
-          <w:rFonts w:ascii="Arial" w:hAnsi="Arial" w:cs="Arial"/>
-        </w:rPr>
-        <w:t>Normalization</w:t>
-      </w:r>
-      <w:r>
-        <w:rPr>
-          <w:rFonts w:ascii="Arial" w:hAnsi="Arial" w:cs="Arial"/>
-        </w:rPr>
-        <w:t xml:space="preserve"> – star, snowflake</w:t>
-      </w:r>
-    </w:p>
-    <w:p>
-      <w:pPr>
-        <w:rPr>
-          <w:rFonts w:ascii="Arial" w:hAnsi="Arial" w:cs="Arial"/>
-        </w:rPr>
-      </w:pPr>
+        <w:t xml:space="preserve">Proposed </w:t>
+      </w:r>
+      <w:r>
+        <w:rPr>
+          <w:rFonts w:ascii="Arial" w:hAnsi="Arial" w:cs="Arial"/>
+        </w:rPr>
+        <w:t>Table Name: Orders</w:t>
+      </w:r>
+    </w:p>
+    <w:p>
+      <w:pPr>
+        <w:rPr>
+          <w:rFonts w:ascii="Arial" w:hAnsi="Arial" w:cs="Arial"/>
+        </w:rPr>
+      </w:pPr>
+      <w:r>
+        <w:rPr>
+          <w:rFonts w:ascii="Arial" w:hAnsi="Arial" w:cs="Arial"/>
+        </w:rPr>
+        <w:t>Key Fields</w:t>
+      </w:r>
+      <w:r>
+        <w:rPr>
+          <w:rFonts w:ascii="Arial" w:hAnsi="Arial" w:cs="Arial"/>
+        </w:rPr>
+        <w:t xml:space="preserve">: </w:t>
+      </w:r>
+      <w:r>
+        <w:rPr>
+          <w:rFonts w:ascii="Arial" w:hAnsi="Arial" w:cs="Arial"/>
+        </w:rPr>
+        <w:t>Row ID</w:t>
+      </w:r>
+      <w:r>
+        <w:rPr>
+          <w:rFonts w:ascii="Arial" w:hAnsi="Arial" w:cs="Arial"/>
+        </w:rPr>
+        <w:t>, Order ID</w:t>
+      </w:r>
+      <w:r>
+        <w:rPr>
+          <w:rFonts w:ascii="Arial" w:hAnsi="Arial" w:cs="Arial"/>
+        </w:rPr>
+        <w:t xml:space="preserve">, </w:t>
+      </w:r>
+      <w:r>
+        <w:rPr>
+          <w:rFonts w:ascii="Arial" w:hAnsi="Arial" w:cs="Arial"/>
+        </w:rPr>
+        <w:t xml:space="preserve">Customer ID, Product ID </w:t>
+      </w:r>
+    </w:p>
+    <w:p>
+      <w:pPr>
+        <w:rPr>
+          <w:rFonts w:ascii="Arial" w:hAnsi="Arial" w:cs="Arial"/>
+        </w:rPr>
+      </w:pPr>
+      <w:r>
+        <w:rPr>
+          <w:rFonts w:ascii="Arial" w:hAnsi="Arial" w:cs="Arial"/>
+        </w:rPr>
+        <w:t>Columns</w:t>
+      </w:r>
+      <w:r>
+        <w:rPr>
+          <w:rFonts w:ascii="Arial" w:hAnsi="Arial" w:cs="Arial"/>
+        </w:rPr>
+        <w:t xml:space="preserve"> in dataset:</w:t>
+      </w:r>
+      <w:r>
+        <w:rPr>
+          <w:rFonts w:ascii="Arial" w:hAnsi="Arial" w:cs="Arial"/>
+          <w:b/>
+          <w:bCs/>
+        </w:rPr>
+        <w:t xml:space="preserve"> </w:t>
+      </w:r>
+      <w:r>
+        <w:rPr>
+          <w:rFonts w:ascii="Arial" w:hAnsi="Arial" w:cs="Arial"/>
+        </w:rPr>
+        <w:t>Row ID, Order ID, Order Date, Ship Date, Ship Mode, Customer ID, Customer Name, Segment, Country, City, State, Postal Code, Region, Product ID, Category, Sub-Category, Product Name</w:t>
+      </w:r>
+      <w:r>
+        <w:rPr>
+          <w:rFonts w:ascii="Arial" w:hAnsi="Arial" w:cs="Arial"/>
+        </w:rPr>
+        <w:t xml:space="preserve">. </w:t>
+      </w:r>
+      <w:r>
+        <w:rPr>
+          <w:rFonts w:ascii="Arial" w:hAnsi="Arial" w:cs="Arial"/>
+        </w:rPr>
+        <w:t>Sales, Quantity, Discount, Profit</w:t>
+      </w:r>
     </w:p>
     <w:p>
       <w:pPr>
@@ -678,221 +730,476 @@
     </w:p>
     <w:p>
       <w:pPr>
-        <w:rPr>
-          <w:rFonts w:ascii="Arial" w:hAnsi="Arial" w:cs="Arial"/>
-        </w:rPr>
-      </w:pPr>
-      <w:r>
-        <w:rPr>
-          <w:rFonts w:ascii="Arial" w:hAnsi="Arial" w:cs="Arial"/>
-        </w:rPr>
-        <w:t>Format dates? Handle missing values, pre-processing for proper date formats</w:t>
-      </w:r>
-    </w:p>
-    <w:p>
-      <w:pPr>
-        <w:rPr>
-          <w:rFonts w:ascii="Arial" w:hAnsi="Arial" w:cs="Arial"/>
-        </w:rPr>
-      </w:pPr>
-    </w:p>
-    <w:p>
-      <w:pPr>
-        <w:rPr>
-          <w:rFonts w:ascii="Arial" w:hAnsi="Arial" w:cs="Arial"/>
-          <w:b/>
-          <w:bCs/>
-        </w:rPr>
-      </w:pPr>
-      <w:r>
-        <w:rPr>
-          <w:rFonts w:ascii="Arial" w:hAnsi="Arial" w:cs="Arial"/>
-          <w:b/>
-          <w:bCs/>
-        </w:rPr>
-        <w:t>Schema Design</w:t>
-      </w:r>
-    </w:p>
-    <w:p>
-      <w:pPr>
-        <w:rPr>
-          <w:rFonts w:ascii="Arial" w:hAnsi="Arial" w:cs="Arial"/>
-        </w:rPr>
-      </w:pPr>
-    </w:p>
-    <w:p>
-      <w:pPr>
-        <w:rPr>
-          <w:rFonts w:ascii="Arial" w:hAnsi="Arial" w:cs="Arial"/>
-          <w:b/>
-          <w:bCs/>
-        </w:rPr>
-      </w:pPr>
-      <w:r>
-        <w:rPr>
-          <w:rFonts w:ascii="Arial" w:hAnsi="Arial" w:cs="Arial"/>
-          <w:b/>
-          <w:bCs/>
-        </w:rPr>
-        <w:t>Rows</w:t>
-      </w:r>
-      <w:r>
-        <w:rPr>
-          <w:rFonts w:ascii="Arial" w:hAnsi="Arial" w:cs="Arial"/>
-          <w:b/>
-          <w:bCs/>
-        </w:rPr>
-        <w:t xml:space="preserve"> in dataset</w:t>
-      </w:r>
-      <w:r>
-        <w:rPr>
-          <w:rFonts w:ascii="Arial" w:hAnsi="Arial" w:cs="Arial"/>
-          <w:b/>
-          <w:bCs/>
+        <w:pStyle w:val="ListParagraph"/>
+        <w:numPr>
+          <w:ilvl w:val="0"/>
+          <w:numId w:val="4"/>
+        </w:numPr>
+        <w:rPr>
+          <w:rFonts w:ascii="Arial" w:hAnsi="Arial" w:cs="Arial"/>
+        </w:rPr>
+      </w:pPr>
+      <w:r>
+        <w:rPr>
+          <w:rFonts w:ascii="Arial" w:hAnsi="Arial" w:cs="Arial"/>
+        </w:rPr>
+        <w:t>Check for</w:t>
+      </w:r>
+      <w:r>
+        <w:rPr>
+          <w:rFonts w:ascii="Arial" w:hAnsi="Arial" w:cs="Arial"/>
+        </w:rPr>
+        <w:t xml:space="preserve"> missing values, </w:t>
+      </w:r>
+      <w:r>
+        <w:rPr>
+          <w:rFonts w:ascii="Arial" w:hAnsi="Arial" w:cs="Arial"/>
+        </w:rPr>
+        <w:t>handle missing values if needed</w:t>
+      </w:r>
+    </w:p>
+    <w:p>
+      <w:pPr>
+        <w:pStyle w:val="ListParagraph"/>
+        <w:numPr>
+          <w:ilvl w:val="0"/>
+          <w:numId w:val="4"/>
+        </w:numPr>
+        <w:rPr>
+          <w:rFonts w:ascii="Arial" w:hAnsi="Arial" w:cs="Arial"/>
+        </w:rPr>
+      </w:pPr>
+      <w:r>
+        <w:rPr>
+          <w:rFonts w:ascii="Arial" w:hAnsi="Arial" w:cs="Arial"/>
+        </w:rPr>
+        <w:t>F</w:t>
+      </w:r>
+      <w:r>
+        <w:rPr>
+          <w:rFonts w:ascii="Arial" w:hAnsi="Arial" w:cs="Arial"/>
+        </w:rPr>
+        <w:t xml:space="preserve">ormat dates from DD/MM/YYYY </w:t>
+      </w:r>
+      <w:r>
+        <w:rPr>
+          <w:rFonts w:ascii="Arial" w:hAnsi="Arial" w:cs="Arial"/>
+        </w:rPr>
+        <w:t>to YYYY</w:t>
+      </w:r>
+      <w:r>
+        <w:rPr>
+          <w:rFonts w:ascii="Arial" w:hAnsi="Arial" w:cs="Arial"/>
+        </w:rPr>
+        <w:t>-MM-DD</w:t>
+      </w:r>
+      <w:r>
+        <w:rPr>
+          <w:rFonts w:ascii="Arial" w:hAnsi="Arial" w:cs="Arial"/>
+        </w:rPr>
+        <w:t xml:space="preserve"> for MySQL.</w:t>
+      </w:r>
+      <w:r>
+        <w:rPr>
+          <w:rFonts w:ascii="Arial" w:hAnsi="Arial" w:cs="Arial"/>
+        </w:rPr>
+        <w:t xml:space="preserve">  </w:t>
+      </w:r>
+    </w:p>
+    <w:p>
+      <w:pPr>
+        <w:pStyle w:val="ListParagraph"/>
+        <w:numPr>
+          <w:ilvl w:val="0"/>
+          <w:numId w:val="4"/>
+        </w:numPr>
+        <w:rPr>
+          <w:rFonts w:ascii="Arial" w:hAnsi="Arial" w:cs="Arial"/>
+        </w:rPr>
+      </w:pPr>
+      <w:r>
+        <w:rPr>
+          <w:rFonts w:ascii="Arial" w:hAnsi="Arial" w:cs="Arial"/>
+        </w:rPr>
+        <w:t xml:space="preserve">Drop Country column (all orders are within the United States). </w:t>
+      </w:r>
+    </w:p>
+    <w:p>
+      <w:pPr>
+        <w:pStyle w:val="ListParagraph"/>
+        <w:numPr>
+          <w:ilvl w:val="0"/>
+          <w:numId w:val="4"/>
+        </w:numPr>
+        <w:rPr>
+          <w:rFonts w:ascii="Arial" w:hAnsi="Arial" w:cs="Arial"/>
+        </w:rPr>
+      </w:pPr>
+      <w:r>
+        <w:rPr>
+          <w:rFonts w:ascii="Arial" w:hAnsi="Arial" w:cs="Arial"/>
+        </w:rPr>
+        <w:t>Format Sales and Profit column values to 2 significant figures accounting for cents</w:t>
+      </w:r>
+    </w:p>
+    <w:p>
+      <w:pPr>
+        <w:rPr>
+          <w:rFonts w:ascii="Arial" w:hAnsi="Arial" w:cs="Arial"/>
+          <w:b/>
+          <w:bCs/>
+        </w:rPr>
+      </w:pPr>
+      <w:r>
+        <w:rPr>
+          <w:rFonts w:ascii="Arial" w:hAnsi="Arial" w:cs="Arial"/>
+          <w:b/>
+          <w:bCs/>
+        </w:rPr>
+        <w:t>Preliminary Design:</w:t>
+      </w:r>
+    </w:p>
+    <w:p>
+      <w:pPr>
+        <w:rPr>
+          <w:rFonts w:ascii="Arial" w:hAnsi="Arial" w:cs="Arial"/>
+        </w:rPr>
+      </w:pPr>
+      <w:r>
+        <w:rPr>
+          <w:rFonts w:ascii="Arial" w:hAnsi="Arial" w:cs="Arial"/>
+        </w:rPr>
+        <w:t xml:space="preserve">Following normalization, the design of the database will </w:t>
+      </w:r>
+      <w:r>
+        <w:rPr>
+          <w:rFonts w:ascii="Arial" w:hAnsi="Arial" w:cs="Arial"/>
+        </w:rPr>
+        <w:t>follow a star schema</w:t>
+      </w:r>
+      <w:r>
+        <w:rPr>
+          <w:rFonts w:ascii="Arial" w:hAnsi="Arial" w:cs="Arial"/>
+        </w:rPr>
+        <w:t xml:space="preserve"> as follows</w:t>
+      </w:r>
+      <w:r>
+        <w:rPr>
+          <w:rFonts w:ascii="Arial" w:hAnsi="Arial" w:cs="Arial"/>
+        </w:rPr>
+        <w:t xml:space="preserve">, with </w:t>
+      </w:r>
+      <w:r>
+        <w:rPr>
+          <w:rFonts w:ascii="Arial" w:hAnsi="Arial" w:cs="Arial"/>
+        </w:rPr>
+        <w:t>table name</w:t>
+      </w:r>
+      <w:r>
+        <w:rPr>
+          <w:rFonts w:ascii="Arial" w:hAnsi="Arial" w:cs="Arial"/>
+        </w:rPr>
+        <w:t xml:space="preserve"> primary keys (PK), foreign keys (FK), and attributes</w:t>
+      </w:r>
+      <w:r>
+        <w:rPr>
+          <w:rFonts w:ascii="Arial" w:hAnsi="Arial" w:cs="Arial"/>
+        </w:rPr>
+        <w:t>:</w:t>
+      </w:r>
+    </w:p>
+    <w:p>
+      <w:pPr>
+        <w:pStyle w:val="ListParagraph"/>
+        <w:numPr>
+          <w:ilvl w:val="0"/>
+          <w:numId w:val="2"/>
+        </w:numPr>
+        <w:rPr>
+          <w:rFonts w:ascii="Arial" w:hAnsi="Arial" w:cs="Arial"/>
+        </w:rPr>
+      </w:pPr>
+      <w:r>
+        <w:rPr>
+          <w:rFonts w:ascii="Arial" w:hAnsi="Arial" w:cs="Arial"/>
+        </w:rPr>
+        <w:t>Fact Table:</w:t>
+      </w:r>
+      <w:r>
+        <w:rPr>
+          <w:rFonts w:ascii="Arial" w:hAnsi="Arial" w:cs="Arial"/>
+        </w:rPr>
+        <w:t xml:space="preserve"> Sales:</w:t>
+      </w:r>
+      <w:r>
+        <w:rPr>
+          <w:rFonts w:ascii="Arial" w:hAnsi="Arial" w:cs="Arial"/>
+        </w:rPr>
+        <w:t xml:space="preserve"> </w:t>
+      </w:r>
+      <w:proofErr w:type="spellStart"/>
+      <w:r>
+        <w:rPr>
+          <w:rFonts w:ascii="Arial" w:hAnsi="Arial" w:cs="Arial"/>
+        </w:rPr>
+        <w:t>Row_Id</w:t>
+      </w:r>
+      <w:proofErr w:type="spellEnd"/>
+      <w:r>
+        <w:rPr>
+          <w:rFonts w:ascii="Arial" w:hAnsi="Arial" w:cs="Arial"/>
+        </w:rPr>
+        <w:t xml:space="preserve"> (PK), Order ID (FK), Customer ID (FK), Product ID (FK)</w:t>
+      </w:r>
+    </w:p>
+    <w:p>
+      <w:pPr>
+        <w:pStyle w:val="ListParagraph"/>
+        <w:numPr>
+          <w:ilvl w:val="0"/>
+          <w:numId w:val="2"/>
+        </w:numPr>
+        <w:rPr>
+          <w:rFonts w:ascii="Arial" w:hAnsi="Arial" w:cs="Arial"/>
+        </w:rPr>
+      </w:pPr>
+      <w:r>
+        <w:rPr>
+          <w:rFonts w:ascii="Arial" w:hAnsi="Arial" w:cs="Arial"/>
+        </w:rPr>
+        <w:t xml:space="preserve">Dimension </w:t>
+      </w:r>
+      <w:r>
+        <w:rPr>
+          <w:rFonts w:ascii="Arial" w:hAnsi="Arial" w:cs="Arial"/>
+        </w:rPr>
+        <w:t>Table</w:t>
+      </w:r>
+      <w:r>
+        <w:rPr>
+          <w:rFonts w:ascii="Arial" w:hAnsi="Arial" w:cs="Arial"/>
         </w:rPr>
         <w:t xml:space="preserve">: </w:t>
       </w:r>
-    </w:p>
-    <w:p>
-      <w:pPr>
-        <w:rPr>
-          <w:rFonts w:ascii="Arial" w:hAnsi="Arial" w:cs="Arial"/>
-        </w:rPr>
-      </w:pPr>
-      <w:r>
-        <w:rPr>
-          <w:rFonts w:ascii="Arial" w:hAnsi="Arial" w:cs="Arial"/>
-        </w:rPr>
-        <w:t xml:space="preserve">Row ID, </w:t>
-      </w:r>
-      <w:r>
-        <w:rPr>
-          <w:rFonts w:ascii="Arial" w:hAnsi="Arial" w:cs="Arial"/>
-        </w:rPr>
-        <w:t xml:space="preserve">Order ID, Order Date, Ship Date, Ship Mode, </w:t>
-      </w:r>
-    </w:p>
-    <w:p>
-      <w:pPr>
-        <w:rPr>
-          <w:rFonts w:ascii="Arial" w:hAnsi="Arial" w:cs="Arial"/>
-        </w:rPr>
-      </w:pPr>
-      <w:r>
-        <w:rPr>
-          <w:rFonts w:ascii="Arial" w:hAnsi="Arial" w:cs="Arial"/>
-        </w:rPr>
-        <w:t xml:space="preserve">Customer ID, Customer Name, Segment, Country, City, State, Postal Code, Region, </w:t>
-      </w:r>
-    </w:p>
-    <w:p>
-      <w:pPr>
-        <w:rPr>
-          <w:rFonts w:ascii="Arial" w:hAnsi="Arial" w:cs="Arial"/>
-        </w:rPr>
-      </w:pPr>
-      <w:r>
-        <w:rPr>
-          <w:rFonts w:ascii="Arial" w:hAnsi="Arial" w:cs="Arial"/>
-        </w:rPr>
-        <w:t xml:space="preserve">Product ID, Category, Sub-Category, Product Name, </w:t>
-      </w:r>
-    </w:p>
-    <w:p>
-      <w:pPr>
-        <w:rPr>
-          <w:rFonts w:ascii="Arial" w:hAnsi="Arial" w:cs="Arial"/>
-        </w:rPr>
-      </w:pPr>
-      <w:r>
-        <w:rPr>
-          <w:rFonts w:ascii="Arial" w:hAnsi="Arial" w:cs="Arial"/>
-        </w:rPr>
-        <w:t>Sales, Quantity, Discount, Profit</w:t>
-      </w:r>
-    </w:p>
-    <w:p>
-      <w:pPr>
-        <w:rPr>
-          <w:rFonts w:ascii="Arial" w:hAnsi="Arial" w:cs="Arial"/>
-          <w:b/>
-          <w:bCs/>
-        </w:rPr>
-      </w:pPr>
-      <w:r>
-        <w:rPr>
-          <w:rFonts w:ascii="Arial" w:hAnsi="Arial" w:cs="Arial"/>
-          <w:b/>
-          <w:bCs/>
-        </w:rPr>
-        <w:t>Tables</w:t>
-      </w:r>
-    </w:p>
-    <w:p>
-      <w:pPr>
-        <w:rPr>
-          <w:rFonts w:ascii="Arial" w:hAnsi="Arial" w:cs="Arial"/>
-        </w:rPr>
-      </w:pPr>
-      <w:r>
-        <w:rPr>
-          <w:rFonts w:ascii="Arial" w:hAnsi="Arial" w:cs="Arial"/>
-        </w:rPr>
-        <w:t>Customers</w:t>
-      </w:r>
-    </w:p>
-    <w:p>
-      <w:pPr>
-        <w:rPr>
-          <w:rFonts w:ascii="Arial" w:hAnsi="Arial" w:cs="Arial"/>
-        </w:rPr>
-      </w:pPr>
       <w:r>
         <w:rPr>
           <w:rFonts w:ascii="Arial" w:hAnsi="Arial" w:cs="Arial"/>
         </w:rPr>
         <w:t>Orders</w:t>
       </w:r>
-    </w:p>
-    <w:p>
-      <w:pPr>
-        <w:rPr>
-          <w:rFonts w:ascii="Arial" w:hAnsi="Arial" w:cs="Arial"/>
-        </w:rPr>
-      </w:pPr>
+      <w:r>
+        <w:rPr>
+          <w:rFonts w:ascii="Arial" w:hAnsi="Arial" w:cs="Arial"/>
+        </w:rPr>
+        <w:t>:</w:t>
+      </w:r>
+      <w:r>
+        <w:rPr>
+          <w:rFonts w:ascii="Arial" w:hAnsi="Arial" w:cs="Arial"/>
+        </w:rPr>
+        <w:t xml:space="preserve"> </w:t>
+      </w:r>
+      <w:proofErr w:type="spellStart"/>
+      <w:r>
+        <w:rPr>
+          <w:rFonts w:ascii="Arial" w:hAnsi="Arial" w:cs="Arial"/>
+        </w:rPr>
+        <w:t>Order_ID</w:t>
+      </w:r>
+      <w:proofErr w:type="spellEnd"/>
+      <w:r>
+        <w:rPr>
+          <w:rFonts w:ascii="Arial" w:hAnsi="Arial" w:cs="Arial"/>
+        </w:rPr>
+        <w:t xml:space="preserve"> (PK), </w:t>
+      </w:r>
+      <w:proofErr w:type="spellStart"/>
+      <w:r>
+        <w:rPr>
+          <w:rFonts w:ascii="Arial" w:hAnsi="Arial" w:cs="Arial"/>
+        </w:rPr>
+        <w:t>Order_Date</w:t>
+      </w:r>
+      <w:proofErr w:type="spellEnd"/>
+      <w:r>
+        <w:rPr>
+          <w:rFonts w:ascii="Arial" w:hAnsi="Arial" w:cs="Arial"/>
+        </w:rPr>
+        <w:t xml:space="preserve">, </w:t>
+      </w:r>
+      <w:proofErr w:type="spellStart"/>
+      <w:r>
+        <w:rPr>
+          <w:rFonts w:ascii="Arial" w:hAnsi="Arial" w:cs="Arial"/>
+        </w:rPr>
+        <w:t>Ship_Date</w:t>
+      </w:r>
+      <w:proofErr w:type="spellEnd"/>
+      <w:r>
+        <w:rPr>
+          <w:rFonts w:ascii="Arial" w:hAnsi="Arial" w:cs="Arial"/>
+        </w:rPr>
+        <w:t xml:space="preserve">, </w:t>
+      </w:r>
+      <w:proofErr w:type="spellStart"/>
+      <w:r>
+        <w:rPr>
+          <w:rFonts w:ascii="Arial" w:hAnsi="Arial" w:cs="Arial"/>
+        </w:rPr>
+        <w:t>Ship_Mode</w:t>
+      </w:r>
+      <w:proofErr w:type="spellEnd"/>
+    </w:p>
+    <w:p>
+      <w:pPr>
+        <w:pStyle w:val="ListParagraph"/>
+        <w:numPr>
+          <w:ilvl w:val="0"/>
+          <w:numId w:val="2"/>
+        </w:numPr>
+        <w:rPr>
+          <w:rFonts w:ascii="Arial" w:hAnsi="Arial" w:cs="Arial"/>
+        </w:rPr>
+      </w:pPr>
+      <w:r>
+        <w:rPr>
+          <w:rFonts w:ascii="Arial" w:hAnsi="Arial" w:cs="Arial"/>
+        </w:rPr>
+        <w:t xml:space="preserve">Dimension Table: Customers: </w:t>
+      </w:r>
+      <w:proofErr w:type="spellStart"/>
+      <w:r>
+        <w:rPr>
+          <w:rFonts w:ascii="Arial" w:hAnsi="Arial" w:cs="Arial"/>
+        </w:rPr>
+        <w:t>Customer_ID</w:t>
+      </w:r>
+      <w:proofErr w:type="spellEnd"/>
+      <w:r>
+        <w:rPr>
+          <w:rFonts w:ascii="Arial" w:hAnsi="Arial" w:cs="Arial"/>
+        </w:rPr>
+        <w:t xml:space="preserve"> (PK), </w:t>
+      </w:r>
+      <w:proofErr w:type="spellStart"/>
+      <w:r>
+        <w:rPr>
+          <w:rFonts w:ascii="Arial" w:hAnsi="Arial" w:cs="Arial"/>
+        </w:rPr>
+        <w:t>Customer_Name</w:t>
+      </w:r>
+      <w:proofErr w:type="spellEnd"/>
+      <w:r>
+        <w:rPr>
+          <w:rFonts w:ascii="Arial" w:hAnsi="Arial" w:cs="Arial"/>
+        </w:rPr>
+        <w:t xml:space="preserve">, Segment, City, State, </w:t>
+      </w:r>
+      <w:proofErr w:type="spellStart"/>
+      <w:r>
+        <w:rPr>
+          <w:rFonts w:ascii="Arial" w:hAnsi="Arial" w:cs="Arial"/>
+        </w:rPr>
+        <w:t>Postal_Code</w:t>
+      </w:r>
+      <w:proofErr w:type="spellEnd"/>
+      <w:r>
+        <w:rPr>
+          <w:rFonts w:ascii="Arial" w:hAnsi="Arial" w:cs="Arial"/>
+        </w:rPr>
+        <w:t>, Region</w:t>
+      </w:r>
+    </w:p>
+    <w:p>
+      <w:pPr>
+        <w:pStyle w:val="ListParagraph"/>
+        <w:numPr>
+          <w:ilvl w:val="0"/>
+          <w:numId w:val="2"/>
+        </w:numPr>
+        <w:rPr>
+          <w:rFonts w:ascii="Arial" w:hAnsi="Arial" w:cs="Arial"/>
+        </w:rPr>
+      </w:pPr>
+      <w:r>
+        <w:rPr>
+          <w:rFonts w:ascii="Arial" w:hAnsi="Arial" w:cs="Arial"/>
+        </w:rPr>
+        <w:t xml:space="preserve">Dimension Table: </w:t>
+      </w:r>
       <w:r>
         <w:rPr>
           <w:rFonts w:ascii="Arial" w:hAnsi="Arial" w:cs="Arial"/>
         </w:rPr>
         <w:t>Products</w:t>
       </w:r>
-    </w:p>
-    <w:p>
-      <w:pPr>
-        <w:rPr>
-          <w:rFonts w:ascii="Arial" w:hAnsi="Arial" w:cs="Arial"/>
-        </w:rPr>
-      </w:pPr>
-    </w:p>
-    <w:p>
-      <w:pPr>
-        <w:rPr>
-          <w:rFonts w:ascii="Arial" w:hAnsi="Arial" w:cs="Arial"/>
-          <w:b/>
-          <w:bCs/>
-        </w:rPr>
-      </w:pPr>
-      <w:r>
-        <w:rPr>
-          <w:rFonts w:ascii="Arial" w:hAnsi="Arial" w:cs="Arial"/>
-          <w:b/>
-          <w:bCs/>
-        </w:rPr>
-        <w:t>ER Diagram Features</w:t>
-      </w:r>
-    </w:p>
-    <w:p>
-      <w:pPr>
+      <w:r>
+        <w:rPr>
+          <w:rFonts w:ascii="Arial" w:hAnsi="Arial" w:cs="Arial"/>
+        </w:rPr>
+        <w:t xml:space="preserve">: </w:t>
+      </w:r>
+      <w:proofErr w:type="spellStart"/>
+      <w:r>
+        <w:rPr>
+          <w:rFonts w:ascii="Arial" w:hAnsi="Arial" w:cs="Arial"/>
+        </w:rPr>
+        <w:t>Product_ID</w:t>
+      </w:r>
+      <w:proofErr w:type="spellEnd"/>
+      <w:r>
+        <w:rPr>
+          <w:rFonts w:ascii="Arial" w:hAnsi="Arial" w:cs="Arial"/>
+        </w:rPr>
+        <w:t xml:space="preserve"> (PK), Category, </w:t>
+      </w:r>
+      <w:proofErr w:type="spellStart"/>
+      <w:r>
+        <w:rPr>
+          <w:rFonts w:ascii="Arial" w:hAnsi="Arial" w:cs="Arial"/>
+        </w:rPr>
+        <w:t>Sub_Category</w:t>
+      </w:r>
+      <w:proofErr w:type="spellEnd"/>
+      <w:r>
+        <w:rPr>
+          <w:rFonts w:ascii="Arial" w:hAnsi="Arial" w:cs="Arial"/>
+        </w:rPr>
+        <w:t xml:space="preserve">, </w:t>
+      </w:r>
+      <w:proofErr w:type="spellStart"/>
+      <w:r>
+        <w:rPr>
+          <w:rFonts w:ascii="Arial" w:hAnsi="Arial" w:cs="Arial"/>
+        </w:rPr>
+        <w:t>Product_Name</w:t>
+      </w:r>
+      <w:proofErr w:type="spellEnd"/>
+    </w:p>
+    <w:p>
+      <w:pPr>
+        <w:rPr>
+          <w:rFonts w:ascii="Arial" w:hAnsi="Arial" w:cs="Arial"/>
+          <w:b/>
+          <w:bCs/>
+        </w:rPr>
+      </w:pPr>
+      <w:r>
+        <w:rPr>
+          <w:rFonts w:ascii="Arial" w:hAnsi="Arial" w:cs="Arial"/>
+          <w:b/>
+          <w:bCs/>
+        </w:rPr>
+        <w:t>Database Features:</w:t>
+      </w:r>
+    </w:p>
+    <w:p>
+      <w:pPr>
+        <w:pStyle w:val="ListParagraph"/>
+        <w:numPr>
+          <w:ilvl w:val="0"/>
+          <w:numId w:val="3"/>
+        </w:numPr>
         <w:rPr>
           <w:rFonts w:ascii="Arial" w:hAnsi="Arial" w:cs="Arial"/>
         </w:rPr>
@@ -906,6 +1213,11 @@
     </w:p>
     <w:p>
       <w:pPr>
+        <w:pStyle w:val="ListParagraph"/>
+        <w:numPr>
+          <w:ilvl w:val="0"/>
+          <w:numId w:val="3"/>
+        </w:numPr>
         <w:rPr>
           <w:rFonts w:ascii="Arial" w:hAnsi="Arial" w:cs="Arial"/>
         </w:rPr>
@@ -919,56 +1231,62 @@
     </w:p>
     <w:p>
       <w:pPr>
-        <w:rPr>
-          <w:rFonts w:ascii="Arial" w:hAnsi="Arial" w:cs="Arial"/>
-        </w:rPr>
-      </w:pPr>
-      <w:r>
-        <w:rPr>
-          <w:rFonts w:ascii="Arial" w:hAnsi="Arial" w:cs="Arial"/>
-        </w:rPr>
-        <w:t>One-to-many relationship: order -&gt; product</w:t>
-      </w:r>
-    </w:p>
-    <w:p>
-      <w:pPr>
-        <w:rPr>
-          <w:rFonts w:ascii="Arial" w:hAnsi="Arial" w:cs="Arial"/>
-        </w:rPr>
-      </w:pPr>
-    </w:p>
-    <w:p>
-      <w:pPr>
-        <w:rPr>
-          <w:rFonts w:ascii="Arial" w:hAnsi="Arial" w:cs="Arial"/>
-          <w:b/>
-          <w:bCs/>
-        </w:rPr>
-      </w:pPr>
-      <w:r>
-        <w:rPr>
-          <w:rFonts w:ascii="Arial" w:hAnsi="Arial" w:cs="Arial"/>
-          <w:b/>
-          <w:bCs/>
-        </w:rPr>
-        <w:t>3. Project Organization</w:t>
-      </w:r>
-    </w:p>
-    <w:p>
-      <w:pPr>
-        <w:rPr>
-          <w:rFonts w:ascii="Arial" w:hAnsi="Arial" w:cs="Arial"/>
-          <w:b/>
-          <w:bCs/>
-        </w:rPr>
-      </w:pPr>
-      <w:r>
-        <w:rPr>
-          <w:rFonts w:ascii="Arial" w:hAnsi="Arial" w:cs="Arial"/>
-          <w:b/>
-          <w:bCs/>
-        </w:rPr>
-        <w:t>Who leads each phase?</w:t>
+        <w:pStyle w:val="ListParagraph"/>
+        <w:numPr>
+          <w:ilvl w:val="0"/>
+          <w:numId w:val="3"/>
+        </w:numPr>
+        <w:rPr>
+          <w:rFonts w:ascii="Arial" w:hAnsi="Arial" w:cs="Arial"/>
+        </w:rPr>
+      </w:pPr>
+      <w:r>
+        <w:rPr>
+          <w:rFonts w:ascii="Arial" w:hAnsi="Arial" w:cs="Arial"/>
+        </w:rPr>
+        <w:t xml:space="preserve">One-to-many relationship: order -&gt; </w:t>
+      </w:r>
+      <w:r>
+        <w:rPr>
+          <w:rFonts w:ascii="Arial" w:hAnsi="Arial" w:cs="Arial"/>
+        </w:rPr>
+        <w:t xml:space="preserve">multiple </w:t>
+      </w:r>
+      <w:r>
+        <w:rPr>
+          <w:rFonts w:ascii="Arial" w:hAnsi="Arial" w:cs="Arial"/>
+        </w:rPr>
+        <w:t>product</w:t>
+      </w:r>
+      <w:r>
+        <w:rPr>
+          <w:rFonts w:ascii="Arial" w:hAnsi="Arial" w:cs="Arial"/>
+        </w:rPr>
+        <w:t>s</w:t>
+      </w:r>
+    </w:p>
+    <w:p>
+      <w:pPr>
+        <w:rPr>
+          <w:rFonts w:ascii="Arial" w:hAnsi="Arial" w:cs="Arial"/>
+        </w:rPr>
+      </w:pPr>
+    </w:p>
+    <w:p>
+      <w:pPr>
+        <w:rPr>
+          <w:rFonts w:ascii="Arial" w:hAnsi="Arial" w:cs="Arial"/>
+          <w:b/>
+          <w:bCs/>
+        </w:rPr>
+      </w:pPr>
+      <w:r>
+        <w:rPr>
+          <w:rFonts w:ascii="Arial" w:hAnsi="Arial" w:cs="Arial"/>
+          <w:b/>
+          <w:bCs/>
+        </w:rPr>
+        <w:t>Project Organization</w:t>
       </w:r>
     </w:p>
     <w:p>
@@ -1035,76 +1353,76 @@
         <w:rPr>
           <w:rFonts w:ascii="Arial" w:hAnsi="Arial" w:cs="Arial"/>
         </w:rPr>
+        <w:t>Launch in a Virtual Private Cloud (VPC)</w:t>
+      </w:r>
+    </w:p>
+    <w:p>
+      <w:pPr>
+        <w:rPr>
+          <w:rFonts w:ascii="Arial" w:hAnsi="Arial" w:cs="Arial"/>
+          <w:b/>
+          <w:bCs/>
+        </w:rPr>
+      </w:pPr>
+      <w:r>
+        <w:rPr>
+          <w:rFonts w:ascii="Arial" w:hAnsi="Arial" w:cs="Arial"/>
+          <w:b/>
+          <w:bCs/>
+        </w:rPr>
+        <w:t>OLTP</w:t>
+      </w:r>
+    </w:p>
+    <w:p>
+      <w:pPr>
+        <w:rPr>
+          <w:rFonts w:ascii="Arial" w:hAnsi="Arial" w:cs="Arial"/>
+        </w:rPr>
+      </w:pPr>
+      <w:r>
+        <w:rPr>
+          <w:rFonts w:ascii="Arial" w:hAnsi="Arial" w:cs="Arial"/>
+        </w:rPr>
+        <w:t>Export the schema and data to be imported into AWS Aurora MySQL</w:t>
+      </w:r>
+    </w:p>
+    <w:p>
+      <w:pPr>
+        <w:rPr>
+          <w:rFonts w:ascii="Arial" w:hAnsi="Arial" w:cs="Arial"/>
+        </w:rPr>
+      </w:pPr>
+      <w:r>
+        <w:rPr>
+          <w:rFonts w:ascii="Arial" w:hAnsi="Arial" w:cs="Arial"/>
+        </w:rPr>
+        <w:t>This will be our cloud OLTP database</w:t>
+      </w:r>
+    </w:p>
+    <w:p>
+      <w:pPr>
+        <w:rPr>
+          <w:rFonts w:ascii="Arial" w:hAnsi="Arial" w:cs="Arial"/>
+        </w:rPr>
+      </w:pPr>
+      <w:r>
+        <w:rPr>
+          <w:rFonts w:ascii="Arial" w:hAnsi="Arial" w:cs="Arial"/>
+        </w:rPr>
+        <w:t>Aurora can handle real-time transactions like new orders and updating customer data</w:t>
+      </w:r>
+    </w:p>
+    <w:p>
+      <w:pPr>
+        <w:rPr>
+          <w:rFonts w:ascii="Arial" w:hAnsi="Arial" w:cs="Arial"/>
+        </w:rPr>
+      </w:pPr>
+      <w:r>
+        <w:rPr>
+          <w:rFonts w:ascii="Arial" w:hAnsi="Arial" w:cs="Arial"/>
+        </w:rPr>
         <w:lastRenderedPageBreak/>
-        <w:t>Launch in a Virtual Private Cloud (VPC)</w:t>
-      </w:r>
-    </w:p>
-    <w:p>
-      <w:pPr>
-        <w:rPr>
-          <w:rFonts w:ascii="Arial" w:hAnsi="Arial" w:cs="Arial"/>
-          <w:b/>
-          <w:bCs/>
-        </w:rPr>
-      </w:pPr>
-      <w:r>
-        <w:rPr>
-          <w:rFonts w:ascii="Arial" w:hAnsi="Arial" w:cs="Arial"/>
-          <w:b/>
-          <w:bCs/>
-        </w:rPr>
-        <w:t>OLTP</w:t>
-      </w:r>
-    </w:p>
-    <w:p>
-      <w:pPr>
-        <w:rPr>
-          <w:rFonts w:ascii="Arial" w:hAnsi="Arial" w:cs="Arial"/>
-        </w:rPr>
-      </w:pPr>
-      <w:r>
-        <w:rPr>
-          <w:rFonts w:ascii="Arial" w:hAnsi="Arial" w:cs="Arial"/>
-        </w:rPr>
-        <w:t>Export the schema and data to be imported into AWS Aurora MySQL</w:t>
-      </w:r>
-    </w:p>
-    <w:p>
-      <w:pPr>
-        <w:rPr>
-          <w:rFonts w:ascii="Arial" w:hAnsi="Arial" w:cs="Arial"/>
-        </w:rPr>
-      </w:pPr>
-      <w:r>
-        <w:rPr>
-          <w:rFonts w:ascii="Arial" w:hAnsi="Arial" w:cs="Arial"/>
-        </w:rPr>
-        <w:t>This will be our cloud OLTP database</w:t>
-      </w:r>
-    </w:p>
-    <w:p>
-      <w:pPr>
-        <w:rPr>
-          <w:rFonts w:ascii="Arial" w:hAnsi="Arial" w:cs="Arial"/>
-        </w:rPr>
-      </w:pPr>
-      <w:r>
-        <w:rPr>
-          <w:rFonts w:ascii="Arial" w:hAnsi="Arial" w:cs="Arial"/>
-        </w:rPr>
-        <w:t>Aurora can handle real-time transactions like new orders and updating customer data</w:t>
-      </w:r>
-    </w:p>
-    <w:p>
-      <w:pPr>
-        <w:rPr>
-          <w:rFonts w:ascii="Arial" w:hAnsi="Arial" w:cs="Arial"/>
-        </w:rPr>
-      </w:pPr>
-      <w:r>
-        <w:rPr>
-          <w:rFonts w:ascii="Arial" w:hAnsi="Arial" w:cs="Arial"/>
-        </w:rPr>
         <w:t>*API Gateway could be added for data importing from the internet</w:t>
       </w:r>
     </w:p>
@@ -1285,13 +1603,7 @@
         <w:rPr>
           <w:rFonts w:ascii="Arial" w:hAnsi="Arial" w:cs="Arial"/>
         </w:rPr>
-        <w:t xml:space="preserve">  </w:t>
-      </w:r>
-      <w:r>
-        <w:rPr>
-          <w:rFonts w:ascii="Arial" w:hAnsi="Arial" w:cs="Arial"/>
-        </w:rPr>
-        <w:t>Ensure atomicity for sales transactions</w:t>
+        <w:t xml:space="preserve">  Ensure atomicity for sales transactions</w:t>
       </w:r>
     </w:p>
     <w:p>
@@ -1466,9 +1778,89 @@
           <w:rFonts w:ascii="Arial" w:hAnsi="Arial" w:cs="Arial"/>
         </w:rPr>
       </w:pPr>
+    </w:p>
+    <w:p>
+      <w:r>
+        <w:t>References:</w:t>
+      </w:r>
+    </w:p>
+    <w:p>
+      <w:proofErr w:type="spellStart"/>
+      <w:r>
+        <w:t>Lucid.app</w:t>
+      </w:r>
+      <w:proofErr w:type="spellEnd"/>
+      <w:r>
+        <w:t xml:space="preserve"> (ER Diagram)</w:t>
+      </w:r>
     </w:p>
     <w:p/>
     <w:p/>
+    <w:p/>
+    <w:p/>
+    <w:p>
+      <w:pPr>
+        <w:rPr>
+          <w:b/>
+          <w:bCs/>
+        </w:rPr>
+      </w:pPr>
+      <w:r>
+        <w:rPr>
+          <w:b/>
+          <w:bCs/>
+        </w:rPr>
+        <w:lastRenderedPageBreak/>
+        <w:t>Appendix</w:t>
+      </w:r>
+    </w:p>
+    <w:p>
+      <w:r>
+        <w:t>ER Diagram</w:t>
+      </w:r>
+    </w:p>
+    <w:p>
+      <w:r>
+        <w:rPr>
+          <w:noProof/>
+        </w:rPr>
+        <w:drawing>
+          <wp:inline distT="0" distB="0" distL="0" distR="0" wp14:anchorId="29E01169" wp14:editId="2F60A0B8">
+            <wp:extent cx="5943600" cy="3069590"/>
+            <wp:effectExtent l="0" t="0" r="0" b="0"/>
+            <wp:docPr id="349448367" name="Picture 1" descr="A diagram of a data flow&#10;&#10;AI-generated content may be incorrect."/>
+            <wp:cNvGraphicFramePr>
+              <a:graphicFrameLocks xmlns:a="http://schemas.openxmlformats.org/drawingml/2006/main" noChangeAspect="1"/>
+            </wp:cNvGraphicFramePr>
+            <a:graphic xmlns:a="http://schemas.openxmlformats.org/drawingml/2006/main">
+              <a:graphicData uri="http://schemas.openxmlformats.org/drawingml/2006/picture">
+                <pic:pic xmlns:pic="http://schemas.openxmlformats.org/drawingml/2006/picture">
+                  <pic:nvPicPr>
+                    <pic:cNvPr id="349448367" name="Picture 1" descr="A diagram of a data flow&#10;&#10;AI-generated content may be incorrect."/>
+                    <pic:cNvPicPr/>
+                  </pic:nvPicPr>
+                  <pic:blipFill>
+                    <a:blip r:embed="rId6"/>
+                    <a:stretch>
+                      <a:fillRect/>
+                    </a:stretch>
+                  </pic:blipFill>
+                  <pic:spPr>
+                    <a:xfrm>
+                      <a:off x="0" y="0"/>
+                      <a:ext cx="5943600" cy="3069590"/>
+                    </a:xfrm>
+                    <a:prstGeom prst="rect">
+                      <a:avLst/>
+                    </a:prstGeom>
+                  </pic:spPr>
+                </pic:pic>
+              </a:graphicData>
+            </a:graphic>
+          </wp:inline>
+        </w:drawing>
+      </w:r>
+    </w:p>
     <w:sectPr>
       <w:pgSz w:w="12240" w:h="15840"/>
       <w:pgMar w:top="1440" w:right="1440" w:bottom="1440" w:left="1440" w:header="720" w:footer="720" w:gutter="0"/>
@@ -1482,6 +1874,345 @@
 <file path=word/numbering.xml><?xml version="1.0" encoding="utf-8"?>
 <w:numbering xmlns:wpc="http://schemas.microsoft.com/office/word/2010/wordprocessingCanvas" xmlns:cx="http://schemas.microsoft.com/office/drawing/2014/chartex" xmlns:cx1="http://schemas.microsoft.com/office/drawing/2015/9/8/chartex" xmlns:cx2="http://schemas.microsoft.com/office/drawing/2015/10/21/chartex" xmlns:cx3="http://schemas.microsoft.com/office/drawing/2016/5/9/chartex" xmlns:cx4="http://schemas.microsoft.com/office/drawing/2016/5/10/chartex" xmlns:cx5="http://schemas.microsoft.com/office/drawing/2016/5/11/chartex" xmlns:cx6="http://schemas.microsoft.com/office/drawing/2016/5/12/chartex" xmlns:cx7="http://schemas.microsoft.com/office/drawing/2016/5/13/chartex" xmlns:cx8="http://schemas.microsoft.com/office/drawing/2016/5/14/chartex" xmlns:mc="http://schemas.openxmlformats.org/markup-compatibility/2006" xmlns:aink="http://schemas.microsoft.com/office/drawing/2016/ink" xmlns:am3d="http://schemas.microsoft.com/office/drawing/2017/model3d" xmlns:o="urn:schemas-microsoft-com:office:office" xmlns:oel="http://schemas.microsoft.com/office/2019/extlst" xmlns:r="http://schemas.openxmlformats.org/officeDocument/2006/relationships" xmlns:m="http://schemas.openxmlformats.org/officeDocument/2006/math" xmlns:v="urn:schemas-microsoft-com:vml" xmlns:wp14="http://schemas.microsoft.com/office/word/2010/wordprocessingDrawing" xmlns:wp="http://schemas.openxmlformats.org/drawingml/2006/wordprocessingDrawing" xmlns:w10="urn:schemas-microsoft-com:office:word" xmlns:w="http://schemas.openxmlformats.org/wordprocessingml/2006/main" xmlns:w14="http://schemas.microsoft.com/office/word/2010/wordml" xmlns:w15="http://schemas.microsoft.com/office/word/2012/wordml" xmlns:w16cex="http://schemas.microsoft.com/office/word/2018/wordml/cex" xmlns:w16cid="http://schemas.microsoft.com/office/word/2016/wordml/cid" xmlns:w16="http://schemas.microsoft.com/office/word/2018/wordml" xmlns:w16du="http://schemas.microsoft.com/office/word/2023/wordml/word16du" xmlns:w16sdtdh="http://schemas.microsoft.com/office/word/2020/wordml/sdtdatahash" xmlns:w16sdtfl="http://schemas.microsoft.com/office/word/2024/wordml/sdtformatlock" xmlns:w16se="http://schemas.microsoft.com/office/word/2015/wordml/symex" xmlns:wpg="http://schemas.microsoft.com/office/word/2010/wordprocessingGroup" xmlns:wpi="http://schemas.microsoft.com/office/word/2010/wordprocessingInk" xmlns:wne="http://schemas.microsoft.com/office/word/2006/wordml" xmlns:wps="http://schemas.microsoft.com/office/word/2010/wordprocessingShape" mc:Ignorable="w14 w15 w16se w16cid w16 w16cex w16sdtdh w16sdtfl w16du wp14">
   <w:abstractNum w:abstractNumId="0" w15:restartNumberingAfterBreak="0">
+    <w:nsid w:val="0AFD4BDC"/>
+    <w:multiLevelType w:val="hybridMultilevel"/>
+    <w:tmpl w:val="EA88218A"/>
+    <w:lvl w:ilvl="0" w:tplc="04090001">
+      <w:start w:val="1"/>
+      <w:numFmt w:val="bullet"/>
+      <w:lvlText w:val=""/>
+      <w:lvlJc w:val="left"/>
+      <w:pPr>
+        <w:ind w:left="720" w:hanging="360"/>
+      </w:pPr>
+      <w:rPr>
+        <w:rFonts w:ascii="Symbol" w:hAnsi="Symbol" w:hint="default"/>
+      </w:rPr>
+    </w:lvl>
+    <w:lvl w:ilvl="1" w:tplc="04090003" w:tentative="1">
+      <w:start w:val="1"/>
+      <w:numFmt w:val="bullet"/>
+      <w:lvlText w:val="o"/>
+      <w:lvlJc w:val="left"/>
+      <w:pPr>
+        <w:ind w:left="1440" w:hanging="360"/>
+      </w:pPr>
+      <w:rPr>
+        <w:rFonts w:ascii="Courier New" w:hAnsi="Courier New" w:cs="Courier New" w:hint="default"/>
+      </w:rPr>
+    </w:lvl>
+    <w:lvl w:ilvl="2" w:tplc="04090005" w:tentative="1">
+      <w:start w:val="1"/>
+      <w:numFmt w:val="bullet"/>
+      <w:lvlText w:val=""/>
+      <w:lvlJc w:val="left"/>
+      <w:pPr>
+        <w:ind w:left="2160" w:hanging="360"/>
+      </w:pPr>
+      <w:rPr>
+        <w:rFonts w:ascii="Wingdings" w:hAnsi="Wingdings" w:hint="default"/>
+      </w:rPr>
+    </w:lvl>
+    <w:lvl w:ilvl="3" w:tplc="04090001" w:tentative="1">
+      <w:start w:val="1"/>
+      <w:numFmt w:val="bullet"/>
+      <w:lvlText w:val=""/>
+      <w:lvlJc w:val="left"/>
+      <w:pPr>
+        <w:ind w:left="2880" w:hanging="360"/>
+      </w:pPr>
+      <w:rPr>
+        <w:rFonts w:ascii="Symbol" w:hAnsi="Symbol" w:hint="default"/>
+      </w:rPr>
+    </w:lvl>
+    <w:lvl w:ilvl="4" w:tplc="04090003" w:tentative="1">
+      <w:start w:val="1"/>
+      <w:numFmt w:val="bullet"/>
+      <w:lvlText w:val="o"/>
+      <w:lvlJc w:val="left"/>
+      <w:pPr>
+        <w:ind w:left="3600" w:hanging="360"/>
+      </w:pPr>
+      <w:rPr>
+        <w:rFonts w:ascii="Courier New" w:hAnsi="Courier New" w:cs="Courier New" w:hint="default"/>
+      </w:rPr>
+    </w:lvl>
+    <w:lvl w:ilvl="5" w:tplc="04090005" w:tentative="1">
+      <w:start w:val="1"/>
+      <w:numFmt w:val="bullet"/>
+      <w:lvlText w:val=""/>
+      <w:lvlJc w:val="left"/>
+      <w:pPr>
+        <w:ind w:left="4320" w:hanging="360"/>
+      </w:pPr>
+      <w:rPr>
+        <w:rFonts w:ascii="Wingdings" w:hAnsi="Wingdings" w:hint="default"/>
+      </w:rPr>
+    </w:lvl>
+    <w:lvl w:ilvl="6" w:tplc="04090001" w:tentative="1">
+      <w:start w:val="1"/>
+      <w:numFmt w:val="bullet"/>
+      <w:lvlText w:val=""/>
+      <w:lvlJc w:val="left"/>
+      <w:pPr>
+        <w:ind w:left="5040" w:hanging="360"/>
+      </w:pPr>
+      <w:rPr>
+        <w:rFonts w:ascii="Symbol" w:hAnsi="Symbol" w:hint="default"/>
+      </w:rPr>
+    </w:lvl>
+    <w:lvl w:ilvl="7" w:tplc="04090003" w:tentative="1">
+      <w:start w:val="1"/>
+      <w:numFmt w:val="bullet"/>
+      <w:lvlText w:val="o"/>
+      <w:lvlJc w:val="left"/>
+      <w:pPr>
+        <w:ind w:left="5760" w:hanging="360"/>
+      </w:pPr>
+      <w:rPr>
+        <w:rFonts w:ascii="Courier New" w:hAnsi="Courier New" w:cs="Courier New" w:hint="default"/>
+      </w:rPr>
+    </w:lvl>
+    <w:lvl w:ilvl="8" w:tplc="04090005" w:tentative="1">
+      <w:start w:val="1"/>
+      <w:numFmt w:val="bullet"/>
+      <w:lvlText w:val=""/>
+      <w:lvlJc w:val="left"/>
+      <w:pPr>
+        <w:ind w:left="6480" w:hanging="360"/>
+      </w:pPr>
+      <w:rPr>
+        <w:rFonts w:ascii="Wingdings" w:hAnsi="Wingdings" w:hint="default"/>
+      </w:rPr>
+    </w:lvl>
+  </w:abstractNum>
+  <w:abstractNum w:abstractNumId="1" w15:restartNumberingAfterBreak="0">
+    <w:nsid w:val="13525C6B"/>
+    <w:multiLevelType w:val="hybridMultilevel"/>
+    <w:tmpl w:val="7834BF6C"/>
+    <w:lvl w:ilvl="0" w:tplc="04090001">
+      <w:start w:val="1"/>
+      <w:numFmt w:val="bullet"/>
+      <w:lvlText w:val=""/>
+      <w:lvlJc w:val="left"/>
+      <w:pPr>
+        <w:ind w:left="720" w:hanging="360"/>
+      </w:pPr>
+      <w:rPr>
+        <w:rFonts w:ascii="Symbol" w:hAnsi="Symbol" w:hint="default"/>
+      </w:rPr>
+    </w:lvl>
+    <w:lvl w:ilvl="1" w:tplc="04090003" w:tentative="1">
+      <w:start w:val="1"/>
+      <w:numFmt w:val="bullet"/>
+      <w:lvlText w:val="o"/>
+      <w:lvlJc w:val="left"/>
+      <w:pPr>
+        <w:ind w:left="1440" w:hanging="360"/>
+      </w:pPr>
+      <w:rPr>
+        <w:rFonts w:ascii="Courier New" w:hAnsi="Courier New" w:cs="Courier New" w:hint="default"/>
+      </w:rPr>
+    </w:lvl>
+    <w:lvl w:ilvl="2" w:tplc="04090005" w:tentative="1">
+      <w:start w:val="1"/>
+      <w:numFmt w:val="bullet"/>
+      <w:lvlText w:val=""/>
+      <w:lvlJc w:val="left"/>
+      <w:pPr>
+        <w:ind w:left="2160" w:hanging="360"/>
+      </w:pPr>
+      <w:rPr>
+        <w:rFonts w:ascii="Wingdings" w:hAnsi="Wingdings" w:hint="default"/>
+      </w:rPr>
+    </w:lvl>
+    <w:lvl w:ilvl="3" w:tplc="04090001" w:tentative="1">
+      <w:start w:val="1"/>
+      <w:numFmt w:val="bullet"/>
+      <w:lvlText w:val=""/>
+      <w:lvlJc w:val="left"/>
+      <w:pPr>
+        <w:ind w:left="2880" w:hanging="360"/>
+      </w:pPr>
+      <w:rPr>
+        <w:rFonts w:ascii="Symbol" w:hAnsi="Symbol" w:hint="default"/>
+      </w:rPr>
+    </w:lvl>
+    <w:lvl w:ilvl="4" w:tplc="04090003" w:tentative="1">
+      <w:start w:val="1"/>
+      <w:numFmt w:val="bullet"/>
+      <w:lvlText w:val="o"/>
+      <w:lvlJc w:val="left"/>
+      <w:pPr>
+        <w:ind w:left="3600" w:hanging="360"/>
+      </w:pPr>
+      <w:rPr>
+        <w:rFonts w:ascii="Courier New" w:hAnsi="Courier New" w:cs="Courier New" w:hint="default"/>
+      </w:rPr>
+    </w:lvl>
+    <w:lvl w:ilvl="5" w:tplc="04090005" w:tentative="1">
+      <w:start w:val="1"/>
+      <w:numFmt w:val="bullet"/>
+      <w:lvlText w:val=""/>
+      <w:lvlJc w:val="left"/>
+      <w:pPr>
+        <w:ind w:left="4320" w:hanging="360"/>
+      </w:pPr>
+      <w:rPr>
+        <w:rFonts w:ascii="Wingdings" w:hAnsi="Wingdings" w:hint="default"/>
+      </w:rPr>
+    </w:lvl>
+    <w:lvl w:ilvl="6" w:tplc="04090001" w:tentative="1">
+      <w:start w:val="1"/>
+      <w:numFmt w:val="bullet"/>
+      <w:lvlText w:val=""/>
+      <w:lvlJc w:val="left"/>
+      <w:pPr>
+        <w:ind w:left="5040" w:hanging="360"/>
+      </w:pPr>
+      <w:rPr>
+        <w:rFonts w:ascii="Symbol" w:hAnsi="Symbol" w:hint="default"/>
+      </w:rPr>
+    </w:lvl>
+    <w:lvl w:ilvl="7" w:tplc="04090003" w:tentative="1">
+      <w:start w:val="1"/>
+      <w:numFmt w:val="bullet"/>
+      <w:lvlText w:val="o"/>
+      <w:lvlJc w:val="left"/>
+      <w:pPr>
+        <w:ind w:left="5760" w:hanging="360"/>
+      </w:pPr>
+      <w:rPr>
+        <w:rFonts w:ascii="Courier New" w:hAnsi="Courier New" w:cs="Courier New" w:hint="default"/>
+      </w:rPr>
+    </w:lvl>
+    <w:lvl w:ilvl="8" w:tplc="04090005" w:tentative="1">
+      <w:start w:val="1"/>
+      <w:numFmt w:val="bullet"/>
+      <w:lvlText w:val=""/>
+      <w:lvlJc w:val="left"/>
+      <w:pPr>
+        <w:ind w:left="6480" w:hanging="360"/>
+      </w:pPr>
+      <w:rPr>
+        <w:rFonts w:ascii="Wingdings" w:hAnsi="Wingdings" w:hint="default"/>
+      </w:rPr>
+    </w:lvl>
+  </w:abstractNum>
+  <w:abstractNum w:abstractNumId="2" w15:restartNumberingAfterBreak="0">
+    <w:nsid w:val="4B1C3990"/>
+    <w:multiLevelType w:val="hybridMultilevel"/>
+    <w:tmpl w:val="2E7CACF4"/>
+    <w:lvl w:ilvl="0" w:tplc="04090001">
+      <w:start w:val="1"/>
+      <w:numFmt w:val="bullet"/>
+      <w:lvlText w:val=""/>
+      <w:lvlJc w:val="left"/>
+      <w:pPr>
+        <w:ind w:left="720" w:hanging="360"/>
+      </w:pPr>
+      <w:rPr>
+        <w:rFonts w:ascii="Symbol" w:hAnsi="Symbol" w:hint="default"/>
+      </w:rPr>
+    </w:lvl>
+    <w:lvl w:ilvl="1" w:tplc="04090003" w:tentative="1">
+      <w:start w:val="1"/>
+      <w:numFmt w:val="bullet"/>
+      <w:lvlText w:val="o"/>
+      <w:lvlJc w:val="left"/>
+      <w:pPr>
+        <w:ind w:left="1440" w:hanging="360"/>
+      </w:pPr>
+      <w:rPr>
+        <w:rFonts w:ascii="Courier New" w:hAnsi="Courier New" w:cs="Courier New" w:hint="default"/>
+      </w:rPr>
+    </w:lvl>
+    <w:lvl w:ilvl="2" w:tplc="04090005" w:tentative="1">
+      <w:start w:val="1"/>
+      <w:numFmt w:val="bullet"/>
+      <w:lvlText w:val=""/>
+      <w:lvlJc w:val="left"/>
+      <w:pPr>
+        <w:ind w:left="2160" w:hanging="360"/>
+      </w:pPr>
+      <w:rPr>
+        <w:rFonts w:ascii="Wingdings" w:hAnsi="Wingdings" w:hint="default"/>
+      </w:rPr>
+    </w:lvl>
+    <w:lvl w:ilvl="3" w:tplc="04090001" w:tentative="1">
+      <w:start w:val="1"/>
+      <w:numFmt w:val="bullet"/>
+      <w:lvlText w:val=""/>
+      <w:lvlJc w:val="left"/>
+      <w:pPr>
+        <w:ind w:left="2880" w:hanging="360"/>
+      </w:pPr>
+      <w:rPr>
+        <w:rFonts w:ascii="Symbol" w:hAnsi="Symbol" w:hint="default"/>
+      </w:rPr>
+    </w:lvl>
+    <w:lvl w:ilvl="4" w:tplc="04090003" w:tentative="1">
+      <w:start w:val="1"/>
+      <w:numFmt w:val="bullet"/>
+      <w:lvlText w:val="o"/>
+      <w:lvlJc w:val="left"/>
+      <w:pPr>
+        <w:ind w:left="3600" w:hanging="360"/>
+      </w:pPr>
+      <w:rPr>
+        <w:rFonts w:ascii="Courier New" w:hAnsi="Courier New" w:cs="Courier New" w:hint="default"/>
+      </w:rPr>
+    </w:lvl>
+    <w:lvl w:ilvl="5" w:tplc="04090005" w:tentative="1">
+      <w:start w:val="1"/>
+      <w:numFmt w:val="bullet"/>
+      <w:lvlText w:val=""/>
+      <w:lvlJc w:val="left"/>
+      <w:pPr>
+        <w:ind w:left="4320" w:hanging="360"/>
+      </w:pPr>
+      <w:rPr>
+        <w:rFonts w:ascii="Wingdings" w:hAnsi="Wingdings" w:hint="default"/>
+      </w:rPr>
+    </w:lvl>
+    <w:lvl w:ilvl="6" w:tplc="04090001" w:tentative="1">
+      <w:start w:val="1"/>
+      <w:numFmt w:val="bullet"/>
+      <w:lvlText w:val=""/>
+      <w:lvlJc w:val="left"/>
+      <w:pPr>
+        <w:ind w:left="5040" w:hanging="360"/>
+      </w:pPr>
+      <w:rPr>
+        <w:rFonts w:ascii="Symbol" w:hAnsi="Symbol" w:hint="default"/>
+      </w:rPr>
+    </w:lvl>
+    <w:lvl w:ilvl="7" w:tplc="04090003" w:tentative="1">
+      <w:start w:val="1"/>
+      <w:numFmt w:val="bullet"/>
+      <w:lvlText w:val="o"/>
+      <w:lvlJc w:val="left"/>
+      <w:pPr>
+        <w:ind w:left="5760" w:hanging="360"/>
+      </w:pPr>
+      <w:rPr>
+        <w:rFonts w:ascii="Courier New" w:hAnsi="Courier New" w:cs="Courier New" w:hint="default"/>
+      </w:rPr>
+    </w:lvl>
+    <w:lvl w:ilvl="8" w:tplc="04090005" w:tentative="1">
+      <w:start w:val="1"/>
+      <w:numFmt w:val="bullet"/>
+      <w:lvlText w:val=""/>
+      <w:lvlJc w:val="left"/>
+      <w:pPr>
+        <w:ind w:left="6480" w:hanging="360"/>
+      </w:pPr>
+      <w:rPr>
+        <w:rFonts w:ascii="Wingdings" w:hAnsi="Wingdings" w:hint="default"/>
+      </w:rPr>
+    </w:lvl>
+  </w:abstractNum>
+  <w:abstractNum w:abstractNumId="3" w15:restartNumberingAfterBreak="0">
     <w:nsid w:val="55C64CF0"/>
     <w:multiLevelType w:val="multilevel"/>
     <w:tmpl w:val="8E90C78C"/>
@@ -1627,7 +2358,16 @@
     </w:lvl>
   </w:abstractNum>
   <w:num w:numId="1" w16cid:durableId="1723168138">
+    <w:abstractNumId w:val="3"/>
+  </w:num>
+  <w:num w:numId="2" w16cid:durableId="428045740">
     <w:abstractNumId w:val="0"/>
+  </w:num>
+  <w:num w:numId="3" w16cid:durableId="588852628">
+    <w:abstractNumId w:val="2"/>
+  </w:num>
+  <w:num w:numId="4" w16cid:durableId="144473136">
+    <w:abstractNumId w:val="1"/>
   </w:num>
 </w:numbering>
 </file>
@@ -2572,6 +3312,18 @@
       <w:shd w:val="clear" w:color="auto" w:fill="E1DFDD"/>
     </w:rPr>
   </w:style>
+  <w:style w:type="character" w:styleId="FollowedHyperlink">
+    <w:name w:val="FollowedHyperlink"/>
+    <w:basedOn w:val="DefaultParagraphFont"/>
+    <w:uiPriority w:val="99"/>
+    <w:semiHidden/>
+    <w:unhideWhenUsed/>
+    <w:rsid w:val="00210BC3"/>
+    <w:rPr>
+      <w:color w:val="96607D" w:themeColor="followedHyperlink"/>
+      <w:u w:val="single"/>
+    </w:rPr>
+  </w:style>
 </w:styles>
 </file>
 

</xml_diff>

<commit_message>
Update proposal with Project Organization and references sections
</commit_message>
<xml_diff>
--- a/Proposal final project.docx
+++ b/Proposal final project.docx
@@ -4,6 +4,7 @@
   <w:body>
     <w:p>
       <w:pPr>
+        <w:spacing w:line="276" w:lineRule="auto"/>
         <w:rPr>
           <w:rFonts w:ascii="Arial" w:hAnsi="Arial" w:cs="Arial"/>
           <w:b/>
@@ -35,6 +36,7 @@
     </w:p>
     <w:p>
       <w:pPr>
+        <w:spacing w:line="276" w:lineRule="auto"/>
         <w:rPr>
           <w:rFonts w:ascii="Arial" w:hAnsi="Arial" w:cs="Arial"/>
         </w:rPr>
@@ -60,6 +62,7 @@
     </w:p>
     <w:p>
       <w:pPr>
+        <w:spacing w:line="276" w:lineRule="auto"/>
         <w:rPr>
           <w:rFonts w:ascii="Arial" w:hAnsi="Arial" w:cs="Arial"/>
           <w:b/>
@@ -134,19 +137,7 @@
         <w:rPr>
           <w:rFonts w:ascii="Arial" w:hAnsi="Arial" w:cs="Arial"/>
         </w:rPr>
-        <w:t>Online Analytical Processing</w:t>
-      </w:r>
-      <w:r>
-        <w:rPr>
-          <w:rFonts w:ascii="Arial" w:hAnsi="Arial" w:cs="Arial"/>
-        </w:rPr>
-        <w:t xml:space="preserve"> </w:t>
-      </w:r>
-      <w:r>
-        <w:rPr>
-          <w:rFonts w:ascii="Arial" w:hAnsi="Arial" w:cs="Arial"/>
-        </w:rPr>
-        <w:t xml:space="preserve">(OLAP) </w:t>
+        <w:t xml:space="preserve">Online Analytical Processing (OLAP) </w:t>
       </w:r>
       <w:r>
         <w:rPr>
@@ -157,6 +148,7 @@
     </w:p>
     <w:p>
       <w:pPr>
+        <w:spacing w:line="276" w:lineRule="auto"/>
         <w:rPr>
           <w:rFonts w:ascii="Arial" w:hAnsi="Arial" w:cs="Arial"/>
         </w:rPr>
@@ -188,6 +180,7 @@
     </w:p>
     <w:p>
       <w:pPr>
+        <w:spacing w:line="276" w:lineRule="auto"/>
         <w:rPr>
           <w:rFonts w:ascii="Arial" w:hAnsi="Arial" w:cs="Arial"/>
           <w:b/>
@@ -302,21 +295,7 @@
         <w:rPr>
           <w:rFonts w:ascii="Arial" w:hAnsi="Arial" w:cs="Arial"/>
         </w:rPr>
-        <w:t xml:space="preserve"> business and sales leaders use these data reports to understand key performance </w:t>
-      </w:r>
-      <w:proofErr w:type="gramStart"/>
-      <w:r>
-        <w:rPr>
-          <w:rFonts w:ascii="Arial" w:hAnsi="Arial" w:cs="Arial"/>
-        </w:rPr>
-        <w:t>indicator</w:t>
-      </w:r>
-      <w:proofErr w:type="gramEnd"/>
-      <w:r>
-        <w:rPr>
-          <w:rFonts w:ascii="Arial" w:hAnsi="Arial" w:cs="Arial"/>
-        </w:rPr>
-        <w:t xml:space="preserve"> (KPI) use.  The dashboard </w:t>
+        <w:t xml:space="preserve"> business and sales leaders use these data reports to understand key performance indicator (KPI) use.  The dashboard </w:t>
       </w:r>
       <w:r>
         <w:rPr>
@@ -497,6 +476,7 @@
     </w:p>
     <w:p>
       <w:pPr>
+        <w:spacing w:line="276" w:lineRule="auto"/>
         <w:rPr>
           <w:rFonts w:ascii="Arial" w:hAnsi="Arial" w:cs="Arial"/>
           <w:b/>
@@ -519,63 +499,50 @@
         </w:rPr>
         <w:t xml:space="preserve"> source</w:t>
       </w:r>
-      <w:r>
+    </w:p>
+    <w:p>
+      <w:pPr>
+        <w:spacing w:line="276" w:lineRule="auto"/>
+        <w:rPr>
+          <w:rFonts w:ascii="Arial" w:hAnsi="Arial" w:cs="Arial"/>
+        </w:rPr>
+      </w:pPr>
+      <w:r>
+        <w:rPr>
+          <w:rFonts w:ascii="Arial" w:hAnsi="Arial" w:cs="Arial"/>
+        </w:rPr>
+        <w:t>https://www.kaggle.com/datasets/abdul0haadi/e-commerce-sales-dataset-csv?resource=download</w:t>
+      </w:r>
+    </w:p>
+    <w:p>
+      <w:pPr>
+        <w:spacing w:line="276" w:lineRule="auto"/>
         <w:rPr>
           <w:rFonts w:ascii="Arial" w:hAnsi="Arial" w:cs="Arial"/>
           <w:b/>
           <w:bCs/>
         </w:rPr>
-        <w:t xml:space="preserve">: </w:t>
-      </w:r>
-    </w:p>
-    <w:p>
-      <w:pPr>
-        <w:rPr>
-          <w:rFonts w:ascii="Arial" w:hAnsi="Arial" w:cs="Arial"/>
-        </w:rPr>
-      </w:pPr>
-      <w:r>
-        <w:rPr>
-          <w:rFonts w:ascii="Arial" w:hAnsi="Arial" w:cs="Arial"/>
-        </w:rPr>
-        <w:t>https://www.kaggle.com/datasets/abdul0haadi/e-commerce-sales-dataset-csv?resource=download</w:t>
-      </w:r>
-    </w:p>
-    <w:p>
-      <w:pPr>
+      </w:pPr>
+      <w:r>
         <w:rPr>
           <w:rFonts w:ascii="Arial" w:hAnsi="Arial" w:cs="Arial"/>
           <w:b/>
           <w:bCs/>
         </w:rPr>
-      </w:pPr>
+        <w:t xml:space="preserve">Database </w:t>
+      </w:r>
       <w:r>
         <w:rPr>
           <w:rFonts w:ascii="Arial" w:hAnsi="Arial" w:cs="Arial"/>
           <w:b/>
           <w:bCs/>
         </w:rPr>
-        <w:t xml:space="preserve">Database </w:t>
-      </w:r>
-      <w:r>
-        <w:rPr>
-          <w:rFonts w:ascii="Arial" w:hAnsi="Arial" w:cs="Arial"/>
-          <w:b/>
-          <w:bCs/>
-        </w:rPr>
         <w:t>structure &amp; preprocessing</w:t>
       </w:r>
-      <w:r>
-        <w:rPr>
-          <w:rFonts w:ascii="Arial" w:hAnsi="Arial" w:cs="Arial"/>
-          <w:b/>
-          <w:bCs/>
-        </w:rPr>
-        <w:t>:</w:t>
-      </w:r>
-    </w:p>
-    <w:p>
-      <w:pPr>
+    </w:p>
+    <w:p>
+      <w:pPr>
+        <w:spacing w:line="276" w:lineRule="auto"/>
         <w:rPr>
           <w:rFonts w:ascii="Arial" w:hAnsi="Arial" w:cs="Arial"/>
         </w:rPr>
@@ -598,22 +565,23 @@
     </w:p>
     <w:p>
       <w:pPr>
-        <w:rPr>
-          <w:rFonts w:ascii="Arial" w:hAnsi="Arial" w:cs="Arial"/>
-        </w:rPr>
-      </w:pPr>
-    </w:p>
-    <w:p>
-      <w:pPr>
-        <w:rPr>
-          <w:rFonts w:ascii="Arial" w:hAnsi="Arial" w:cs="Arial"/>
-        </w:rPr>
-      </w:pPr>
-      <w:r>
-        <w:rPr>
-          <w:rFonts w:ascii="Arial" w:hAnsi="Arial" w:cs="Arial"/>
-        </w:rPr>
-        <w:lastRenderedPageBreak/>
+        <w:spacing w:line="276" w:lineRule="auto"/>
+        <w:rPr>
+          <w:rFonts w:ascii="Arial" w:hAnsi="Arial" w:cs="Arial"/>
+        </w:rPr>
+      </w:pPr>
+    </w:p>
+    <w:p>
+      <w:pPr>
+        <w:spacing w:line="276" w:lineRule="auto"/>
+        <w:rPr>
+          <w:rFonts w:ascii="Arial" w:hAnsi="Arial" w:cs="Arial"/>
+        </w:rPr>
+      </w:pPr>
+      <w:r>
+        <w:rPr>
+          <w:rFonts w:ascii="Arial" w:hAnsi="Arial" w:cs="Arial"/>
+        </w:rPr>
         <w:t xml:space="preserve">Proposed </w:t>
       </w:r>
       <w:r>
@@ -625,6 +593,7 @@
     </w:p>
     <w:p>
       <w:pPr>
+        <w:spacing w:line="276" w:lineRule="auto"/>
         <w:rPr>
           <w:rFonts w:ascii="Arial" w:hAnsi="Arial" w:cs="Arial"/>
         </w:rPr>
@@ -668,21 +637,16 @@
     </w:p>
     <w:p>
       <w:pPr>
-        <w:rPr>
-          <w:rFonts w:ascii="Arial" w:hAnsi="Arial" w:cs="Arial"/>
-        </w:rPr>
-      </w:pPr>
-      <w:r>
-        <w:rPr>
-          <w:rFonts w:ascii="Arial" w:hAnsi="Arial" w:cs="Arial"/>
-        </w:rPr>
-        <w:t>Columns</w:t>
-      </w:r>
-      <w:r>
-        <w:rPr>
-          <w:rFonts w:ascii="Arial" w:hAnsi="Arial" w:cs="Arial"/>
-        </w:rPr>
-        <w:t xml:space="preserve"> in dataset:</w:t>
+        <w:spacing w:line="276" w:lineRule="auto"/>
+        <w:rPr>
+          <w:rFonts w:ascii="Arial" w:hAnsi="Arial" w:cs="Arial"/>
+        </w:rPr>
+      </w:pPr>
+      <w:r>
+        <w:rPr>
+          <w:rFonts w:ascii="Arial" w:hAnsi="Arial" w:cs="Arial"/>
+        </w:rPr>
+        <w:t>Columns in dataset:</w:t>
       </w:r>
       <w:r>
         <w:rPr>
@@ -696,23 +660,12 @@
         <w:rPr>
           <w:rFonts w:ascii="Arial" w:hAnsi="Arial" w:cs="Arial"/>
         </w:rPr>
-        <w:t>Row ID, Order ID, Order Date, Ship Date, Ship Mode, Customer ID, Customer Name, Segment, Country, City, State, Postal Code, Region, Product ID, Category, Sub-Category, Product Name</w:t>
-      </w:r>
-      <w:r>
-        <w:rPr>
-          <w:rFonts w:ascii="Arial" w:hAnsi="Arial" w:cs="Arial"/>
-        </w:rPr>
-        <w:t xml:space="preserve">. </w:t>
-      </w:r>
-      <w:r>
-        <w:rPr>
-          <w:rFonts w:ascii="Arial" w:hAnsi="Arial" w:cs="Arial"/>
-        </w:rPr>
-        <w:t>Sales, Quantity, Discount, Profit</w:t>
-      </w:r>
-    </w:p>
-    <w:p>
-      <w:pPr>
+        <w:t>Row ID, Order ID, Order Date, Ship Date, Ship Mode, Customer ID, Customer Name, Segment, Country, City, State, Postal Code, Region, Product ID, Category, Sub-Category, Product Name. Sales, Quantity, Discount, Profit</w:t>
+      </w:r>
+    </w:p>
+    <w:p>
+      <w:pPr>
+        <w:spacing w:line="276" w:lineRule="auto"/>
         <w:rPr>
           <w:rFonts w:ascii="Arial" w:hAnsi="Arial" w:cs="Arial"/>
           <w:b/>
@@ -725,7 +678,7 @@
           <w:b/>
           <w:bCs/>
         </w:rPr>
-        <w:t>Data Cleaning:</w:t>
+        <w:t>Data Cleaning</w:t>
       </w:r>
     </w:p>
     <w:p>
@@ -735,6 +688,7 @@
           <w:ilvl w:val="0"/>
           <w:numId w:val="4"/>
         </w:numPr>
+        <w:spacing w:line="276" w:lineRule="auto"/>
         <w:rPr>
           <w:rFonts w:ascii="Arial" w:hAnsi="Arial" w:cs="Arial"/>
         </w:rPr>
@@ -765,6 +719,7 @@
           <w:ilvl w:val="0"/>
           <w:numId w:val="4"/>
         </w:numPr>
+        <w:spacing w:line="276" w:lineRule="auto"/>
         <w:rPr>
           <w:rFonts w:ascii="Arial" w:hAnsi="Arial" w:cs="Arial"/>
         </w:rPr>
@@ -813,6 +768,7 @@
           <w:ilvl w:val="0"/>
           <w:numId w:val="4"/>
         </w:numPr>
+        <w:spacing w:line="276" w:lineRule="auto"/>
         <w:rPr>
           <w:rFonts w:ascii="Arial" w:hAnsi="Arial" w:cs="Arial"/>
         </w:rPr>
@@ -831,6 +787,7 @@
           <w:ilvl w:val="0"/>
           <w:numId w:val="4"/>
         </w:numPr>
+        <w:spacing w:line="276" w:lineRule="auto"/>
         <w:rPr>
           <w:rFonts w:ascii="Arial" w:hAnsi="Arial" w:cs="Arial"/>
         </w:rPr>
@@ -844,6 +801,7 @@
     </w:p>
     <w:p>
       <w:pPr>
+        <w:spacing w:line="276" w:lineRule="auto"/>
         <w:rPr>
           <w:rFonts w:ascii="Arial" w:hAnsi="Arial" w:cs="Arial"/>
           <w:b/>
@@ -856,11 +814,12 @@
           <w:b/>
           <w:bCs/>
         </w:rPr>
-        <w:t>Preliminary Design:</w:t>
-      </w:r>
-    </w:p>
-    <w:p>
-      <w:pPr>
+        <w:t>Preliminary Design</w:t>
+      </w:r>
+    </w:p>
+    <w:p>
+      <w:pPr>
+        <w:spacing w:line="276" w:lineRule="auto"/>
         <w:rPr>
           <w:rFonts w:ascii="Arial" w:hAnsi="Arial" w:cs="Arial"/>
         </w:rPr>
@@ -887,19 +846,7 @@
         <w:rPr>
           <w:rFonts w:ascii="Arial" w:hAnsi="Arial" w:cs="Arial"/>
         </w:rPr>
-        <w:t xml:space="preserve">, with </w:t>
-      </w:r>
-      <w:r>
-        <w:rPr>
-          <w:rFonts w:ascii="Arial" w:hAnsi="Arial" w:cs="Arial"/>
-        </w:rPr>
-        <w:t>table name</w:t>
-      </w:r>
-      <w:r>
-        <w:rPr>
-          <w:rFonts w:ascii="Arial" w:hAnsi="Arial" w:cs="Arial"/>
-        </w:rPr>
-        <w:t xml:space="preserve"> primary keys (PK), foreign keys (FK), and attributes</w:t>
+        <w:t>, with table name primary keys (PK), foreign keys (FK), and attributes</w:t>
       </w:r>
       <w:r>
         <w:rPr>
@@ -915,6 +862,7 @@
           <w:ilvl w:val="0"/>
           <w:numId w:val="2"/>
         </w:numPr>
+        <w:spacing w:line="276" w:lineRule="auto"/>
         <w:rPr>
           <w:rFonts w:ascii="Arial" w:hAnsi="Arial" w:cs="Arial"/>
         </w:rPr>
@@ -959,6 +907,7 @@
           <w:ilvl w:val="0"/>
           <w:numId w:val="2"/>
         </w:numPr>
+        <w:spacing w:line="276" w:lineRule="auto"/>
         <w:rPr>
           <w:rFonts w:ascii="Arial" w:hAnsi="Arial" w:cs="Arial"/>
         </w:rPr>
@@ -1057,6 +1006,7 @@
           <w:ilvl w:val="0"/>
           <w:numId w:val="2"/>
         </w:numPr>
+        <w:spacing w:line="276" w:lineRule="auto"/>
         <w:rPr>
           <w:rFonts w:ascii="Arial" w:hAnsi="Arial" w:cs="Arial"/>
         </w:rPr>
@@ -1117,6 +1067,7 @@
           <w:ilvl w:val="0"/>
           <w:numId w:val="2"/>
         </w:numPr>
+        <w:spacing w:line="276" w:lineRule="auto"/>
         <w:rPr>
           <w:rFonts w:ascii="Arial" w:hAnsi="Arial" w:cs="Arial"/>
         </w:rPr>
@@ -1178,6 +1129,7 @@
     </w:p>
     <w:p>
       <w:pPr>
+        <w:spacing w:line="276" w:lineRule="auto"/>
         <w:rPr>
           <w:rFonts w:ascii="Arial" w:hAnsi="Arial" w:cs="Arial"/>
           <w:b/>
@@ -1190,7 +1142,7 @@
           <w:b/>
           <w:bCs/>
         </w:rPr>
-        <w:t>Database Features:</w:t>
+        <w:t>Database Features</w:t>
       </w:r>
     </w:p>
     <w:p>
@@ -1200,6 +1152,7 @@
           <w:ilvl w:val="0"/>
           <w:numId w:val="3"/>
         </w:numPr>
+        <w:spacing w:line="276" w:lineRule="auto"/>
         <w:rPr>
           <w:rFonts w:ascii="Arial" w:hAnsi="Arial" w:cs="Arial"/>
         </w:rPr>
@@ -1218,6 +1171,7 @@
           <w:ilvl w:val="0"/>
           <w:numId w:val="3"/>
         </w:numPr>
+        <w:spacing w:line="276" w:lineRule="auto"/>
         <w:rPr>
           <w:rFonts w:ascii="Arial" w:hAnsi="Arial" w:cs="Arial"/>
         </w:rPr>
@@ -1236,6 +1190,7 @@
           <w:ilvl w:val="0"/>
           <w:numId w:val="3"/>
         </w:numPr>
+        <w:spacing w:line="276" w:lineRule="auto"/>
         <w:rPr>
           <w:rFonts w:ascii="Arial" w:hAnsi="Arial" w:cs="Arial"/>
         </w:rPr>
@@ -1267,13 +1222,7 @@
     </w:p>
     <w:p>
       <w:pPr>
-        <w:rPr>
-          <w:rFonts w:ascii="Arial" w:hAnsi="Arial" w:cs="Arial"/>
-        </w:rPr>
-      </w:pPr>
-    </w:p>
-    <w:p>
-      <w:pPr>
+        <w:spacing w:line="276" w:lineRule="auto"/>
         <w:rPr>
           <w:rFonts w:ascii="Arial" w:hAnsi="Arial" w:cs="Arial"/>
           <w:b/>
@@ -1291,6 +1240,7 @@
     </w:p>
     <w:p>
       <w:pPr>
+        <w:spacing w:line="276" w:lineRule="auto"/>
         <w:rPr>
           <w:rFonts w:ascii="Arial" w:hAnsi="Arial" w:cs="Arial"/>
           <w:b/>
@@ -1303,131 +1253,173 @@
           <w:b/>
           <w:bCs/>
         </w:rPr>
-        <w:t>Database design</w:t>
-      </w:r>
-    </w:p>
-    <w:p>
-      <w:pPr>
-        <w:rPr>
-          <w:rFonts w:ascii="Arial" w:hAnsi="Arial" w:cs="Arial"/>
-        </w:rPr>
-      </w:pPr>
-      <w:r>
-        <w:rPr>
-          <w:rFonts w:ascii="Arial" w:hAnsi="Arial" w:cs="Arial"/>
-        </w:rPr>
-        <w:t>Using MySQL Workbench - Database design for loading data, design schema, clean/transform data, normalization, ER diagram, queries</w:t>
-      </w:r>
-    </w:p>
-    <w:p>
-      <w:pPr>
-        <w:rPr>
-          <w:rFonts w:ascii="Arial" w:hAnsi="Arial" w:cs="Arial"/>
-        </w:rPr>
-      </w:pPr>
-    </w:p>
-    <w:p>
-      <w:pPr>
+        <w:t xml:space="preserve">Team </w:t>
+      </w:r>
+      <w:r>
         <w:rPr>
           <w:rFonts w:ascii="Arial" w:hAnsi="Arial" w:cs="Arial"/>
           <w:b/>
           <w:bCs/>
         </w:rPr>
-      </w:pPr>
+        <w:t>R</w:t>
+      </w:r>
       <w:r>
         <w:rPr>
           <w:rFonts w:ascii="Arial" w:hAnsi="Arial" w:cs="Arial"/>
           <w:b/>
           <w:bCs/>
         </w:rPr>
-        <w:t>Backend</w:t>
-      </w:r>
-    </w:p>
-    <w:p>
-      <w:pPr>
-        <w:rPr>
-          <w:rFonts w:ascii="Arial" w:hAnsi="Arial" w:cs="Arial"/>
-        </w:rPr>
-      </w:pPr>
-      <w:r>
-        <w:rPr>
-          <w:rFonts w:ascii="Arial" w:hAnsi="Arial" w:cs="Arial"/>
-        </w:rPr>
-        <w:t>Launch in a Virtual Private Cloud (VPC)</w:t>
-      </w:r>
-    </w:p>
-    <w:p>
-      <w:pPr>
+        <w:t xml:space="preserve">oles &amp; </w:t>
+      </w:r>
+      <w:r>
         <w:rPr>
           <w:rFonts w:ascii="Arial" w:hAnsi="Arial" w:cs="Arial"/>
           <w:b/>
           <w:bCs/>
         </w:rPr>
-      </w:pPr>
+        <w:t>E</w:t>
+      </w:r>
       <w:r>
         <w:rPr>
           <w:rFonts w:ascii="Arial" w:hAnsi="Arial" w:cs="Arial"/>
           <w:b/>
           <w:bCs/>
         </w:rPr>
-        <w:t>OLTP</w:t>
-      </w:r>
-    </w:p>
-    <w:p>
-      <w:pPr>
-        <w:rPr>
-          <w:rFonts w:ascii="Arial" w:hAnsi="Arial" w:cs="Arial"/>
-        </w:rPr>
-      </w:pPr>
-      <w:r>
-        <w:rPr>
-          <w:rFonts w:ascii="Arial" w:hAnsi="Arial" w:cs="Arial"/>
-        </w:rPr>
-        <w:t>Export the schema and data to be imported into AWS Aurora MySQL</w:t>
-      </w:r>
-    </w:p>
-    <w:p>
-      <w:pPr>
-        <w:rPr>
-          <w:rFonts w:ascii="Arial" w:hAnsi="Arial" w:cs="Arial"/>
-        </w:rPr>
-      </w:pPr>
-      <w:r>
-        <w:rPr>
-          <w:rFonts w:ascii="Arial" w:hAnsi="Arial" w:cs="Arial"/>
-        </w:rPr>
-        <w:t>This will be our cloud OLTP database</w:t>
-      </w:r>
-    </w:p>
-    <w:p>
-      <w:pPr>
-        <w:rPr>
-          <w:rFonts w:ascii="Arial" w:hAnsi="Arial" w:cs="Arial"/>
-        </w:rPr>
-      </w:pPr>
-      <w:r>
-        <w:rPr>
-          <w:rFonts w:ascii="Arial" w:hAnsi="Arial" w:cs="Arial"/>
-        </w:rPr>
-        <w:t>Aurora can handle real-time transactions like new orders and updating customer data</w:t>
-      </w:r>
-    </w:p>
-    <w:p>
-      <w:pPr>
-        <w:rPr>
-          <w:rFonts w:ascii="Arial" w:hAnsi="Arial" w:cs="Arial"/>
-        </w:rPr>
-      </w:pPr>
-      <w:r>
-        <w:rPr>
-          <w:rFonts w:ascii="Arial" w:hAnsi="Arial" w:cs="Arial"/>
-        </w:rPr>
-        <w:lastRenderedPageBreak/>
-        <w:t>*API Gateway could be added for data importing from the internet</w:t>
-      </w:r>
-    </w:p>
-    <w:p>
-      <w:pPr>
+        <w:t>xpertise</w:t>
+      </w:r>
+    </w:p>
+    <w:p>
+      <w:pPr>
+        <w:pStyle w:val="ListParagraph"/>
+        <w:numPr>
+          <w:ilvl w:val="0"/>
+          <w:numId w:val="5"/>
+        </w:numPr>
+        <w:spacing w:line="276" w:lineRule="auto"/>
+        <w:rPr>
+          <w:rFonts w:ascii="Arial" w:hAnsi="Arial" w:cs="Arial"/>
+        </w:rPr>
+      </w:pPr>
+      <w:r>
+        <w:rPr>
+          <w:rFonts w:ascii="Arial" w:hAnsi="Arial" w:cs="Arial"/>
+        </w:rPr>
+        <w:t xml:space="preserve">Gabe Tharp: </w:t>
+      </w:r>
+      <w:r>
+        <w:rPr>
+          <w:rFonts w:ascii="Arial" w:hAnsi="Arial" w:cs="Arial"/>
+        </w:rPr>
+        <w:t xml:space="preserve">data analysis lead, </w:t>
+      </w:r>
+      <w:proofErr w:type="spellStart"/>
+      <w:r>
+        <w:rPr>
+          <w:rFonts w:ascii="Arial" w:hAnsi="Arial" w:cs="Arial"/>
+        </w:rPr>
+        <w:t>db</w:t>
+      </w:r>
+      <w:proofErr w:type="spellEnd"/>
+      <w:r>
+        <w:rPr>
+          <w:rFonts w:ascii="Arial" w:hAnsi="Arial" w:cs="Arial"/>
+        </w:rPr>
+        <w:t xml:space="preserve"> design, </w:t>
+      </w:r>
+      <w:r>
+        <w:rPr>
+          <w:rFonts w:ascii="Arial" w:hAnsi="Arial" w:cs="Arial"/>
+        </w:rPr>
+        <w:t>OLAP</w:t>
+      </w:r>
+    </w:p>
+    <w:p>
+      <w:pPr>
+        <w:pStyle w:val="ListParagraph"/>
+        <w:numPr>
+          <w:ilvl w:val="0"/>
+          <w:numId w:val="5"/>
+        </w:numPr>
+        <w:spacing w:line="276" w:lineRule="auto"/>
+        <w:rPr>
+          <w:rFonts w:ascii="Arial" w:hAnsi="Arial" w:cs="Arial"/>
+        </w:rPr>
+      </w:pPr>
+      <w:r>
+        <w:rPr>
+          <w:rFonts w:ascii="Arial" w:hAnsi="Arial" w:cs="Arial"/>
+        </w:rPr>
+        <w:t xml:space="preserve">Marcos Fernandez: </w:t>
+      </w:r>
+      <w:r>
+        <w:rPr>
+          <w:rFonts w:ascii="Arial" w:hAnsi="Arial" w:cs="Arial"/>
+        </w:rPr>
+        <w:t xml:space="preserve">data visualization dashboard lead, </w:t>
+      </w:r>
+      <w:proofErr w:type="spellStart"/>
+      <w:r>
+        <w:rPr>
+          <w:rFonts w:ascii="Arial" w:hAnsi="Arial" w:cs="Arial"/>
+        </w:rPr>
+        <w:t>db</w:t>
+      </w:r>
+      <w:proofErr w:type="spellEnd"/>
+      <w:r>
+        <w:rPr>
+          <w:rFonts w:ascii="Arial" w:hAnsi="Arial" w:cs="Arial"/>
+        </w:rPr>
+        <w:t xml:space="preserve"> design, backend scripts</w:t>
+      </w:r>
+    </w:p>
+    <w:p>
+      <w:pPr>
+        <w:pStyle w:val="ListParagraph"/>
+        <w:numPr>
+          <w:ilvl w:val="0"/>
+          <w:numId w:val="5"/>
+        </w:numPr>
+        <w:spacing w:line="276" w:lineRule="auto"/>
+        <w:rPr>
+          <w:rFonts w:ascii="Arial" w:hAnsi="Arial" w:cs="Arial"/>
+        </w:rPr>
+      </w:pPr>
+      <w:r>
+        <w:rPr>
+          <w:rFonts w:ascii="Arial" w:hAnsi="Arial" w:cs="Arial"/>
+        </w:rPr>
+        <w:t xml:space="preserve">Owen Randolph: </w:t>
+      </w:r>
+      <w:r>
+        <w:rPr>
+          <w:rFonts w:ascii="Arial" w:hAnsi="Arial" w:cs="Arial"/>
+        </w:rPr>
+        <w:t xml:space="preserve">cloud architecture and deployment lead, </w:t>
+      </w:r>
+      <w:proofErr w:type="spellStart"/>
+      <w:r>
+        <w:rPr>
+          <w:rFonts w:ascii="Arial" w:hAnsi="Arial" w:cs="Arial"/>
+        </w:rPr>
+        <w:t>db</w:t>
+      </w:r>
+      <w:proofErr w:type="spellEnd"/>
+      <w:r>
+        <w:rPr>
+          <w:rFonts w:ascii="Arial" w:hAnsi="Arial" w:cs="Arial"/>
+        </w:rPr>
+        <w:t xml:space="preserve"> design, </w:t>
+      </w:r>
+      <w:r>
+        <w:rPr>
+          <w:rFonts w:ascii="Arial" w:hAnsi="Arial" w:cs="Arial"/>
+        </w:rPr>
+        <w:t>project management</w:t>
+      </w:r>
+    </w:p>
+    <w:p>
+      <w:pPr>
+        <w:spacing w:line="276" w:lineRule="auto"/>
         <w:rPr>
           <w:rFonts w:ascii="Arial" w:hAnsi="Arial" w:cs="Arial"/>
           <w:b/>
@@ -1440,50 +1432,23 @@
           <w:b/>
           <w:bCs/>
         </w:rPr>
-        <w:t>OLAP</w:t>
-      </w:r>
-    </w:p>
-    <w:p>
-      <w:pPr>
-        <w:rPr>
-          <w:rFonts w:ascii="Arial" w:hAnsi="Arial" w:cs="Arial"/>
-        </w:rPr>
-      </w:pPr>
-      <w:r>
-        <w:rPr>
-          <w:rFonts w:ascii="Arial" w:hAnsi="Arial" w:cs="Arial"/>
-        </w:rPr>
-        <w:t>ETL?</w:t>
-      </w:r>
-    </w:p>
-    <w:p>
-      <w:pPr>
-        <w:rPr>
-          <w:rFonts w:ascii="Arial" w:hAnsi="Arial" w:cs="Arial"/>
-        </w:rPr>
-      </w:pPr>
-      <w:r>
-        <w:rPr>
-          <w:rFonts w:ascii="Arial" w:hAnsi="Arial" w:cs="Arial"/>
-        </w:rPr>
-        <w:t xml:space="preserve">Amazon Redshift data warehouse </w:t>
-      </w:r>
-    </w:p>
-    <w:p>
-      <w:pPr>
+        <w:t xml:space="preserve">Database </w:t>
+      </w:r>
+      <w:r>
         <w:rPr>
           <w:rFonts w:ascii="Arial" w:hAnsi="Arial" w:cs="Arial"/>
           <w:b/>
           <w:bCs/>
         </w:rPr>
-      </w:pPr>
+        <w:t>D</w:t>
+      </w:r>
       <w:r>
         <w:rPr>
           <w:rFonts w:ascii="Arial" w:hAnsi="Arial" w:cs="Arial"/>
           <w:b/>
           <w:bCs/>
         </w:rPr>
-        <w:t>Visualization</w:t>
+        <w:t>esign</w:t>
       </w:r>
       <w:r>
         <w:rPr>
@@ -1491,59 +1456,164 @@
           <w:b/>
           <w:bCs/>
         </w:rPr>
-        <w:t xml:space="preserve"> &amp; Deployment</w:t>
-      </w:r>
-    </w:p>
-    <w:p>
-      <w:pPr>
-        <w:rPr>
-          <w:rFonts w:ascii="Arial" w:hAnsi="Arial" w:cs="Arial"/>
-        </w:rPr>
-      </w:pPr>
-      <w:r>
-        <w:rPr>
-          <w:rFonts w:ascii="Arial" w:hAnsi="Arial" w:cs="Arial"/>
-        </w:rPr>
-        <w:t xml:space="preserve">From Redshift -&gt; </w:t>
-      </w:r>
-      <w:proofErr w:type="spellStart"/>
-      <w:r>
-        <w:rPr>
-          <w:rFonts w:ascii="Arial" w:hAnsi="Arial" w:cs="Arial"/>
-        </w:rPr>
-        <w:t>Quicksight</w:t>
-      </w:r>
-      <w:proofErr w:type="spellEnd"/>
-      <w:r>
-        <w:rPr>
-          <w:rFonts w:ascii="Arial" w:hAnsi="Arial" w:cs="Arial"/>
-        </w:rPr>
-        <w:t xml:space="preserve"> for dashboard analytics</w:t>
-      </w:r>
-    </w:p>
-    <w:p>
-      <w:pPr>
-        <w:rPr>
-          <w:rFonts w:ascii="Arial" w:hAnsi="Arial" w:cs="Arial"/>
-        </w:rPr>
-      </w:pPr>
-      <w:r>
-        <w:rPr>
-          <w:rFonts w:ascii="Arial" w:hAnsi="Arial" w:cs="Arial"/>
-        </w:rPr>
-        <w:t xml:space="preserve">WEB UI dashboard with </w:t>
-      </w:r>
-      <w:proofErr w:type="spellStart"/>
-      <w:r>
-        <w:rPr>
-          <w:rFonts w:ascii="Arial" w:hAnsi="Arial" w:cs="Arial"/>
-        </w:rPr>
-        <w:t>Quicksight</w:t>
-      </w:r>
-      <w:proofErr w:type="spellEnd"/>
-    </w:p>
-    <w:p>
-      <w:pPr>
+        <w:t xml:space="preserve"> Workflow</w:t>
+      </w:r>
+    </w:p>
+    <w:p>
+      <w:pPr>
+        <w:spacing w:line="276" w:lineRule="auto"/>
+        <w:rPr>
+          <w:rFonts w:ascii="Arial" w:hAnsi="Arial" w:cs="Arial"/>
+        </w:rPr>
+      </w:pPr>
+      <w:r>
+        <w:rPr>
+          <w:rFonts w:ascii="Arial" w:hAnsi="Arial" w:cs="Arial"/>
+        </w:rPr>
+        <w:t xml:space="preserve">Using MySQL Workbench </w:t>
+      </w:r>
+      <w:r>
+        <w:rPr>
+          <w:rFonts w:ascii="Arial" w:hAnsi="Arial" w:cs="Arial"/>
+        </w:rPr>
+        <w:t>–</w:t>
+      </w:r>
+      <w:r>
+        <w:rPr>
+          <w:rFonts w:ascii="Arial" w:hAnsi="Arial" w:cs="Arial"/>
+        </w:rPr>
+        <w:t xml:space="preserve"> Database </w:t>
+      </w:r>
+      <w:r>
+        <w:rPr>
+          <w:rFonts w:ascii="Arial" w:hAnsi="Arial" w:cs="Arial"/>
+        </w:rPr>
+        <w:t>creation</w:t>
+      </w:r>
+      <w:r>
+        <w:rPr>
+          <w:rFonts w:ascii="Arial" w:hAnsi="Arial" w:cs="Arial"/>
+        </w:rPr>
+        <w:t xml:space="preserve"> using MySQL, </w:t>
+      </w:r>
+      <w:r>
+        <w:rPr>
+          <w:rFonts w:ascii="Arial" w:hAnsi="Arial" w:cs="Arial"/>
+        </w:rPr>
+        <w:t xml:space="preserve">clean/transform data using Python with pandas library for use in database, </w:t>
+      </w:r>
+      <w:r>
+        <w:rPr>
+          <w:rFonts w:ascii="Arial" w:hAnsi="Arial" w:cs="Arial"/>
+        </w:rPr>
+        <w:t>load data</w:t>
+      </w:r>
+      <w:r>
+        <w:rPr>
+          <w:rFonts w:ascii="Arial" w:hAnsi="Arial" w:cs="Arial"/>
+        </w:rPr>
+        <w:t xml:space="preserve"> from </w:t>
+      </w:r>
+      <w:r>
+        <w:rPr>
+          <w:rFonts w:ascii="Arial" w:hAnsi="Arial" w:cs="Arial"/>
+        </w:rPr>
+        <w:t>csv</w:t>
+      </w:r>
+      <w:r>
+        <w:rPr>
+          <w:rFonts w:ascii="Arial" w:hAnsi="Arial" w:cs="Arial"/>
+        </w:rPr>
+        <w:t xml:space="preserve"> file</w:t>
+      </w:r>
+      <w:r>
+        <w:rPr>
+          <w:rFonts w:ascii="Arial" w:hAnsi="Arial" w:cs="Arial"/>
+        </w:rPr>
+        <w:t xml:space="preserve">, </w:t>
+      </w:r>
+      <w:r>
+        <w:rPr>
+          <w:rFonts w:ascii="Arial" w:hAnsi="Arial" w:cs="Arial"/>
+        </w:rPr>
+        <w:t>use</w:t>
+      </w:r>
+      <w:r>
+        <w:rPr>
+          <w:rFonts w:ascii="Arial" w:hAnsi="Arial" w:cs="Arial"/>
+        </w:rPr>
+        <w:t xml:space="preserve"> </w:t>
+      </w:r>
+      <w:r>
+        <w:rPr>
+          <w:rFonts w:ascii="Arial" w:hAnsi="Arial" w:cs="Arial"/>
+        </w:rPr>
+        <w:t>reverse</w:t>
+      </w:r>
+      <w:r>
+        <w:rPr>
+          <w:rFonts w:ascii="Arial" w:hAnsi="Arial" w:cs="Arial"/>
+        </w:rPr>
+        <w:t xml:space="preserve"> engineering</w:t>
+      </w:r>
+      <w:r>
+        <w:rPr>
+          <w:rFonts w:ascii="Arial" w:hAnsi="Arial" w:cs="Arial"/>
+        </w:rPr>
+        <w:t xml:space="preserve"> to normalized schema mentioned above</w:t>
+      </w:r>
+      <w:r>
+        <w:rPr>
+          <w:rFonts w:ascii="Arial" w:hAnsi="Arial" w:cs="Arial"/>
+        </w:rPr>
+        <w:t xml:space="preserve">, </w:t>
+      </w:r>
+      <w:r>
+        <w:rPr>
+          <w:rFonts w:ascii="Arial" w:hAnsi="Arial" w:cs="Arial"/>
+        </w:rPr>
+        <w:t xml:space="preserve">creation of a formal </w:t>
+      </w:r>
+      <w:r>
+        <w:rPr>
+          <w:rFonts w:ascii="Arial" w:hAnsi="Arial" w:cs="Arial"/>
+        </w:rPr>
+        <w:t>E</w:t>
+      </w:r>
+      <w:r>
+        <w:rPr>
+          <w:rFonts w:ascii="Arial" w:hAnsi="Arial" w:cs="Arial"/>
+        </w:rPr>
+        <w:t>ntity Relationship (ER)</w:t>
+      </w:r>
+      <w:r>
+        <w:rPr>
+          <w:rFonts w:ascii="Arial" w:hAnsi="Arial" w:cs="Arial"/>
+        </w:rPr>
+        <w:t xml:space="preserve"> diagram, </w:t>
+      </w:r>
+      <w:r>
+        <w:rPr>
+          <w:rFonts w:ascii="Arial" w:hAnsi="Arial" w:cs="Arial"/>
+        </w:rPr>
+        <w:t xml:space="preserve">testing the database with </w:t>
+      </w:r>
+      <w:r>
+        <w:rPr>
+          <w:rFonts w:ascii="Arial" w:hAnsi="Arial" w:cs="Arial"/>
+        </w:rPr>
+        <w:t>queries</w:t>
+      </w:r>
+      <w:r>
+        <w:rPr>
+          <w:rFonts w:ascii="Arial" w:hAnsi="Arial" w:cs="Arial"/>
+        </w:rPr>
+        <w:t xml:space="preserve"> to ensure integrity and no duplicate values.</w:t>
+      </w:r>
+    </w:p>
+    <w:p>
+      <w:pPr>
+        <w:spacing w:line="276" w:lineRule="auto"/>
         <w:rPr>
           <w:rFonts w:ascii="Arial" w:hAnsi="Arial" w:cs="Arial"/>
           <w:b/>
@@ -1556,144 +1626,39 @@
           <w:b/>
           <w:bCs/>
         </w:rPr>
-        <w:t>Technology stack:</w:t>
-      </w:r>
-    </w:p>
-    <w:p>
-      <w:pPr>
-        <w:rPr>
-          <w:rFonts w:ascii="Arial" w:hAnsi="Arial" w:cs="Arial"/>
-        </w:rPr>
-      </w:pPr>
-      <w:r>
-        <w:rPr>
-          <w:rFonts w:ascii="Arial" w:hAnsi="Arial" w:cs="Arial"/>
-        </w:rPr>
-        <w:t xml:space="preserve">We will be using a relational database because the dataset is organized in such a way that it can be normalized and queried.  This will lead to better efficiency when running queries, efficient </w:t>
-      </w:r>
-      <w:proofErr w:type="gramStart"/>
-      <w:r>
-        <w:rPr>
-          <w:rFonts w:ascii="Arial" w:hAnsi="Arial" w:cs="Arial"/>
-        </w:rPr>
-        <w:t>reads</w:t>
-      </w:r>
-      <w:proofErr w:type="gramEnd"/>
-      <w:r>
-        <w:rPr>
-          <w:rFonts w:ascii="Arial" w:hAnsi="Arial" w:cs="Arial"/>
-        </w:rPr>
-        <w:t xml:space="preserve"> and </w:t>
-      </w:r>
-      <w:proofErr w:type="gramStart"/>
-      <w:r>
-        <w:rPr>
-          <w:rFonts w:ascii="Arial" w:hAnsi="Arial" w:cs="Arial"/>
-        </w:rPr>
-        <w:t>writes</w:t>
-      </w:r>
-      <w:proofErr w:type="gramEnd"/>
-      <w:r>
-        <w:rPr>
-          <w:rFonts w:ascii="Arial" w:hAnsi="Arial" w:cs="Arial"/>
-        </w:rPr>
-        <w:t>.</w:t>
-      </w:r>
-      <w:r>
-        <w:rPr>
-          <w:rFonts w:ascii="Arial" w:hAnsi="Arial" w:cs="Arial"/>
-        </w:rPr>
-        <w:t xml:space="preserve">  Ensure atomicity for sales transactions</w:t>
-      </w:r>
-    </w:p>
-    <w:p>
-      <w:pPr>
-        <w:rPr>
-          <w:rFonts w:ascii="Arial" w:hAnsi="Arial" w:cs="Arial"/>
-        </w:rPr>
-      </w:pPr>
-      <w:r>
-        <w:rPr>
-          <w:rFonts w:ascii="Arial" w:hAnsi="Arial" w:cs="Arial"/>
-        </w:rPr>
-        <w:t>MySQL Workbench for loading data, design schema, clean/transform data, normalization, ER diagram, queries</w:t>
-      </w:r>
-    </w:p>
-    <w:p>
-      <w:pPr>
-        <w:rPr>
-          <w:rFonts w:ascii="Arial" w:hAnsi="Arial" w:cs="Arial"/>
-        </w:rPr>
-      </w:pPr>
-      <w:r>
-        <w:rPr>
-          <w:rFonts w:ascii="Arial" w:hAnsi="Arial" w:cs="Arial"/>
-        </w:rPr>
-        <w:t>AWS Aurora – high throughput, high volume relational database engine</w:t>
-      </w:r>
-    </w:p>
-    <w:p>
-      <w:pPr>
-        <w:rPr>
-          <w:rFonts w:ascii="Arial" w:hAnsi="Arial" w:cs="Arial"/>
-        </w:rPr>
-      </w:pPr>
-      <w:r>
-        <w:rPr>
-          <w:rFonts w:ascii="Arial" w:hAnsi="Arial" w:cs="Arial"/>
-        </w:rPr>
-        <w:t>AWS Redshift – data warehouse</w:t>
-      </w:r>
-    </w:p>
-    <w:p>
-      <w:pPr>
-        <w:rPr>
-          <w:rFonts w:ascii="Arial" w:hAnsi="Arial" w:cs="Arial"/>
-        </w:rPr>
-      </w:pPr>
-      <w:r>
-        <w:rPr>
-          <w:rFonts w:ascii="Arial" w:hAnsi="Arial" w:cs="Arial"/>
-        </w:rPr>
-        <w:t xml:space="preserve">AWS </w:t>
-      </w:r>
-      <w:proofErr w:type="spellStart"/>
-      <w:r>
-        <w:rPr>
-          <w:rFonts w:ascii="Arial" w:hAnsi="Arial" w:cs="Arial"/>
-        </w:rPr>
-        <w:t>Quicksight</w:t>
-      </w:r>
-      <w:proofErr w:type="spellEnd"/>
-      <w:r>
-        <w:rPr>
-          <w:rFonts w:ascii="Arial" w:hAnsi="Arial" w:cs="Arial"/>
-        </w:rPr>
-        <w:t xml:space="preserve"> – Dashboard analytics</w:t>
-      </w:r>
-    </w:p>
-    <w:p>
-      <w:pPr>
-        <w:rPr>
-          <w:rFonts w:ascii="Arial" w:hAnsi="Arial" w:cs="Arial"/>
-        </w:rPr>
-      </w:pPr>
-    </w:p>
-    <w:p>
-      <w:pPr>
-        <w:rPr>
-          <w:rFonts w:ascii="Arial" w:hAnsi="Arial" w:cs="Arial"/>
-        </w:rPr>
-      </w:pPr>
-      <w:r>
-        <w:rPr>
-          <w:rFonts w:ascii="Arial" w:hAnsi="Arial" w:cs="Arial"/>
-        </w:rPr>
-        <w:t>Internally (IAM-authenticated users), Externally (via embedded dashboards in apps or websites</w:t>
-      </w:r>
-    </w:p>
-    <w:p>
-      <w:pPr>
+        <w:t>Backend</w:t>
+      </w:r>
+    </w:p>
+    <w:p>
+      <w:pPr>
+        <w:spacing w:line="276" w:lineRule="auto"/>
+        <w:rPr>
+          <w:rFonts w:ascii="Arial" w:hAnsi="Arial" w:cs="Arial"/>
+        </w:rPr>
+      </w:pPr>
+      <w:r>
+        <w:rPr>
+          <w:rFonts w:ascii="Arial" w:hAnsi="Arial" w:cs="Arial"/>
+        </w:rPr>
+        <w:lastRenderedPageBreak/>
+        <w:t xml:space="preserve">Once the database is created in MySQL Workbench, we will migrate it to AWS for hosting and added features.  It will be hosted in a </w:t>
+      </w:r>
+      <w:r>
+        <w:rPr>
+          <w:rFonts w:ascii="Arial" w:hAnsi="Arial" w:cs="Arial"/>
+        </w:rPr>
+        <w:t>Virtual Private Cloud (VPC)</w:t>
+      </w:r>
+      <w:r>
+        <w:rPr>
+          <w:rFonts w:ascii="Arial" w:hAnsi="Arial" w:cs="Arial"/>
+        </w:rPr>
+        <w:t xml:space="preserve"> with security features like Identity &amp; Access Management.  </w:t>
+      </w:r>
+    </w:p>
+    <w:p>
+      <w:pPr>
+        <w:spacing w:line="276" w:lineRule="auto"/>
         <w:rPr>
           <w:rFonts w:ascii="Arial" w:hAnsi="Arial" w:cs="Arial"/>
         </w:rPr>
@@ -1704,98 +1669,2234 @@
           <w:b/>
           <w:bCs/>
         </w:rPr>
+        <w:t>OLTP</w:t>
+      </w:r>
+    </w:p>
+    <w:p>
+      <w:pPr>
+        <w:spacing w:line="276" w:lineRule="auto"/>
+        <w:rPr>
+          <w:rFonts w:ascii="Arial" w:hAnsi="Arial" w:cs="Arial"/>
+        </w:rPr>
+      </w:pPr>
+      <w:r>
+        <w:rPr>
+          <w:rFonts w:ascii="Arial" w:hAnsi="Arial" w:cs="Arial"/>
+        </w:rPr>
+        <w:t>We will e</w:t>
+      </w:r>
+      <w:r>
+        <w:rPr>
+          <w:rFonts w:ascii="Arial" w:hAnsi="Arial" w:cs="Arial"/>
+        </w:rPr>
+        <w:t>xport the schema and data to be imported into AWS Aurora MySQL</w:t>
+      </w:r>
+      <w:r>
+        <w:rPr>
+          <w:rFonts w:ascii="Arial" w:hAnsi="Arial" w:cs="Arial"/>
+        </w:rPr>
+        <w:t xml:space="preserve">.  </w:t>
+      </w:r>
+      <w:r>
+        <w:rPr>
+          <w:rFonts w:ascii="Arial" w:hAnsi="Arial" w:cs="Arial"/>
+        </w:rPr>
+        <w:t>This will be our cloud</w:t>
+      </w:r>
+      <w:r>
+        <w:rPr>
+          <w:rFonts w:ascii="Arial" w:hAnsi="Arial" w:cs="Arial"/>
+        </w:rPr>
+        <w:t>-based</w:t>
+      </w:r>
+      <w:r>
+        <w:rPr>
+          <w:rFonts w:ascii="Arial" w:hAnsi="Arial" w:cs="Arial"/>
+        </w:rPr>
+        <w:t xml:space="preserve"> OLTP database</w:t>
+      </w:r>
+      <w:r>
+        <w:rPr>
+          <w:rFonts w:ascii="Arial" w:hAnsi="Arial" w:cs="Arial"/>
+        </w:rPr>
+        <w:t xml:space="preserve"> engine.  </w:t>
+      </w:r>
+      <w:r>
+        <w:rPr>
+          <w:rFonts w:ascii="Arial" w:hAnsi="Arial" w:cs="Arial"/>
+        </w:rPr>
+        <w:t>Aurora can handle real-time transactions like new orders and updating customer data</w:t>
+      </w:r>
+      <w:r>
+        <w:rPr>
+          <w:rFonts w:ascii="Arial" w:hAnsi="Arial" w:cs="Arial"/>
+        </w:rPr>
+        <w:t>, as a high-performing, parallel-processing database engine.</w:t>
+      </w:r>
+    </w:p>
+    <w:p>
+      <w:pPr>
+        <w:spacing w:line="276" w:lineRule="auto"/>
+        <w:rPr>
+          <w:rFonts w:ascii="Arial" w:hAnsi="Arial" w:cs="Arial"/>
+        </w:rPr>
+      </w:pPr>
+      <w:r>
+        <w:rPr>
+          <w:rFonts w:ascii="Arial" w:hAnsi="Arial" w:cs="Arial"/>
+        </w:rPr>
+        <w:t>*</w:t>
+      </w:r>
+      <w:r>
+        <w:rPr>
+          <w:rFonts w:ascii="Arial" w:hAnsi="Arial" w:cs="Arial"/>
+        </w:rPr>
+        <w:t xml:space="preserve">AWS </w:t>
+      </w:r>
+      <w:r>
+        <w:rPr>
+          <w:rFonts w:ascii="Arial" w:hAnsi="Arial" w:cs="Arial"/>
+        </w:rPr>
+        <w:t xml:space="preserve">API Gateway could be added </w:t>
+      </w:r>
+      <w:r>
+        <w:rPr>
+          <w:rFonts w:ascii="Arial" w:hAnsi="Arial" w:cs="Arial"/>
+        </w:rPr>
+        <w:t xml:space="preserve">to allow endpoints </w:t>
+      </w:r>
+      <w:r>
+        <w:rPr>
+          <w:rFonts w:ascii="Arial" w:hAnsi="Arial" w:cs="Arial"/>
+        </w:rPr>
+        <w:t xml:space="preserve">for data importing from </w:t>
+      </w:r>
+      <w:r>
+        <w:rPr>
+          <w:rFonts w:ascii="Arial" w:hAnsi="Arial" w:cs="Arial"/>
+        </w:rPr>
+        <w:t>an outside source</w:t>
+      </w:r>
+    </w:p>
+    <w:p>
+      <w:pPr>
+        <w:spacing w:line="276" w:lineRule="auto"/>
+        <w:rPr>
+          <w:rFonts w:ascii="Arial" w:hAnsi="Arial" w:cs="Arial"/>
+          <w:b/>
+          <w:bCs/>
+        </w:rPr>
+      </w:pPr>
+      <w:r>
+        <w:rPr>
+          <w:rFonts w:ascii="Arial" w:hAnsi="Arial" w:cs="Arial"/>
+          <w:b/>
+          <w:bCs/>
+        </w:rPr>
+        <w:t>OLAP</w:t>
+      </w:r>
+    </w:p>
+    <w:p>
+      <w:pPr>
+        <w:spacing w:line="276" w:lineRule="auto"/>
+        <w:rPr>
+          <w:rFonts w:ascii="Arial" w:hAnsi="Arial" w:cs="Arial"/>
+        </w:rPr>
+      </w:pPr>
+      <w:r>
+        <w:rPr>
+          <w:rFonts w:ascii="Arial" w:hAnsi="Arial" w:cs="Arial"/>
+        </w:rPr>
+        <w:t>We may need to do Extract, Transform, Load</w:t>
+      </w:r>
+      <w:r>
+        <w:rPr>
+          <w:rFonts w:ascii="Arial" w:hAnsi="Arial" w:cs="Arial"/>
+        </w:rPr>
+        <w:t xml:space="preserve"> (ETL) process</w:t>
+      </w:r>
+      <w:r>
+        <w:rPr>
+          <w:rFonts w:ascii="Arial" w:hAnsi="Arial" w:cs="Arial"/>
+        </w:rPr>
+        <w:t xml:space="preserve"> using AWS Glue</w:t>
+      </w:r>
+      <w:r>
+        <w:rPr>
+          <w:rFonts w:ascii="Arial" w:hAnsi="Arial" w:cs="Arial"/>
+        </w:rPr>
+        <w:t xml:space="preserve"> to </w:t>
+      </w:r>
+      <w:r>
+        <w:rPr>
+          <w:rFonts w:ascii="Arial" w:hAnsi="Arial" w:cs="Arial"/>
+        </w:rPr>
+        <w:t>transform</w:t>
+      </w:r>
+      <w:r>
+        <w:rPr>
+          <w:rFonts w:ascii="Arial" w:hAnsi="Arial" w:cs="Arial"/>
+        </w:rPr>
+        <w:t xml:space="preserve"> data </w:t>
+      </w:r>
+      <w:r>
+        <w:rPr>
+          <w:rFonts w:ascii="Arial" w:hAnsi="Arial" w:cs="Arial"/>
+        </w:rPr>
+        <w:t>to</w:t>
+      </w:r>
+      <w:r>
+        <w:rPr>
+          <w:rFonts w:ascii="Arial" w:hAnsi="Arial" w:cs="Arial"/>
+        </w:rPr>
+        <w:t xml:space="preserve"> </w:t>
+      </w:r>
+      <w:r>
+        <w:rPr>
+          <w:rFonts w:ascii="Arial" w:hAnsi="Arial" w:cs="Arial"/>
+        </w:rPr>
+        <w:t xml:space="preserve">a </w:t>
+      </w:r>
+      <w:r>
+        <w:rPr>
+          <w:rFonts w:ascii="Arial" w:hAnsi="Arial" w:cs="Arial"/>
+        </w:rPr>
+        <w:t>columnar data</w:t>
+      </w:r>
+      <w:r>
+        <w:rPr>
+          <w:rFonts w:ascii="Arial" w:hAnsi="Arial" w:cs="Arial"/>
+        </w:rPr>
+        <w:t xml:space="preserve"> structure</w:t>
+      </w:r>
+      <w:r>
+        <w:rPr>
+          <w:rFonts w:ascii="Arial" w:hAnsi="Arial" w:cs="Arial"/>
+        </w:rPr>
+        <w:t xml:space="preserve"> for data analytics.  Columnar data will improve the performance of queries when scaling the database to include massive amounts of data.  </w:t>
+      </w:r>
+    </w:p>
+    <w:p>
+      <w:pPr>
+        <w:spacing w:line="276" w:lineRule="auto"/>
+        <w:rPr>
+          <w:rFonts w:ascii="Arial" w:hAnsi="Arial" w:cs="Arial"/>
+        </w:rPr>
+      </w:pPr>
+      <w:r>
+        <w:rPr>
+          <w:rFonts w:ascii="Arial" w:hAnsi="Arial" w:cs="Arial"/>
+        </w:rPr>
+        <w:t xml:space="preserve">At this point such data will be stored in a data warehouse, Amazon Redshift.  This data warehouse service can do complex analytical queries and create BI reports. </w:t>
+      </w:r>
+    </w:p>
+    <w:p>
+      <w:pPr>
+        <w:spacing w:line="276" w:lineRule="auto"/>
+        <w:rPr>
+          <w:rFonts w:ascii="Arial" w:hAnsi="Arial" w:cs="Arial"/>
+          <w:b/>
+          <w:bCs/>
+        </w:rPr>
+      </w:pPr>
+      <w:r>
+        <w:rPr>
+          <w:rFonts w:ascii="Arial" w:hAnsi="Arial" w:cs="Arial"/>
+          <w:b/>
+          <w:bCs/>
+        </w:rPr>
+        <w:t>Visualization</w:t>
+      </w:r>
+      <w:r>
+        <w:rPr>
+          <w:rFonts w:ascii="Arial" w:hAnsi="Arial" w:cs="Arial"/>
+          <w:b/>
+          <w:bCs/>
+        </w:rPr>
+        <w:t xml:space="preserve"> &amp; Deployment</w:t>
+      </w:r>
+    </w:p>
+    <w:p>
+      <w:pPr>
+        <w:spacing w:line="276" w:lineRule="auto"/>
+        <w:rPr>
+          <w:rFonts w:ascii="Arial" w:hAnsi="Arial" w:cs="Arial"/>
+        </w:rPr>
+      </w:pPr>
+      <w:r>
+        <w:rPr>
+          <w:rFonts w:ascii="Arial" w:hAnsi="Arial" w:cs="Arial"/>
+        </w:rPr>
+        <w:t xml:space="preserve">From Redshift </w:t>
+      </w:r>
+      <w:r>
+        <w:rPr>
+          <w:rFonts w:ascii="Arial" w:hAnsi="Arial" w:cs="Arial"/>
+        </w:rPr>
+        <w:t>the data can be used by Amazon</w:t>
+      </w:r>
+      <w:r>
+        <w:rPr>
+          <w:rFonts w:ascii="Arial" w:hAnsi="Arial" w:cs="Arial"/>
+        </w:rPr>
+        <w:t xml:space="preserve"> </w:t>
+      </w:r>
+      <w:proofErr w:type="spellStart"/>
+      <w:r>
+        <w:rPr>
+          <w:rFonts w:ascii="Arial" w:hAnsi="Arial" w:cs="Arial"/>
+        </w:rPr>
+        <w:t>Quick</w:t>
+      </w:r>
+      <w:r>
+        <w:rPr>
+          <w:rFonts w:ascii="Arial" w:hAnsi="Arial" w:cs="Arial"/>
+        </w:rPr>
+        <w:t>S</w:t>
+      </w:r>
+      <w:r>
+        <w:rPr>
+          <w:rFonts w:ascii="Arial" w:hAnsi="Arial" w:cs="Arial"/>
+        </w:rPr>
+        <w:t>ight</w:t>
+      </w:r>
+      <w:proofErr w:type="spellEnd"/>
+      <w:r>
+        <w:rPr>
+          <w:rFonts w:ascii="Arial" w:hAnsi="Arial" w:cs="Arial"/>
+        </w:rPr>
+        <w:t xml:space="preserve"> for dashboard </w:t>
+      </w:r>
+      <w:r>
+        <w:rPr>
+          <w:rFonts w:ascii="Arial" w:hAnsi="Arial" w:cs="Arial"/>
+        </w:rPr>
+        <w:t xml:space="preserve">BI </w:t>
+      </w:r>
+      <w:r>
+        <w:rPr>
+          <w:rFonts w:ascii="Arial" w:hAnsi="Arial" w:cs="Arial"/>
+        </w:rPr>
+        <w:t>analytics</w:t>
+      </w:r>
+      <w:r>
+        <w:rPr>
+          <w:rFonts w:ascii="Arial" w:hAnsi="Arial" w:cs="Arial"/>
+        </w:rPr>
+        <w:t>.</w:t>
+      </w:r>
+    </w:p>
+    <w:p>
+      <w:pPr>
+        <w:spacing w:line="276" w:lineRule="auto"/>
+        <w:rPr>
+          <w:rFonts w:ascii="Arial" w:hAnsi="Arial" w:cs="Arial"/>
+        </w:rPr>
+      </w:pPr>
+      <w:proofErr w:type="spellStart"/>
+      <w:r>
+        <w:rPr>
+          <w:rFonts w:ascii="Arial" w:hAnsi="Arial" w:cs="Arial"/>
+        </w:rPr>
+        <w:t>QuickSight</w:t>
+      </w:r>
+      <w:proofErr w:type="spellEnd"/>
+      <w:r>
+        <w:rPr>
+          <w:rFonts w:ascii="Arial" w:hAnsi="Arial" w:cs="Arial"/>
+        </w:rPr>
+        <w:t xml:space="preserve"> has interactive dashboards that can filter, drill down, and of course show a variety of data visualizations to end users for analysis.  It is also capable of being shared via a URL and with user permissions within AWS.</w:t>
+      </w:r>
+      <w:r>
+        <w:rPr>
+          <w:rFonts w:ascii="Arial" w:hAnsi="Arial" w:cs="Arial"/>
+        </w:rPr>
+        <w:t xml:space="preserve">  We will use </w:t>
+      </w:r>
+      <w:r>
+        <w:rPr>
+          <w:rFonts w:ascii="Arial" w:hAnsi="Arial" w:cs="Arial"/>
+        </w:rPr>
+        <w:t xml:space="preserve">a direct URL for user-based access.  </w:t>
+      </w:r>
+      <w:proofErr w:type="spellStart"/>
+      <w:r>
+        <w:rPr>
+          <w:rFonts w:ascii="Arial" w:hAnsi="Arial" w:cs="Arial"/>
+        </w:rPr>
+        <w:t>Quicksight</w:t>
+      </w:r>
+      <w:proofErr w:type="spellEnd"/>
+      <w:r>
+        <w:rPr>
+          <w:rFonts w:ascii="Arial" w:hAnsi="Arial" w:cs="Arial"/>
+        </w:rPr>
+        <w:t xml:space="preserve"> generates a URL which can be copied and shared.</w:t>
+      </w:r>
+    </w:p>
+    <w:p>
+      <w:pPr>
+        <w:spacing w:line="276" w:lineRule="auto"/>
+        <w:rPr>
+          <w:rFonts w:ascii="Arial" w:hAnsi="Arial" w:cs="Arial"/>
+          <w:b/>
+          <w:bCs/>
+        </w:rPr>
+      </w:pPr>
+      <w:r>
+        <w:rPr>
+          <w:rFonts w:ascii="Arial" w:hAnsi="Arial" w:cs="Arial"/>
+          <w:b/>
+          <w:bCs/>
+        </w:rPr>
+        <w:t>Technology stack:</w:t>
+      </w:r>
+    </w:p>
+    <w:p>
+      <w:pPr>
+        <w:spacing w:line="276" w:lineRule="auto"/>
+        <w:rPr>
+          <w:rFonts w:ascii="Arial" w:hAnsi="Arial" w:cs="Arial"/>
+        </w:rPr>
+      </w:pPr>
+      <w:r>
+        <w:rPr>
+          <w:rFonts w:ascii="Arial" w:hAnsi="Arial" w:cs="Arial"/>
+        </w:rPr>
+        <w:t xml:space="preserve">Database Type: </w:t>
+      </w:r>
+      <w:r>
+        <w:rPr>
+          <w:rFonts w:ascii="Arial" w:hAnsi="Arial" w:cs="Arial"/>
+        </w:rPr>
+        <w:t xml:space="preserve">We will be using a relational database because the dataset is organized in such a way that it can be normalized and queried. </w:t>
+      </w:r>
+      <w:r>
+        <w:rPr>
+          <w:rFonts w:ascii="Arial" w:hAnsi="Arial" w:cs="Arial"/>
+        </w:rPr>
+        <w:t xml:space="preserve"> It has organized, tabular data and is structured in an inherently relational way. </w:t>
+      </w:r>
+      <w:r>
+        <w:rPr>
+          <w:rFonts w:ascii="Arial" w:hAnsi="Arial" w:cs="Arial"/>
+        </w:rPr>
+        <w:t xml:space="preserve"> This will lead to better efficiency when running queries, efficient reads and writes.</w:t>
+      </w:r>
+      <w:r>
+        <w:rPr>
+          <w:rFonts w:ascii="Arial" w:hAnsi="Arial" w:cs="Arial"/>
+        </w:rPr>
+        <w:t xml:space="preserve">  </w:t>
+      </w:r>
+      <w:r>
+        <w:rPr>
+          <w:rFonts w:ascii="Arial" w:hAnsi="Arial" w:cs="Arial"/>
+        </w:rPr>
+        <w:t>This also ensures compliance with ACID</w:t>
+      </w:r>
+      <w:r>
+        <w:rPr>
+          <w:rFonts w:ascii="Arial" w:hAnsi="Arial" w:cs="Arial"/>
+        </w:rPr>
+        <w:t xml:space="preserve"> </w:t>
+      </w:r>
+      <w:r>
+        <w:rPr>
+          <w:rFonts w:ascii="Arial" w:hAnsi="Arial" w:cs="Arial"/>
+        </w:rPr>
+        <w:t xml:space="preserve">properties which are necessary for </w:t>
+      </w:r>
+      <w:r>
+        <w:rPr>
+          <w:rFonts w:ascii="Arial" w:hAnsi="Arial" w:cs="Arial"/>
+        </w:rPr>
+        <w:t>sales transactions</w:t>
+      </w:r>
+      <w:r>
+        <w:rPr>
+          <w:rFonts w:ascii="Arial" w:hAnsi="Arial" w:cs="Arial"/>
+        </w:rPr>
+        <w:t>.</w:t>
+      </w:r>
+    </w:p>
+    <w:p>
+      <w:pPr>
+        <w:pStyle w:val="ListParagraph"/>
+        <w:numPr>
+          <w:ilvl w:val="0"/>
+          <w:numId w:val="6"/>
+        </w:numPr>
+        <w:spacing w:line="276" w:lineRule="auto"/>
+        <w:rPr>
+          <w:rFonts w:ascii="Arial" w:hAnsi="Arial" w:cs="Arial"/>
+        </w:rPr>
+      </w:pPr>
+      <w:proofErr w:type="spellStart"/>
+      <w:r>
+        <w:rPr>
+          <w:rFonts w:ascii="Arial" w:hAnsi="Arial" w:cs="Arial"/>
+        </w:rPr>
+        <w:t>Jupyter</w:t>
+      </w:r>
+      <w:proofErr w:type="spellEnd"/>
+      <w:r>
+        <w:rPr>
+          <w:rFonts w:ascii="Arial" w:hAnsi="Arial" w:cs="Arial"/>
+        </w:rPr>
+        <w:t xml:space="preserve"> Lab - clean/transform data in preparation for loading to MySQL Workbench</w:t>
+      </w:r>
+    </w:p>
+    <w:p>
+      <w:pPr>
+        <w:pStyle w:val="ListParagraph"/>
+        <w:numPr>
+          <w:ilvl w:val="0"/>
+          <w:numId w:val="6"/>
+        </w:numPr>
+        <w:spacing w:line="276" w:lineRule="auto"/>
+        <w:rPr>
+          <w:rFonts w:ascii="Arial" w:hAnsi="Arial" w:cs="Arial"/>
+        </w:rPr>
+      </w:pPr>
+      <w:r>
+        <w:rPr>
+          <w:rFonts w:ascii="Arial" w:hAnsi="Arial" w:cs="Arial"/>
+        </w:rPr>
+        <w:t>MySQL Workbench</w:t>
+      </w:r>
+      <w:r>
+        <w:rPr>
+          <w:rFonts w:ascii="Arial" w:hAnsi="Arial" w:cs="Arial"/>
+        </w:rPr>
+        <w:t xml:space="preserve"> - </w:t>
+      </w:r>
+      <w:r>
+        <w:rPr>
+          <w:rFonts w:ascii="Arial" w:hAnsi="Arial" w:cs="Arial"/>
+        </w:rPr>
+        <w:t xml:space="preserve">loading data, </w:t>
+      </w:r>
+      <w:r>
+        <w:rPr>
+          <w:rFonts w:ascii="Arial" w:hAnsi="Arial" w:cs="Arial"/>
+        </w:rPr>
+        <w:t xml:space="preserve">database design, </w:t>
+      </w:r>
+      <w:r>
+        <w:rPr>
+          <w:rFonts w:ascii="Arial" w:hAnsi="Arial" w:cs="Arial"/>
+        </w:rPr>
+        <w:t>schema</w:t>
+      </w:r>
+      <w:r>
+        <w:rPr>
+          <w:rFonts w:ascii="Arial" w:hAnsi="Arial" w:cs="Arial"/>
+        </w:rPr>
+        <w:t xml:space="preserve"> design</w:t>
+      </w:r>
+      <w:r>
+        <w:rPr>
+          <w:rFonts w:ascii="Arial" w:hAnsi="Arial" w:cs="Arial"/>
+        </w:rPr>
+        <w:t xml:space="preserve">, normalization, ER diagram, </w:t>
+      </w:r>
+      <w:r>
+        <w:rPr>
+          <w:rFonts w:ascii="Arial" w:hAnsi="Arial" w:cs="Arial"/>
+        </w:rPr>
+        <w:t xml:space="preserve">testing </w:t>
+      </w:r>
+      <w:r>
+        <w:rPr>
+          <w:rFonts w:ascii="Arial" w:hAnsi="Arial" w:cs="Arial"/>
+        </w:rPr>
+        <w:t>queries</w:t>
+      </w:r>
+    </w:p>
+    <w:p>
+      <w:pPr>
+        <w:pStyle w:val="ListParagraph"/>
+        <w:numPr>
+          <w:ilvl w:val="0"/>
+          <w:numId w:val="6"/>
+        </w:numPr>
+        <w:spacing w:line="276" w:lineRule="auto"/>
+        <w:rPr>
+          <w:rFonts w:ascii="Arial" w:hAnsi="Arial" w:cs="Arial"/>
+        </w:rPr>
+      </w:pPr>
+      <w:r>
+        <w:rPr>
+          <w:rFonts w:ascii="Arial" w:hAnsi="Arial" w:cs="Arial"/>
+        </w:rPr>
+        <w:t>AWS Aurora – high throughput, high volume relational database engine</w:t>
+      </w:r>
+    </w:p>
+    <w:p>
+      <w:pPr>
+        <w:pStyle w:val="ListParagraph"/>
+        <w:numPr>
+          <w:ilvl w:val="0"/>
+          <w:numId w:val="6"/>
+        </w:numPr>
+        <w:spacing w:line="276" w:lineRule="auto"/>
+        <w:rPr>
+          <w:rFonts w:ascii="Arial" w:hAnsi="Arial" w:cs="Arial"/>
+        </w:rPr>
+      </w:pPr>
+      <w:r>
+        <w:rPr>
+          <w:rFonts w:ascii="Arial" w:hAnsi="Arial" w:cs="Arial"/>
+        </w:rPr>
+        <w:t>AWS Glue - ETL</w:t>
+      </w:r>
+    </w:p>
+    <w:p>
+      <w:pPr>
+        <w:pStyle w:val="ListParagraph"/>
+        <w:numPr>
+          <w:ilvl w:val="0"/>
+          <w:numId w:val="6"/>
+        </w:numPr>
+        <w:spacing w:line="276" w:lineRule="auto"/>
+        <w:rPr>
+          <w:rFonts w:ascii="Arial" w:hAnsi="Arial" w:cs="Arial"/>
+        </w:rPr>
+      </w:pPr>
+      <w:r>
+        <w:rPr>
+          <w:rFonts w:ascii="Arial" w:hAnsi="Arial" w:cs="Arial"/>
+        </w:rPr>
+        <w:t xml:space="preserve">AWS Redshift – </w:t>
+      </w:r>
+      <w:r>
+        <w:rPr>
+          <w:rFonts w:ascii="Arial" w:hAnsi="Arial" w:cs="Arial"/>
+        </w:rPr>
+        <w:t>d</w:t>
+      </w:r>
+      <w:r>
+        <w:rPr>
+          <w:rFonts w:ascii="Arial" w:hAnsi="Arial" w:cs="Arial"/>
+        </w:rPr>
+        <w:t xml:space="preserve">ata </w:t>
+      </w:r>
+      <w:r>
+        <w:rPr>
+          <w:rFonts w:ascii="Arial" w:hAnsi="Arial" w:cs="Arial"/>
+        </w:rPr>
+        <w:t>w</w:t>
+      </w:r>
+      <w:r>
+        <w:rPr>
+          <w:rFonts w:ascii="Arial" w:hAnsi="Arial" w:cs="Arial"/>
+        </w:rPr>
+        <w:t>arehouse</w:t>
+      </w:r>
+    </w:p>
+    <w:p>
+      <w:pPr>
+        <w:pStyle w:val="ListParagraph"/>
+        <w:numPr>
+          <w:ilvl w:val="0"/>
+          <w:numId w:val="6"/>
+        </w:numPr>
+        <w:spacing w:line="276" w:lineRule="auto"/>
+        <w:rPr>
+          <w:rFonts w:ascii="Arial" w:hAnsi="Arial" w:cs="Arial"/>
+        </w:rPr>
+      </w:pPr>
+      <w:r>
+        <w:rPr>
+          <w:rFonts w:ascii="Arial" w:hAnsi="Arial" w:cs="Arial"/>
+        </w:rPr>
+        <w:t xml:space="preserve">AWS </w:t>
+      </w:r>
+      <w:proofErr w:type="spellStart"/>
+      <w:r>
+        <w:rPr>
+          <w:rFonts w:ascii="Arial" w:hAnsi="Arial" w:cs="Arial"/>
+        </w:rPr>
+        <w:t>Quicksight</w:t>
+      </w:r>
+      <w:proofErr w:type="spellEnd"/>
+      <w:r>
+        <w:rPr>
+          <w:rFonts w:ascii="Arial" w:hAnsi="Arial" w:cs="Arial"/>
+        </w:rPr>
+        <w:t xml:space="preserve"> – </w:t>
+      </w:r>
+      <w:r>
+        <w:rPr>
+          <w:rFonts w:ascii="Arial" w:hAnsi="Arial" w:cs="Arial"/>
+        </w:rPr>
+        <w:t>d</w:t>
+      </w:r>
+      <w:r>
+        <w:rPr>
+          <w:rFonts w:ascii="Arial" w:hAnsi="Arial" w:cs="Arial"/>
+        </w:rPr>
+        <w:t xml:space="preserve">ashboard </w:t>
+      </w:r>
+      <w:r>
+        <w:rPr>
+          <w:rFonts w:ascii="Arial" w:hAnsi="Arial" w:cs="Arial"/>
+        </w:rPr>
+        <w:t>a</w:t>
+      </w:r>
+      <w:r>
+        <w:rPr>
+          <w:rFonts w:ascii="Arial" w:hAnsi="Arial" w:cs="Arial"/>
+        </w:rPr>
+        <w:t>nalytics</w:t>
+      </w:r>
+    </w:p>
+    <w:p>
+      <w:pPr>
+        <w:pStyle w:val="ListParagraph"/>
+        <w:numPr>
+          <w:ilvl w:val="0"/>
+          <w:numId w:val="6"/>
+        </w:numPr>
+        <w:spacing w:line="276" w:lineRule="auto"/>
+        <w:rPr>
+          <w:rFonts w:ascii="Arial" w:hAnsi="Arial" w:cs="Arial"/>
+        </w:rPr>
+      </w:pPr>
+      <w:r>
+        <w:rPr>
+          <w:rFonts w:ascii="Arial" w:hAnsi="Arial" w:cs="Arial"/>
+        </w:rPr>
+        <w:t>AWS Identity &amp; Access Management (IAM)</w:t>
+      </w:r>
+      <w:r>
+        <w:rPr>
+          <w:rFonts w:ascii="Arial" w:hAnsi="Arial" w:cs="Arial"/>
+        </w:rPr>
+        <w:t xml:space="preserve"> – security features</w:t>
+      </w:r>
+    </w:p>
+    <w:p>
+      <w:pPr>
+        <w:pStyle w:val="ListParagraph"/>
+        <w:numPr>
+          <w:ilvl w:val="0"/>
+          <w:numId w:val="6"/>
+        </w:numPr>
+        <w:spacing w:line="276" w:lineRule="auto"/>
+        <w:rPr>
+          <w:rFonts w:ascii="Arial" w:hAnsi="Arial" w:cs="Arial"/>
+        </w:rPr>
+      </w:pPr>
+      <w:r>
+        <w:rPr>
+          <w:rFonts w:ascii="Arial" w:hAnsi="Arial" w:cs="Arial"/>
+        </w:rPr>
+        <w:t>AWS Virtual Private Cloud (VPC)</w:t>
+      </w:r>
+      <w:r>
+        <w:rPr>
+          <w:rFonts w:ascii="Arial" w:hAnsi="Arial" w:cs="Arial"/>
+        </w:rPr>
+        <w:t xml:space="preserve"> – secure cloud hosting environment</w:t>
+      </w:r>
+    </w:p>
+    <w:p>
+      <w:pPr>
+        <w:pStyle w:val="ListParagraph"/>
+        <w:numPr>
+          <w:ilvl w:val="0"/>
+          <w:numId w:val="6"/>
+        </w:numPr>
+        <w:spacing w:line="276" w:lineRule="auto"/>
+        <w:rPr>
+          <w:rFonts w:ascii="Arial" w:hAnsi="Arial" w:cs="Arial"/>
+        </w:rPr>
+      </w:pPr>
+      <w:r>
+        <w:rPr>
+          <w:rFonts w:ascii="Arial" w:hAnsi="Arial" w:cs="Arial"/>
+        </w:rPr>
+        <w:lastRenderedPageBreak/>
+        <w:t>Other services such as storage buckets (AWS S3 buckets) and workflow automation functions (AWS Lambda) may be used to satisfy data pipeline architecture requirements</w:t>
+      </w:r>
+    </w:p>
+    <w:p>
+      <w:pPr>
+        <w:spacing w:line="276" w:lineRule="auto"/>
+        <w:rPr>
+          <w:rFonts w:ascii="Arial" w:hAnsi="Arial" w:cs="Arial"/>
+        </w:rPr>
+      </w:pPr>
+      <w:r>
+        <w:rPr>
+          <w:rFonts w:ascii="Arial" w:hAnsi="Arial" w:cs="Arial"/>
+          <w:b/>
+          <w:bCs/>
+        </w:rPr>
         <w:t>Timeline:</w:t>
       </w:r>
     </w:p>
-    <w:p>
-      <w:pPr>
-        <w:rPr>
-          <w:rFonts w:ascii="Arial" w:hAnsi="Arial" w:cs="Arial"/>
-        </w:rPr>
-      </w:pPr>
-      <w:r>
-        <w:rPr>
-          <w:rFonts w:ascii="Arial" w:hAnsi="Arial" w:cs="Arial"/>
-        </w:rPr>
-        <w:t>Schema design</w:t>
-      </w:r>
-    </w:p>
-    <w:p>
-      <w:pPr>
-        <w:rPr>
-          <w:rFonts w:ascii="Arial" w:hAnsi="Arial" w:cs="Arial"/>
-        </w:rPr>
-      </w:pPr>
-      <w:r>
-        <w:rPr>
-          <w:rFonts w:ascii="Arial" w:hAnsi="Arial" w:cs="Arial"/>
-        </w:rPr>
-        <w:t>Query/function development</w:t>
-      </w:r>
-    </w:p>
-    <w:p>
-      <w:pPr>
-        <w:rPr>
-          <w:rFonts w:ascii="Arial" w:hAnsi="Arial" w:cs="Arial"/>
-        </w:rPr>
-      </w:pPr>
-      <w:r>
-        <w:rPr>
-          <w:rFonts w:ascii="Arial" w:hAnsi="Arial" w:cs="Arial"/>
-        </w:rPr>
-        <w:t>Interface or script prototyping (Note for Option 2: you must design a script that can be replicated</w:t>
-      </w:r>
-    </w:p>
-    <w:p>
-      <w:pPr>
-        <w:rPr>
-          <w:rFonts w:ascii="Arial" w:hAnsi="Arial" w:cs="Arial"/>
-        </w:rPr>
-      </w:pPr>
-      <w:r>
-        <w:rPr>
-          <w:rFonts w:ascii="Arial" w:hAnsi="Arial" w:cs="Arial"/>
-        </w:rPr>
-        <w:t>Integration &amp; testing</w:t>
-      </w:r>
-    </w:p>
-    <w:p>
-      <w:pPr>
-        <w:rPr>
-          <w:rFonts w:ascii="Arial" w:hAnsi="Arial" w:cs="Arial"/>
-        </w:rPr>
-      </w:pPr>
-      <w:r>
-        <w:rPr>
-          <w:rFonts w:ascii="Arial" w:hAnsi="Arial" w:cs="Arial"/>
-        </w:rPr>
-        <w:t>Demo preparation</w:t>
-      </w:r>
-    </w:p>
-    <w:p>
-      <w:pPr>
-        <w:rPr>
-          <w:rFonts w:ascii="Arial" w:hAnsi="Arial" w:cs="Arial"/>
-        </w:rPr>
-      </w:pPr>
-    </w:p>
-    <w:p>
-      <w:r>
-        <w:t>References:</w:t>
-      </w:r>
-    </w:p>
-    <w:p>
+    <w:tbl>
+      <w:tblPr>
+        <w:tblW w:w="4940" w:type="dxa"/>
+        <w:tblLook w:val="04A0" w:firstRow="1" w:lastRow="0" w:firstColumn="1" w:lastColumn="0" w:noHBand="0" w:noVBand="1"/>
+      </w:tblPr>
+      <w:tblGrid>
+        <w:gridCol w:w="3057"/>
+        <w:gridCol w:w="1247"/>
+        <w:gridCol w:w="791"/>
+      </w:tblGrid>
+      <w:tr>
+        <w:trPr>
+          <w:trHeight w:val="375"/>
+        </w:trPr>
+        <w:tc>
+          <w:tcPr>
+            <w:tcW w:w="4940" w:type="dxa"/>
+            <w:gridSpan w:val="3"/>
+            <w:tcBorders>
+              <w:top w:val="single" w:sz="4" w:space="0" w:color="auto"/>
+              <w:left w:val="single" w:sz="4" w:space="0" w:color="auto"/>
+              <w:bottom w:val="single" w:sz="4" w:space="0" w:color="auto"/>
+              <w:right w:val="single" w:sz="4" w:space="0" w:color="auto"/>
+            </w:tcBorders>
+            <w:shd w:val="clear" w:color="auto" w:fill="auto"/>
+            <w:noWrap/>
+            <w:vAlign w:val="bottom"/>
+            <w:hideMark/>
+          </w:tcPr>
+          <w:p>
+            <w:pPr>
+              <w:spacing w:after="0" w:line="276" w:lineRule="auto"/>
+              <w:jc w:val="center"/>
+              <w:rPr>
+                <w:rFonts w:ascii="Arial" w:eastAsia="Times New Roman" w:hAnsi="Arial" w:cs="Arial"/>
+                <w:b/>
+                <w:bCs/>
+                <w:color w:val="000000"/>
+                <w:kern w:val="0"/>
+                <w:sz w:val="28"/>
+                <w14:ligatures w14:val="none"/>
+              </w:rPr>
+            </w:pPr>
+            <w:r>
+              <w:rPr>
+                <w:rFonts w:ascii="Arial" w:eastAsia="Times New Roman" w:hAnsi="Arial" w:cs="Arial"/>
+                <w:b/>
+                <w:bCs/>
+                <w:color w:val="000000"/>
+                <w:kern w:val="0"/>
+                <w:sz w:val="28"/>
+                <w14:ligatures w14:val="none"/>
+              </w:rPr>
+              <w:t>Timeline</w:t>
+            </w:r>
+          </w:p>
+        </w:tc>
+      </w:tr>
+      <w:tr>
+        <w:trPr>
+          <w:trHeight w:val="300"/>
+        </w:trPr>
+        <w:tc>
+          <w:tcPr>
+            <w:tcW w:w="3057" w:type="dxa"/>
+            <w:tcBorders>
+              <w:top w:val="nil"/>
+              <w:left w:val="single" w:sz="4" w:space="0" w:color="auto"/>
+              <w:bottom w:val="single" w:sz="4" w:space="0" w:color="auto"/>
+              <w:right w:val="single" w:sz="4" w:space="0" w:color="auto"/>
+            </w:tcBorders>
+            <w:shd w:val="clear" w:color="auto" w:fill="auto"/>
+            <w:noWrap/>
+            <w:vAlign w:val="bottom"/>
+            <w:hideMark/>
+          </w:tcPr>
+          <w:p>
+            <w:pPr>
+              <w:spacing w:after="0" w:line="276" w:lineRule="auto"/>
+              <w:jc w:val="center"/>
+              <w:rPr>
+                <w:rFonts w:ascii="Arial" w:eastAsia="Times New Roman" w:hAnsi="Arial" w:cs="Arial"/>
+                <w:b/>
+                <w:bCs/>
+                <w:color w:val="000000"/>
+                <w:kern w:val="0"/>
+                <w:szCs w:val="22"/>
+                <w14:ligatures w14:val="none"/>
+              </w:rPr>
+            </w:pPr>
+            <w:r>
+              <w:rPr>
+                <w:rFonts w:ascii="Arial" w:eastAsia="Times New Roman" w:hAnsi="Arial" w:cs="Arial"/>
+                <w:b/>
+                <w:bCs/>
+                <w:color w:val="000000"/>
+                <w:kern w:val="0"/>
+                <w:szCs w:val="22"/>
+                <w14:ligatures w14:val="none"/>
+              </w:rPr>
+              <w:t>Phase</w:t>
+            </w:r>
+          </w:p>
+        </w:tc>
+        <w:tc>
+          <w:tcPr>
+            <w:tcW w:w="1247" w:type="dxa"/>
+            <w:tcBorders>
+              <w:top w:val="nil"/>
+              <w:left w:val="nil"/>
+              <w:bottom w:val="single" w:sz="4" w:space="0" w:color="auto"/>
+              <w:right w:val="single" w:sz="4" w:space="0" w:color="auto"/>
+            </w:tcBorders>
+            <w:shd w:val="clear" w:color="auto" w:fill="auto"/>
+            <w:noWrap/>
+            <w:vAlign w:val="bottom"/>
+            <w:hideMark/>
+          </w:tcPr>
+          <w:p>
+            <w:pPr>
+              <w:spacing w:after="0" w:line="276" w:lineRule="auto"/>
+              <w:jc w:val="center"/>
+              <w:rPr>
+                <w:rFonts w:ascii="Arial" w:eastAsia="Times New Roman" w:hAnsi="Arial" w:cs="Arial"/>
+                <w:b/>
+                <w:bCs/>
+                <w:color w:val="000000"/>
+                <w:kern w:val="0"/>
+                <w:szCs w:val="22"/>
+                <w14:ligatures w14:val="none"/>
+              </w:rPr>
+            </w:pPr>
+            <w:r>
+              <w:rPr>
+                <w:rFonts w:ascii="Arial" w:eastAsia="Times New Roman" w:hAnsi="Arial" w:cs="Arial"/>
+                <w:b/>
+                <w:bCs/>
+                <w:color w:val="000000"/>
+                <w:kern w:val="0"/>
+                <w:szCs w:val="22"/>
+                <w14:ligatures w14:val="none"/>
+              </w:rPr>
+              <w:t>Target Date</w:t>
+            </w:r>
+          </w:p>
+        </w:tc>
+        <w:tc>
+          <w:tcPr>
+            <w:tcW w:w="636" w:type="dxa"/>
+            <w:tcBorders>
+              <w:top w:val="nil"/>
+              <w:left w:val="nil"/>
+              <w:bottom w:val="single" w:sz="4" w:space="0" w:color="auto"/>
+              <w:right w:val="single" w:sz="4" w:space="0" w:color="auto"/>
+            </w:tcBorders>
+            <w:shd w:val="clear" w:color="auto" w:fill="auto"/>
+            <w:noWrap/>
+            <w:vAlign w:val="bottom"/>
+            <w:hideMark/>
+          </w:tcPr>
+          <w:p>
+            <w:pPr>
+              <w:spacing w:after="0" w:line="276" w:lineRule="auto"/>
+              <w:jc w:val="center"/>
+              <w:rPr>
+                <w:rFonts w:ascii="Arial" w:eastAsia="Times New Roman" w:hAnsi="Arial" w:cs="Arial"/>
+                <w:b/>
+                <w:bCs/>
+                <w:color w:val="000000"/>
+                <w:kern w:val="0"/>
+                <w:szCs w:val="22"/>
+                <w14:ligatures w14:val="none"/>
+              </w:rPr>
+            </w:pPr>
+            <w:r>
+              <w:rPr>
+                <w:rFonts w:ascii="Arial" w:eastAsia="Times New Roman" w:hAnsi="Arial" w:cs="Arial"/>
+                <w:b/>
+                <w:bCs/>
+                <w:color w:val="000000"/>
+                <w:kern w:val="0"/>
+                <w:szCs w:val="22"/>
+                <w14:ligatures w14:val="none"/>
+              </w:rPr>
+              <w:t>Week</w:t>
+            </w:r>
+          </w:p>
+        </w:tc>
+      </w:tr>
+      <w:tr>
+        <w:trPr>
+          <w:trHeight w:val="300"/>
+        </w:trPr>
+        <w:tc>
+          <w:tcPr>
+            <w:tcW w:w="3057" w:type="dxa"/>
+            <w:tcBorders>
+              <w:top w:val="nil"/>
+              <w:left w:val="single" w:sz="4" w:space="0" w:color="auto"/>
+              <w:bottom w:val="single" w:sz="4" w:space="0" w:color="auto"/>
+              <w:right w:val="single" w:sz="4" w:space="0" w:color="auto"/>
+            </w:tcBorders>
+            <w:shd w:val="clear" w:color="auto" w:fill="auto"/>
+            <w:noWrap/>
+            <w:vAlign w:val="bottom"/>
+            <w:hideMark/>
+          </w:tcPr>
+          <w:p>
+            <w:pPr>
+              <w:spacing w:after="0" w:line="276" w:lineRule="auto"/>
+              <w:rPr>
+                <w:rFonts w:ascii="Arial" w:eastAsia="Times New Roman" w:hAnsi="Arial" w:cs="Arial"/>
+                <w:color w:val="000000"/>
+                <w:kern w:val="0"/>
+                <w:szCs w:val="22"/>
+                <w14:ligatures w14:val="none"/>
+              </w:rPr>
+            </w:pPr>
+            <w:r>
+              <w:rPr>
+                <w:rFonts w:ascii="Arial" w:eastAsia="Times New Roman" w:hAnsi="Arial" w:cs="Arial"/>
+                <w:color w:val="000000"/>
+                <w:kern w:val="0"/>
+                <w:szCs w:val="22"/>
+                <w14:ligatures w14:val="none"/>
+              </w:rPr>
+              <w:t>Schema Design</w:t>
+            </w:r>
+          </w:p>
+        </w:tc>
+        <w:tc>
+          <w:tcPr>
+            <w:tcW w:w="1247" w:type="dxa"/>
+            <w:tcBorders>
+              <w:top w:val="nil"/>
+              <w:left w:val="nil"/>
+              <w:bottom w:val="single" w:sz="4" w:space="0" w:color="auto"/>
+              <w:right w:val="single" w:sz="4" w:space="0" w:color="auto"/>
+            </w:tcBorders>
+            <w:shd w:val="clear" w:color="auto" w:fill="auto"/>
+            <w:noWrap/>
+            <w:vAlign w:val="bottom"/>
+            <w:hideMark/>
+          </w:tcPr>
+          <w:p>
+            <w:pPr>
+              <w:spacing w:after="0" w:line="276" w:lineRule="auto"/>
+              <w:jc w:val="center"/>
+              <w:rPr>
+                <w:rFonts w:ascii="Arial" w:eastAsia="Times New Roman" w:hAnsi="Arial" w:cs="Arial"/>
+                <w:color w:val="000000"/>
+                <w:kern w:val="0"/>
+                <w:szCs w:val="22"/>
+                <w14:ligatures w14:val="none"/>
+              </w:rPr>
+            </w:pPr>
+            <w:r>
+              <w:rPr>
+                <w:rFonts w:ascii="Arial" w:eastAsia="Times New Roman" w:hAnsi="Arial" w:cs="Arial"/>
+                <w:color w:val="000000"/>
+                <w:kern w:val="0"/>
+                <w:szCs w:val="22"/>
+                <w14:ligatures w14:val="none"/>
+              </w:rPr>
+              <w:t>11-Jul</w:t>
+            </w:r>
+          </w:p>
+        </w:tc>
+        <w:tc>
+          <w:tcPr>
+            <w:tcW w:w="636" w:type="dxa"/>
+            <w:tcBorders>
+              <w:top w:val="nil"/>
+              <w:left w:val="nil"/>
+              <w:bottom w:val="single" w:sz="4" w:space="0" w:color="auto"/>
+              <w:right w:val="single" w:sz="4" w:space="0" w:color="auto"/>
+            </w:tcBorders>
+            <w:shd w:val="clear" w:color="auto" w:fill="auto"/>
+            <w:noWrap/>
+            <w:vAlign w:val="bottom"/>
+            <w:hideMark/>
+          </w:tcPr>
+          <w:p>
+            <w:pPr>
+              <w:spacing w:after="0" w:line="276" w:lineRule="auto"/>
+              <w:jc w:val="center"/>
+              <w:rPr>
+                <w:rFonts w:ascii="Arial" w:eastAsia="Times New Roman" w:hAnsi="Arial" w:cs="Arial"/>
+                <w:color w:val="000000"/>
+                <w:kern w:val="0"/>
+                <w:szCs w:val="22"/>
+                <w14:ligatures w14:val="none"/>
+              </w:rPr>
+            </w:pPr>
+            <w:r>
+              <w:rPr>
+                <w:rFonts w:ascii="Arial" w:eastAsia="Times New Roman" w:hAnsi="Arial" w:cs="Arial"/>
+                <w:color w:val="000000"/>
+                <w:kern w:val="0"/>
+                <w:szCs w:val="22"/>
+                <w14:ligatures w14:val="none"/>
+              </w:rPr>
+              <w:t>9</w:t>
+            </w:r>
+          </w:p>
+        </w:tc>
+      </w:tr>
+      <w:tr>
+        <w:trPr>
+          <w:trHeight w:val="300"/>
+        </w:trPr>
+        <w:tc>
+          <w:tcPr>
+            <w:tcW w:w="3057" w:type="dxa"/>
+            <w:tcBorders>
+              <w:top w:val="nil"/>
+              <w:left w:val="single" w:sz="4" w:space="0" w:color="auto"/>
+              <w:bottom w:val="single" w:sz="4" w:space="0" w:color="auto"/>
+              <w:right w:val="single" w:sz="4" w:space="0" w:color="auto"/>
+            </w:tcBorders>
+            <w:shd w:val="clear" w:color="auto" w:fill="auto"/>
+            <w:noWrap/>
+            <w:vAlign w:val="bottom"/>
+            <w:hideMark/>
+          </w:tcPr>
+          <w:p>
+            <w:pPr>
+              <w:spacing w:after="0" w:line="276" w:lineRule="auto"/>
+              <w:rPr>
+                <w:rFonts w:ascii="Arial" w:eastAsia="Times New Roman" w:hAnsi="Arial" w:cs="Arial"/>
+                <w:color w:val="000000"/>
+                <w:kern w:val="0"/>
+                <w:szCs w:val="22"/>
+                <w14:ligatures w14:val="none"/>
+              </w:rPr>
+            </w:pPr>
+            <w:r>
+              <w:rPr>
+                <w:rFonts w:ascii="Arial" w:eastAsia="Times New Roman" w:hAnsi="Arial" w:cs="Arial"/>
+                <w:color w:val="000000"/>
+                <w:kern w:val="0"/>
+                <w:szCs w:val="22"/>
+                <w14:ligatures w14:val="none"/>
+              </w:rPr>
+              <w:t>Query/Function Development</w:t>
+            </w:r>
+          </w:p>
+        </w:tc>
+        <w:tc>
+          <w:tcPr>
+            <w:tcW w:w="1247" w:type="dxa"/>
+            <w:tcBorders>
+              <w:top w:val="nil"/>
+              <w:left w:val="nil"/>
+              <w:bottom w:val="single" w:sz="4" w:space="0" w:color="auto"/>
+              <w:right w:val="single" w:sz="4" w:space="0" w:color="auto"/>
+            </w:tcBorders>
+            <w:shd w:val="clear" w:color="auto" w:fill="auto"/>
+            <w:noWrap/>
+            <w:vAlign w:val="bottom"/>
+            <w:hideMark/>
+          </w:tcPr>
+          <w:p>
+            <w:pPr>
+              <w:spacing w:after="0" w:line="276" w:lineRule="auto"/>
+              <w:jc w:val="center"/>
+              <w:rPr>
+                <w:rFonts w:ascii="Arial" w:eastAsia="Times New Roman" w:hAnsi="Arial" w:cs="Arial"/>
+                <w:color w:val="000000"/>
+                <w:kern w:val="0"/>
+                <w:szCs w:val="22"/>
+                <w14:ligatures w14:val="none"/>
+              </w:rPr>
+            </w:pPr>
+            <w:r>
+              <w:rPr>
+                <w:rFonts w:ascii="Arial" w:eastAsia="Times New Roman" w:hAnsi="Arial" w:cs="Arial"/>
+                <w:color w:val="000000"/>
+                <w:kern w:val="0"/>
+                <w:szCs w:val="22"/>
+                <w14:ligatures w14:val="none"/>
+              </w:rPr>
+              <w:t>11-Jul</w:t>
+            </w:r>
+          </w:p>
+        </w:tc>
+        <w:tc>
+          <w:tcPr>
+            <w:tcW w:w="636" w:type="dxa"/>
+            <w:tcBorders>
+              <w:top w:val="nil"/>
+              <w:left w:val="nil"/>
+              <w:bottom w:val="single" w:sz="4" w:space="0" w:color="auto"/>
+              <w:right w:val="single" w:sz="4" w:space="0" w:color="auto"/>
+            </w:tcBorders>
+            <w:shd w:val="clear" w:color="auto" w:fill="auto"/>
+            <w:noWrap/>
+            <w:vAlign w:val="bottom"/>
+            <w:hideMark/>
+          </w:tcPr>
+          <w:p>
+            <w:pPr>
+              <w:spacing w:after="0" w:line="276" w:lineRule="auto"/>
+              <w:jc w:val="center"/>
+              <w:rPr>
+                <w:rFonts w:ascii="Arial" w:eastAsia="Times New Roman" w:hAnsi="Arial" w:cs="Arial"/>
+                <w:color w:val="000000"/>
+                <w:kern w:val="0"/>
+                <w:szCs w:val="22"/>
+                <w14:ligatures w14:val="none"/>
+              </w:rPr>
+            </w:pPr>
+            <w:r>
+              <w:rPr>
+                <w:rFonts w:ascii="Arial" w:eastAsia="Times New Roman" w:hAnsi="Arial" w:cs="Arial"/>
+                <w:color w:val="000000"/>
+                <w:kern w:val="0"/>
+                <w:szCs w:val="22"/>
+                <w14:ligatures w14:val="none"/>
+              </w:rPr>
+              <w:t>9</w:t>
+            </w:r>
+          </w:p>
+        </w:tc>
+      </w:tr>
+      <w:tr>
+        <w:trPr>
+          <w:trHeight w:val="300"/>
+        </w:trPr>
+        <w:tc>
+          <w:tcPr>
+            <w:tcW w:w="3057" w:type="dxa"/>
+            <w:tcBorders>
+              <w:top w:val="nil"/>
+              <w:left w:val="single" w:sz="4" w:space="0" w:color="auto"/>
+              <w:bottom w:val="single" w:sz="4" w:space="0" w:color="auto"/>
+              <w:right w:val="single" w:sz="4" w:space="0" w:color="auto"/>
+            </w:tcBorders>
+            <w:shd w:val="clear" w:color="auto" w:fill="auto"/>
+            <w:noWrap/>
+            <w:vAlign w:val="bottom"/>
+            <w:hideMark/>
+          </w:tcPr>
+          <w:p>
+            <w:pPr>
+              <w:spacing w:after="0" w:line="276" w:lineRule="auto"/>
+              <w:rPr>
+                <w:rFonts w:ascii="Arial" w:eastAsia="Times New Roman" w:hAnsi="Arial" w:cs="Arial"/>
+                <w:color w:val="000000"/>
+                <w:kern w:val="0"/>
+                <w:szCs w:val="22"/>
+                <w14:ligatures w14:val="none"/>
+              </w:rPr>
+            </w:pPr>
+            <w:r>
+              <w:rPr>
+                <w:rFonts w:ascii="Arial" w:eastAsia="Times New Roman" w:hAnsi="Arial" w:cs="Arial"/>
+                <w:color w:val="000000"/>
+                <w:kern w:val="0"/>
+                <w:szCs w:val="22"/>
+                <w14:ligatures w14:val="none"/>
+              </w:rPr>
+              <w:t>Cloud Service Setup</w:t>
+            </w:r>
+          </w:p>
+        </w:tc>
+        <w:tc>
+          <w:tcPr>
+            <w:tcW w:w="1247" w:type="dxa"/>
+            <w:tcBorders>
+              <w:top w:val="nil"/>
+              <w:left w:val="nil"/>
+              <w:bottom w:val="single" w:sz="4" w:space="0" w:color="auto"/>
+              <w:right w:val="single" w:sz="4" w:space="0" w:color="auto"/>
+            </w:tcBorders>
+            <w:shd w:val="clear" w:color="auto" w:fill="auto"/>
+            <w:noWrap/>
+            <w:vAlign w:val="bottom"/>
+            <w:hideMark/>
+          </w:tcPr>
+          <w:p>
+            <w:pPr>
+              <w:spacing w:after="0" w:line="276" w:lineRule="auto"/>
+              <w:jc w:val="center"/>
+              <w:rPr>
+                <w:rFonts w:ascii="Arial" w:eastAsia="Times New Roman" w:hAnsi="Arial" w:cs="Arial"/>
+                <w:color w:val="000000"/>
+                <w:kern w:val="0"/>
+                <w:szCs w:val="22"/>
+                <w14:ligatures w14:val="none"/>
+              </w:rPr>
+            </w:pPr>
+            <w:r>
+              <w:rPr>
+                <w:rFonts w:ascii="Arial" w:eastAsia="Times New Roman" w:hAnsi="Arial" w:cs="Arial"/>
+                <w:color w:val="000000"/>
+                <w:kern w:val="0"/>
+                <w:szCs w:val="22"/>
+                <w14:ligatures w14:val="none"/>
+              </w:rPr>
+              <w:t>18-Jul</w:t>
+            </w:r>
+          </w:p>
+        </w:tc>
+        <w:tc>
+          <w:tcPr>
+            <w:tcW w:w="636" w:type="dxa"/>
+            <w:tcBorders>
+              <w:top w:val="nil"/>
+              <w:left w:val="nil"/>
+              <w:bottom w:val="single" w:sz="4" w:space="0" w:color="auto"/>
+              <w:right w:val="single" w:sz="4" w:space="0" w:color="auto"/>
+            </w:tcBorders>
+            <w:shd w:val="clear" w:color="auto" w:fill="auto"/>
+            <w:noWrap/>
+            <w:vAlign w:val="bottom"/>
+            <w:hideMark/>
+          </w:tcPr>
+          <w:p>
+            <w:pPr>
+              <w:spacing w:after="0" w:line="276" w:lineRule="auto"/>
+              <w:jc w:val="center"/>
+              <w:rPr>
+                <w:rFonts w:ascii="Arial" w:eastAsia="Times New Roman" w:hAnsi="Arial" w:cs="Arial"/>
+                <w:color w:val="000000"/>
+                <w:kern w:val="0"/>
+                <w:szCs w:val="22"/>
+                <w14:ligatures w14:val="none"/>
+              </w:rPr>
+            </w:pPr>
+            <w:r>
+              <w:rPr>
+                <w:rFonts w:ascii="Arial" w:eastAsia="Times New Roman" w:hAnsi="Arial" w:cs="Arial"/>
+                <w:color w:val="000000"/>
+                <w:kern w:val="0"/>
+                <w:szCs w:val="22"/>
+                <w14:ligatures w14:val="none"/>
+              </w:rPr>
+              <w:t>10</w:t>
+            </w:r>
+          </w:p>
+        </w:tc>
+      </w:tr>
+      <w:tr>
+        <w:trPr>
+          <w:trHeight w:val="300"/>
+        </w:trPr>
+        <w:tc>
+          <w:tcPr>
+            <w:tcW w:w="3057" w:type="dxa"/>
+            <w:tcBorders>
+              <w:top w:val="nil"/>
+              <w:left w:val="single" w:sz="4" w:space="0" w:color="auto"/>
+              <w:bottom w:val="single" w:sz="4" w:space="0" w:color="auto"/>
+              <w:right w:val="single" w:sz="4" w:space="0" w:color="auto"/>
+            </w:tcBorders>
+            <w:shd w:val="clear" w:color="auto" w:fill="auto"/>
+            <w:noWrap/>
+            <w:vAlign w:val="bottom"/>
+            <w:hideMark/>
+          </w:tcPr>
+          <w:p>
+            <w:pPr>
+              <w:spacing w:after="0" w:line="276" w:lineRule="auto"/>
+              <w:rPr>
+                <w:rFonts w:ascii="Arial" w:eastAsia="Times New Roman" w:hAnsi="Arial" w:cs="Arial"/>
+                <w:color w:val="000000"/>
+                <w:kern w:val="0"/>
+                <w:szCs w:val="22"/>
+                <w14:ligatures w14:val="none"/>
+              </w:rPr>
+            </w:pPr>
+            <w:r>
+              <w:rPr>
+                <w:rFonts w:ascii="Arial" w:eastAsia="Times New Roman" w:hAnsi="Arial" w:cs="Arial"/>
+                <w:color w:val="000000"/>
+                <w:kern w:val="0"/>
+                <w:szCs w:val="22"/>
+                <w14:ligatures w14:val="none"/>
+              </w:rPr>
+              <w:t>Interface</w:t>
+            </w:r>
+          </w:p>
+        </w:tc>
+        <w:tc>
+          <w:tcPr>
+            <w:tcW w:w="1247" w:type="dxa"/>
+            <w:tcBorders>
+              <w:top w:val="nil"/>
+              <w:left w:val="nil"/>
+              <w:bottom w:val="single" w:sz="4" w:space="0" w:color="auto"/>
+              <w:right w:val="single" w:sz="4" w:space="0" w:color="auto"/>
+            </w:tcBorders>
+            <w:shd w:val="clear" w:color="auto" w:fill="auto"/>
+            <w:noWrap/>
+            <w:vAlign w:val="bottom"/>
+            <w:hideMark/>
+          </w:tcPr>
+          <w:p>
+            <w:pPr>
+              <w:spacing w:after="0" w:line="276" w:lineRule="auto"/>
+              <w:jc w:val="center"/>
+              <w:rPr>
+                <w:rFonts w:ascii="Arial" w:eastAsia="Times New Roman" w:hAnsi="Arial" w:cs="Arial"/>
+                <w:color w:val="000000"/>
+                <w:kern w:val="0"/>
+                <w:szCs w:val="22"/>
+                <w14:ligatures w14:val="none"/>
+              </w:rPr>
+            </w:pPr>
+            <w:r>
+              <w:rPr>
+                <w:rFonts w:ascii="Arial" w:eastAsia="Times New Roman" w:hAnsi="Arial" w:cs="Arial"/>
+                <w:color w:val="000000"/>
+                <w:kern w:val="0"/>
+                <w:szCs w:val="22"/>
+                <w14:ligatures w14:val="none"/>
+              </w:rPr>
+              <w:t>18-Jul</w:t>
+            </w:r>
+          </w:p>
+        </w:tc>
+        <w:tc>
+          <w:tcPr>
+            <w:tcW w:w="636" w:type="dxa"/>
+            <w:tcBorders>
+              <w:top w:val="nil"/>
+              <w:left w:val="nil"/>
+              <w:bottom w:val="single" w:sz="4" w:space="0" w:color="auto"/>
+              <w:right w:val="single" w:sz="4" w:space="0" w:color="auto"/>
+            </w:tcBorders>
+            <w:shd w:val="clear" w:color="auto" w:fill="auto"/>
+            <w:noWrap/>
+            <w:vAlign w:val="bottom"/>
+            <w:hideMark/>
+          </w:tcPr>
+          <w:p>
+            <w:pPr>
+              <w:spacing w:after="0" w:line="276" w:lineRule="auto"/>
+              <w:jc w:val="center"/>
+              <w:rPr>
+                <w:rFonts w:ascii="Arial" w:eastAsia="Times New Roman" w:hAnsi="Arial" w:cs="Arial"/>
+                <w:color w:val="000000"/>
+                <w:kern w:val="0"/>
+                <w:szCs w:val="22"/>
+                <w14:ligatures w14:val="none"/>
+              </w:rPr>
+            </w:pPr>
+            <w:r>
+              <w:rPr>
+                <w:rFonts w:ascii="Arial" w:eastAsia="Times New Roman" w:hAnsi="Arial" w:cs="Arial"/>
+                <w:color w:val="000000"/>
+                <w:kern w:val="0"/>
+                <w:szCs w:val="22"/>
+                <w14:ligatures w14:val="none"/>
+              </w:rPr>
+              <w:t>10</w:t>
+            </w:r>
+          </w:p>
+        </w:tc>
+      </w:tr>
+      <w:tr>
+        <w:trPr>
+          <w:trHeight w:val="300"/>
+        </w:trPr>
+        <w:tc>
+          <w:tcPr>
+            <w:tcW w:w="3057" w:type="dxa"/>
+            <w:tcBorders>
+              <w:top w:val="nil"/>
+              <w:left w:val="single" w:sz="4" w:space="0" w:color="auto"/>
+              <w:bottom w:val="single" w:sz="4" w:space="0" w:color="auto"/>
+              <w:right w:val="single" w:sz="4" w:space="0" w:color="auto"/>
+            </w:tcBorders>
+            <w:shd w:val="clear" w:color="auto" w:fill="auto"/>
+            <w:noWrap/>
+            <w:vAlign w:val="bottom"/>
+            <w:hideMark/>
+          </w:tcPr>
+          <w:p>
+            <w:pPr>
+              <w:spacing w:after="0" w:line="276" w:lineRule="auto"/>
+              <w:rPr>
+                <w:rFonts w:ascii="Arial" w:eastAsia="Times New Roman" w:hAnsi="Arial" w:cs="Arial"/>
+                <w:color w:val="000000"/>
+                <w:kern w:val="0"/>
+                <w:szCs w:val="22"/>
+                <w14:ligatures w14:val="none"/>
+              </w:rPr>
+            </w:pPr>
+            <w:r>
+              <w:rPr>
+                <w:rFonts w:ascii="Arial" w:eastAsia="Times New Roman" w:hAnsi="Arial" w:cs="Arial"/>
+                <w:color w:val="000000"/>
+                <w:kern w:val="0"/>
+                <w:szCs w:val="22"/>
+                <w14:ligatures w14:val="none"/>
+              </w:rPr>
+              <w:t>Integration &amp; Testing</w:t>
+            </w:r>
+          </w:p>
+        </w:tc>
+        <w:tc>
+          <w:tcPr>
+            <w:tcW w:w="1247" w:type="dxa"/>
+            <w:tcBorders>
+              <w:top w:val="nil"/>
+              <w:left w:val="nil"/>
+              <w:bottom w:val="single" w:sz="4" w:space="0" w:color="auto"/>
+              <w:right w:val="single" w:sz="4" w:space="0" w:color="auto"/>
+            </w:tcBorders>
+            <w:shd w:val="clear" w:color="auto" w:fill="auto"/>
+            <w:noWrap/>
+            <w:vAlign w:val="bottom"/>
+            <w:hideMark/>
+          </w:tcPr>
+          <w:p>
+            <w:pPr>
+              <w:spacing w:after="0" w:line="276" w:lineRule="auto"/>
+              <w:jc w:val="center"/>
+              <w:rPr>
+                <w:rFonts w:ascii="Arial" w:eastAsia="Times New Roman" w:hAnsi="Arial" w:cs="Arial"/>
+                <w:color w:val="000000"/>
+                <w:kern w:val="0"/>
+                <w:szCs w:val="22"/>
+                <w14:ligatures w14:val="none"/>
+              </w:rPr>
+            </w:pPr>
+            <w:r>
+              <w:rPr>
+                <w:rFonts w:ascii="Arial" w:eastAsia="Times New Roman" w:hAnsi="Arial" w:cs="Arial"/>
+                <w:color w:val="000000"/>
+                <w:kern w:val="0"/>
+                <w:szCs w:val="22"/>
+                <w14:ligatures w14:val="none"/>
+              </w:rPr>
+              <w:t>25-Jul</w:t>
+            </w:r>
+          </w:p>
+        </w:tc>
+        <w:tc>
+          <w:tcPr>
+            <w:tcW w:w="636" w:type="dxa"/>
+            <w:tcBorders>
+              <w:top w:val="nil"/>
+              <w:left w:val="nil"/>
+              <w:bottom w:val="single" w:sz="4" w:space="0" w:color="auto"/>
+              <w:right w:val="single" w:sz="4" w:space="0" w:color="auto"/>
+            </w:tcBorders>
+            <w:shd w:val="clear" w:color="auto" w:fill="auto"/>
+            <w:noWrap/>
+            <w:vAlign w:val="bottom"/>
+            <w:hideMark/>
+          </w:tcPr>
+          <w:p>
+            <w:pPr>
+              <w:spacing w:after="0" w:line="276" w:lineRule="auto"/>
+              <w:jc w:val="center"/>
+              <w:rPr>
+                <w:rFonts w:ascii="Arial" w:eastAsia="Times New Roman" w:hAnsi="Arial" w:cs="Arial"/>
+                <w:color w:val="000000"/>
+                <w:kern w:val="0"/>
+                <w:szCs w:val="22"/>
+                <w14:ligatures w14:val="none"/>
+              </w:rPr>
+            </w:pPr>
+            <w:r>
+              <w:rPr>
+                <w:rFonts w:ascii="Arial" w:eastAsia="Times New Roman" w:hAnsi="Arial" w:cs="Arial"/>
+                <w:color w:val="000000"/>
+                <w:kern w:val="0"/>
+                <w:szCs w:val="22"/>
+                <w14:ligatures w14:val="none"/>
+              </w:rPr>
+              <w:t>11</w:t>
+            </w:r>
+          </w:p>
+        </w:tc>
+      </w:tr>
+      <w:tr>
+        <w:trPr>
+          <w:trHeight w:val="300"/>
+        </w:trPr>
+        <w:tc>
+          <w:tcPr>
+            <w:tcW w:w="3057" w:type="dxa"/>
+            <w:tcBorders>
+              <w:top w:val="nil"/>
+              <w:left w:val="single" w:sz="4" w:space="0" w:color="auto"/>
+              <w:bottom w:val="single" w:sz="4" w:space="0" w:color="auto"/>
+              <w:right w:val="single" w:sz="4" w:space="0" w:color="auto"/>
+            </w:tcBorders>
+            <w:shd w:val="clear" w:color="auto" w:fill="auto"/>
+            <w:noWrap/>
+            <w:vAlign w:val="bottom"/>
+            <w:hideMark/>
+          </w:tcPr>
+          <w:p>
+            <w:pPr>
+              <w:spacing w:after="0" w:line="276" w:lineRule="auto"/>
+              <w:rPr>
+                <w:rFonts w:ascii="Arial" w:eastAsia="Times New Roman" w:hAnsi="Arial" w:cs="Arial"/>
+                <w:color w:val="000000"/>
+                <w:kern w:val="0"/>
+                <w:szCs w:val="22"/>
+                <w14:ligatures w14:val="none"/>
+              </w:rPr>
+            </w:pPr>
+            <w:r>
+              <w:rPr>
+                <w:rFonts w:ascii="Arial" w:eastAsia="Times New Roman" w:hAnsi="Arial" w:cs="Arial"/>
+                <w:color w:val="000000"/>
+                <w:kern w:val="0"/>
+                <w:szCs w:val="22"/>
+                <w14:ligatures w14:val="none"/>
+              </w:rPr>
+              <w:t>Demo Preparation</w:t>
+            </w:r>
+          </w:p>
+        </w:tc>
+        <w:tc>
+          <w:tcPr>
+            <w:tcW w:w="1247" w:type="dxa"/>
+            <w:tcBorders>
+              <w:top w:val="nil"/>
+              <w:left w:val="nil"/>
+              <w:bottom w:val="single" w:sz="4" w:space="0" w:color="auto"/>
+              <w:right w:val="single" w:sz="4" w:space="0" w:color="auto"/>
+            </w:tcBorders>
+            <w:shd w:val="clear" w:color="auto" w:fill="auto"/>
+            <w:noWrap/>
+            <w:vAlign w:val="bottom"/>
+            <w:hideMark/>
+          </w:tcPr>
+          <w:p>
+            <w:pPr>
+              <w:spacing w:after="0" w:line="276" w:lineRule="auto"/>
+              <w:jc w:val="center"/>
+              <w:rPr>
+                <w:rFonts w:ascii="Arial" w:eastAsia="Times New Roman" w:hAnsi="Arial" w:cs="Arial"/>
+                <w:color w:val="000000"/>
+                <w:kern w:val="0"/>
+                <w:szCs w:val="22"/>
+                <w14:ligatures w14:val="none"/>
+              </w:rPr>
+            </w:pPr>
+            <w:r>
+              <w:rPr>
+                <w:rFonts w:ascii="Arial" w:eastAsia="Times New Roman" w:hAnsi="Arial" w:cs="Arial"/>
+                <w:color w:val="000000"/>
+                <w:kern w:val="0"/>
+                <w:szCs w:val="22"/>
+                <w14:ligatures w14:val="none"/>
+              </w:rPr>
+              <w:t>25-Jul</w:t>
+            </w:r>
+          </w:p>
+        </w:tc>
+        <w:tc>
+          <w:tcPr>
+            <w:tcW w:w="636" w:type="dxa"/>
+            <w:tcBorders>
+              <w:top w:val="nil"/>
+              <w:left w:val="nil"/>
+              <w:bottom w:val="single" w:sz="4" w:space="0" w:color="auto"/>
+              <w:right w:val="single" w:sz="4" w:space="0" w:color="auto"/>
+            </w:tcBorders>
+            <w:shd w:val="clear" w:color="auto" w:fill="auto"/>
+            <w:noWrap/>
+            <w:vAlign w:val="bottom"/>
+            <w:hideMark/>
+          </w:tcPr>
+          <w:p>
+            <w:pPr>
+              <w:spacing w:after="0" w:line="276" w:lineRule="auto"/>
+              <w:jc w:val="center"/>
+              <w:rPr>
+                <w:rFonts w:ascii="Arial" w:eastAsia="Times New Roman" w:hAnsi="Arial" w:cs="Arial"/>
+                <w:color w:val="000000"/>
+                <w:kern w:val="0"/>
+                <w:szCs w:val="22"/>
+                <w14:ligatures w14:val="none"/>
+              </w:rPr>
+            </w:pPr>
+            <w:r>
+              <w:rPr>
+                <w:rFonts w:ascii="Arial" w:eastAsia="Times New Roman" w:hAnsi="Arial" w:cs="Arial"/>
+                <w:color w:val="000000"/>
+                <w:kern w:val="0"/>
+                <w:szCs w:val="22"/>
+                <w14:ligatures w14:val="none"/>
+              </w:rPr>
+              <w:t>11</w:t>
+            </w:r>
+          </w:p>
+        </w:tc>
+      </w:tr>
+      <w:tr>
+        <w:trPr>
+          <w:trHeight w:val="300"/>
+        </w:trPr>
+        <w:tc>
+          <w:tcPr>
+            <w:tcW w:w="3057" w:type="dxa"/>
+            <w:tcBorders>
+              <w:top w:val="nil"/>
+              <w:left w:val="single" w:sz="4" w:space="0" w:color="auto"/>
+              <w:bottom w:val="single" w:sz="4" w:space="0" w:color="auto"/>
+              <w:right w:val="single" w:sz="4" w:space="0" w:color="auto"/>
+            </w:tcBorders>
+            <w:shd w:val="clear" w:color="auto" w:fill="auto"/>
+            <w:noWrap/>
+            <w:vAlign w:val="bottom"/>
+            <w:hideMark/>
+          </w:tcPr>
+          <w:p>
+            <w:pPr>
+              <w:spacing w:after="0" w:line="276" w:lineRule="auto"/>
+              <w:rPr>
+                <w:rFonts w:ascii="Arial" w:eastAsia="Times New Roman" w:hAnsi="Arial" w:cs="Arial"/>
+                <w:color w:val="000000"/>
+                <w:kern w:val="0"/>
+                <w:szCs w:val="22"/>
+                <w14:ligatures w14:val="none"/>
+              </w:rPr>
+            </w:pPr>
+            <w:r>
+              <w:rPr>
+                <w:rFonts w:ascii="Arial" w:eastAsia="Times New Roman" w:hAnsi="Arial" w:cs="Arial"/>
+                <w:color w:val="000000"/>
+                <w:kern w:val="0"/>
+                <w:szCs w:val="22"/>
+                <w14:ligatures w14:val="none"/>
+              </w:rPr>
+              <w:t>Demo &amp; Final Report</w:t>
+            </w:r>
+          </w:p>
+        </w:tc>
+        <w:tc>
+          <w:tcPr>
+            <w:tcW w:w="1247" w:type="dxa"/>
+            <w:tcBorders>
+              <w:top w:val="nil"/>
+              <w:left w:val="nil"/>
+              <w:bottom w:val="single" w:sz="4" w:space="0" w:color="auto"/>
+              <w:right w:val="single" w:sz="4" w:space="0" w:color="auto"/>
+            </w:tcBorders>
+            <w:shd w:val="clear" w:color="auto" w:fill="auto"/>
+            <w:noWrap/>
+            <w:vAlign w:val="bottom"/>
+            <w:hideMark/>
+          </w:tcPr>
+          <w:p>
+            <w:pPr>
+              <w:spacing w:after="0" w:line="276" w:lineRule="auto"/>
+              <w:jc w:val="center"/>
+              <w:rPr>
+                <w:rFonts w:ascii="Arial" w:eastAsia="Times New Roman" w:hAnsi="Arial" w:cs="Arial"/>
+                <w:color w:val="000000"/>
+                <w:kern w:val="0"/>
+                <w:szCs w:val="22"/>
+                <w14:ligatures w14:val="none"/>
+              </w:rPr>
+            </w:pPr>
+            <w:r>
+              <w:rPr>
+                <w:rFonts w:ascii="Arial" w:eastAsia="Times New Roman" w:hAnsi="Arial" w:cs="Arial"/>
+                <w:color w:val="000000"/>
+                <w:kern w:val="0"/>
+                <w:szCs w:val="22"/>
+                <w14:ligatures w14:val="none"/>
+              </w:rPr>
+              <w:t>1-Aug</w:t>
+            </w:r>
+          </w:p>
+        </w:tc>
+        <w:tc>
+          <w:tcPr>
+            <w:tcW w:w="636" w:type="dxa"/>
+            <w:tcBorders>
+              <w:top w:val="nil"/>
+              <w:left w:val="nil"/>
+              <w:bottom w:val="single" w:sz="4" w:space="0" w:color="auto"/>
+              <w:right w:val="single" w:sz="4" w:space="0" w:color="auto"/>
+            </w:tcBorders>
+            <w:shd w:val="clear" w:color="auto" w:fill="auto"/>
+            <w:noWrap/>
+            <w:vAlign w:val="bottom"/>
+            <w:hideMark/>
+          </w:tcPr>
+          <w:p>
+            <w:pPr>
+              <w:spacing w:after="0" w:line="276" w:lineRule="auto"/>
+              <w:jc w:val="center"/>
+              <w:rPr>
+                <w:rFonts w:ascii="Arial" w:eastAsia="Times New Roman" w:hAnsi="Arial" w:cs="Arial"/>
+                <w:color w:val="000000"/>
+                <w:kern w:val="0"/>
+                <w:szCs w:val="22"/>
+                <w14:ligatures w14:val="none"/>
+              </w:rPr>
+            </w:pPr>
+            <w:r>
+              <w:rPr>
+                <w:rFonts w:ascii="Arial" w:eastAsia="Times New Roman" w:hAnsi="Arial" w:cs="Arial"/>
+                <w:color w:val="000000"/>
+                <w:kern w:val="0"/>
+                <w:szCs w:val="22"/>
+                <w14:ligatures w14:val="none"/>
+              </w:rPr>
+              <w:t>12</w:t>
+            </w:r>
+          </w:p>
+        </w:tc>
+      </w:tr>
+    </w:tbl>
+    <w:p>
+      <w:pPr>
+        <w:spacing w:line="276" w:lineRule="auto"/>
+        <w:rPr>
+          <w:rFonts w:ascii="Arial" w:hAnsi="Arial" w:cs="Arial"/>
+        </w:rPr>
+      </w:pPr>
+    </w:p>
+    <w:p>
+      <w:pPr>
+        <w:spacing w:line="276" w:lineRule="auto"/>
+        <w:rPr>
+          <w:rFonts w:ascii="Arial" w:hAnsi="Arial" w:cs="Arial"/>
+          <w:b/>
+          <w:bCs/>
+        </w:rPr>
+      </w:pPr>
+      <w:r>
+        <w:rPr>
+          <w:rFonts w:ascii="Arial" w:hAnsi="Arial" w:cs="Arial"/>
+          <w:b/>
+          <w:bCs/>
+        </w:rPr>
+        <w:t>References</w:t>
+      </w:r>
+    </w:p>
+    <w:p>
+      <w:pPr>
+        <w:spacing w:line="276" w:lineRule="auto"/>
+        <w:rPr>
+          <w:rFonts w:ascii="Arial" w:hAnsi="Arial" w:cs="Arial"/>
+        </w:rPr>
+      </w:pPr>
+      <w:r>
+        <w:rPr>
+          <w:rFonts w:ascii="Arial" w:hAnsi="Arial" w:cs="Arial"/>
+        </w:rPr>
+        <w:t xml:space="preserve">Amazon Web Services. (n.d.). </w:t>
+      </w:r>
+      <w:r>
+        <w:rPr>
+          <w:rFonts w:ascii="Arial" w:hAnsi="Arial" w:cs="Arial"/>
+          <w:i/>
+          <w:iCs/>
+        </w:rPr>
+        <w:t xml:space="preserve">Amazon </w:t>
+      </w:r>
       <w:proofErr w:type="spellStart"/>
       <w:r>
-        <w:t>Lucid.app</w:t>
+        <w:rPr>
+          <w:rFonts w:ascii="Arial" w:hAnsi="Arial" w:cs="Arial"/>
+          <w:i/>
+          <w:iCs/>
+        </w:rPr>
+        <w:t>QuickSight</w:t>
       </w:r>
       <w:proofErr w:type="spellEnd"/>
       <w:r>
-        <w:t xml:space="preserve"> (ER Diagram)</w:t>
-      </w:r>
-    </w:p>
-    <w:p/>
-    <w:p/>
+        <w:rPr>
+          <w:rFonts w:ascii="Arial" w:hAnsi="Arial" w:cs="Arial"/>
+          <w:i/>
+          <w:iCs/>
+        </w:rPr>
+        <w:t>: Business intelligence and dashboard service</w:t>
+      </w:r>
+      <w:r>
+        <w:rPr>
+          <w:rFonts w:ascii="Arial" w:hAnsi="Arial" w:cs="Arial"/>
+        </w:rPr>
+        <w:t xml:space="preserve">. AWS. </w:t>
+      </w:r>
+      <w:hyperlink r:id="rId6" w:tgtFrame="_new" w:history="1">
+        <w:r>
+          <w:rPr>
+            <w:rStyle w:val="Hyperlink"/>
+            <w:rFonts w:ascii="Arial" w:hAnsi="Arial" w:cs="Arial"/>
+          </w:rPr>
+          <w:t>https://aws.amazon.com/quicksight/</w:t>
+        </w:r>
+      </w:hyperlink>
+    </w:p>
+    <w:p>
+      <w:pPr>
+        <w:spacing w:line="276" w:lineRule="auto"/>
+        <w:rPr>
+          <w:rFonts w:ascii="Arial" w:hAnsi="Arial" w:cs="Arial"/>
+        </w:rPr>
+      </w:pPr>
+      <w:r>
+        <w:rPr>
+          <w:rFonts w:ascii="Arial" w:hAnsi="Arial" w:cs="Arial"/>
+        </w:rPr>
+        <w:t xml:space="preserve">Amazon Web Services. (n.d.). </w:t>
+      </w:r>
+      <w:r>
+        <w:rPr>
+          <w:rFonts w:ascii="Arial" w:hAnsi="Arial" w:cs="Arial"/>
+          <w:i/>
+          <w:iCs/>
+        </w:rPr>
+        <w:t>The difference between OLAP and OLTP</w:t>
+      </w:r>
+      <w:r>
+        <w:rPr>
+          <w:rFonts w:ascii="Arial" w:hAnsi="Arial" w:cs="Arial"/>
+        </w:rPr>
+        <w:t xml:space="preserve">. AWS. </w:t>
+      </w:r>
+      <w:hyperlink r:id="rId7" w:tgtFrame="_new" w:history="1">
+        <w:r>
+          <w:rPr>
+            <w:rStyle w:val="Hyperlink"/>
+            <w:rFonts w:ascii="Arial" w:hAnsi="Arial" w:cs="Arial"/>
+          </w:rPr>
+          <w:t>https://aws.amazon.com/compare/the-difference-between-olap-and-oltp/</w:t>
+        </w:r>
+      </w:hyperlink>
+    </w:p>
+    <w:p>
+      <w:pPr>
+        <w:spacing w:line="276" w:lineRule="auto"/>
+        <w:rPr>
+          <w:rFonts w:ascii="Arial" w:hAnsi="Arial" w:cs="Arial"/>
+        </w:rPr>
+      </w:pPr>
+      <w:proofErr w:type="spellStart"/>
+      <w:r>
+        <w:rPr>
+          <w:rFonts w:ascii="Arial" w:hAnsi="Arial" w:cs="Arial"/>
+        </w:rPr>
+        <w:t>GeeksforGeeks</w:t>
+      </w:r>
+      <w:proofErr w:type="spellEnd"/>
+      <w:r>
+        <w:rPr>
+          <w:rFonts w:ascii="Arial" w:hAnsi="Arial" w:cs="Arial"/>
+        </w:rPr>
+        <w:t xml:space="preserve">. (2022, October 4). </w:t>
+      </w:r>
+      <w:r>
+        <w:rPr>
+          <w:rFonts w:ascii="Arial" w:hAnsi="Arial" w:cs="Arial"/>
+          <w:i/>
+          <w:iCs/>
+        </w:rPr>
+        <w:t>Normal forms in DBMS</w:t>
+      </w:r>
+      <w:r>
+        <w:rPr>
+          <w:rFonts w:ascii="Arial" w:hAnsi="Arial" w:cs="Arial"/>
+        </w:rPr>
+        <w:t xml:space="preserve">. </w:t>
+      </w:r>
+      <w:proofErr w:type="spellStart"/>
+      <w:r>
+        <w:rPr>
+          <w:rFonts w:ascii="Arial" w:hAnsi="Arial" w:cs="Arial"/>
+        </w:rPr>
+        <w:t>GeeksforGeeks</w:t>
+      </w:r>
+      <w:proofErr w:type="spellEnd"/>
+      <w:r>
+        <w:rPr>
+          <w:rFonts w:ascii="Arial" w:hAnsi="Arial" w:cs="Arial"/>
+        </w:rPr>
+        <w:t xml:space="preserve">. </w:t>
+      </w:r>
+      <w:hyperlink r:id="rId8" w:tgtFrame="_new" w:history="1">
+        <w:r>
+          <w:rPr>
+            <w:rStyle w:val="Hyperlink"/>
+            <w:rFonts w:ascii="Arial" w:hAnsi="Arial" w:cs="Arial"/>
+          </w:rPr>
+          <w:t>https://www.geeksforgeeks.org/dbms/normal-forms-in-dbms/</w:t>
+        </w:r>
+      </w:hyperlink>
+    </w:p>
+    <w:p>
+      <w:pPr>
+        <w:spacing w:line="276" w:lineRule="auto"/>
+        <w:rPr>
+          <w:rFonts w:ascii="Arial" w:hAnsi="Arial" w:cs="Arial"/>
+        </w:rPr>
+      </w:pPr>
+      <w:proofErr w:type="spellStart"/>
+      <w:r>
+        <w:rPr>
+          <w:rFonts w:ascii="Arial" w:hAnsi="Arial" w:cs="Arial"/>
+        </w:rPr>
+        <w:t>GeeksforGeeks</w:t>
+      </w:r>
+      <w:proofErr w:type="spellEnd"/>
+      <w:r>
+        <w:rPr>
+          <w:rFonts w:ascii="Arial" w:hAnsi="Arial" w:cs="Arial"/>
+        </w:rPr>
+        <w:t xml:space="preserve">. (2022, October 3). </w:t>
+      </w:r>
+      <w:r>
+        <w:rPr>
+          <w:rFonts w:ascii="Arial" w:hAnsi="Arial" w:cs="Arial"/>
+          <w:i/>
+          <w:iCs/>
+        </w:rPr>
+        <w:t>Star schema in data warehouse modeling</w:t>
+      </w:r>
+      <w:r>
+        <w:rPr>
+          <w:rFonts w:ascii="Arial" w:hAnsi="Arial" w:cs="Arial"/>
+        </w:rPr>
+        <w:t xml:space="preserve">. </w:t>
+      </w:r>
+      <w:proofErr w:type="spellStart"/>
+      <w:r>
+        <w:rPr>
+          <w:rFonts w:ascii="Arial" w:hAnsi="Arial" w:cs="Arial"/>
+        </w:rPr>
+        <w:t>GeeksforGeeks</w:t>
+      </w:r>
+      <w:proofErr w:type="spellEnd"/>
+      <w:r>
+        <w:rPr>
+          <w:rFonts w:ascii="Arial" w:hAnsi="Arial" w:cs="Arial"/>
+        </w:rPr>
+        <w:t xml:space="preserve">. </w:t>
+      </w:r>
+      <w:hyperlink r:id="rId9" w:tgtFrame="_new" w:history="1">
+        <w:r>
+          <w:rPr>
+            <w:rStyle w:val="Hyperlink"/>
+            <w:rFonts w:ascii="Arial" w:hAnsi="Arial" w:cs="Arial"/>
+          </w:rPr>
+          <w:t>https://www.geeksforgeeks.org/dbms/star-schema-in-data-warehouse-modeling/</w:t>
+        </w:r>
+      </w:hyperlink>
+    </w:p>
+    <w:p>
+      <w:pPr>
+        <w:spacing w:line="276" w:lineRule="auto"/>
+        <w:rPr>
+          <w:rFonts w:ascii="Arial" w:hAnsi="Arial" w:cs="Arial"/>
+        </w:rPr>
+      </w:pPr>
+      <w:r>
+        <w:rPr>
+          <w:rFonts w:ascii="Arial" w:hAnsi="Arial" w:cs="Arial"/>
+        </w:rPr>
+        <w:t xml:space="preserve">Haadi, A. (2022). </w:t>
+      </w:r>
+      <w:r>
+        <w:rPr>
+          <w:rFonts w:ascii="Arial" w:hAnsi="Arial" w:cs="Arial"/>
+          <w:i/>
+          <w:iCs/>
+        </w:rPr>
+        <w:t>E-commerce sales dataset [CSV]</w:t>
+      </w:r>
+      <w:r>
+        <w:rPr>
+          <w:rFonts w:ascii="Arial" w:hAnsi="Arial" w:cs="Arial"/>
+        </w:rPr>
+        <w:t xml:space="preserve"> [Data set]. Kaggle. </w:t>
+      </w:r>
+      <w:hyperlink r:id="rId10" w:tgtFrame="_new" w:history="1">
+        <w:r>
+          <w:rPr>
+            <w:rStyle w:val="Hyperlink"/>
+            <w:rFonts w:ascii="Arial" w:hAnsi="Arial" w:cs="Arial"/>
+          </w:rPr>
+          <w:t>https://www.kaggle.com/datasets/abdul0haadi/e-commerce-sales-dataset-csv</w:t>
+        </w:r>
+      </w:hyperlink>
+    </w:p>
+    <w:p>
+      <w:pPr>
+        <w:spacing w:line="276" w:lineRule="auto"/>
+        <w:rPr>
+          <w:rFonts w:ascii="Arial" w:hAnsi="Arial" w:cs="Arial"/>
+        </w:rPr>
+      </w:pPr>
+      <w:r>
+        <w:rPr>
+          <w:rFonts w:ascii="Arial" w:hAnsi="Arial" w:cs="Arial"/>
+        </w:rPr>
+        <w:t xml:space="preserve">Lucid Software Inc. (n.d.). </w:t>
+      </w:r>
+      <w:proofErr w:type="spellStart"/>
+      <w:r>
+        <w:rPr>
+          <w:rFonts w:ascii="Arial" w:hAnsi="Arial" w:cs="Arial"/>
+          <w:i/>
+          <w:iCs/>
+        </w:rPr>
+        <w:t>Lucidchart</w:t>
+      </w:r>
+      <w:proofErr w:type="spellEnd"/>
+      <w:r>
+        <w:rPr>
+          <w:rFonts w:ascii="Arial" w:hAnsi="Arial" w:cs="Arial"/>
+        </w:rPr>
+        <w:t xml:space="preserve"> [Diagramming application]. </w:t>
+      </w:r>
+      <w:hyperlink r:id="rId11" w:tgtFrame="_new" w:history="1">
+        <w:r>
+          <w:rPr>
+            <w:rStyle w:val="Hyperlink"/>
+            <w:rFonts w:ascii="Arial" w:hAnsi="Arial" w:cs="Arial"/>
+          </w:rPr>
+          <w:t>https://www.lucidchart.com/</w:t>
+        </w:r>
+      </w:hyperlink>
+    </w:p>
+    <w:p>
+      <w:pPr>
+        <w:spacing w:line="276" w:lineRule="auto"/>
+        <w:rPr>
+          <w:rFonts w:ascii="Arial" w:hAnsi="Arial" w:cs="Arial"/>
+        </w:rPr>
+      </w:pPr>
+      <w:r>
+        <w:rPr>
+          <w:rFonts w:ascii="Arial" w:hAnsi="Arial" w:cs="Arial"/>
+        </w:rPr>
+        <w:t xml:space="preserve">Microsoft. (2023, January 25). </w:t>
+      </w:r>
+      <w:r>
+        <w:rPr>
+          <w:rFonts w:ascii="Arial" w:hAnsi="Arial" w:cs="Arial"/>
+          <w:i/>
+          <w:iCs/>
+        </w:rPr>
+        <w:t>Understand star schema and the importance for Power BI</w:t>
+      </w:r>
+      <w:r>
+        <w:rPr>
+          <w:rFonts w:ascii="Arial" w:hAnsi="Arial" w:cs="Arial"/>
+        </w:rPr>
+        <w:t xml:space="preserve">. Microsoft Learn. </w:t>
+      </w:r>
+      <w:hyperlink r:id="rId12" w:tgtFrame="_new" w:history="1">
+        <w:r>
+          <w:rPr>
+            <w:rStyle w:val="Hyperlink"/>
+            <w:rFonts w:ascii="Arial" w:hAnsi="Arial" w:cs="Arial"/>
+          </w:rPr>
+          <w:t>https://learn.microsoft.com/en-us/power-bi/guidance/star-schema</w:t>
+        </w:r>
+      </w:hyperlink>
+    </w:p>
+    <w:p>
+      <w:pPr>
+        <w:spacing w:line="276" w:lineRule="auto"/>
+        <w:rPr>
+          <w:rFonts w:ascii="Arial" w:hAnsi="Arial" w:cs="Arial"/>
+        </w:rPr>
+      </w:pPr>
+      <w:r>
+        <w:rPr>
+          <w:rFonts w:ascii="Arial" w:hAnsi="Arial" w:cs="Arial"/>
+        </w:rPr>
+        <w:t xml:space="preserve">Sprinkle Data. (2023, May 8). </w:t>
+      </w:r>
+      <w:r>
+        <w:rPr>
+          <w:rFonts w:ascii="Arial" w:hAnsi="Arial" w:cs="Arial"/>
+          <w:i/>
+          <w:iCs/>
+        </w:rPr>
+        <w:t>OLTP vs OLAP: What’s the difference?</w:t>
+      </w:r>
+      <w:r>
+        <w:rPr>
+          <w:rFonts w:ascii="Arial" w:hAnsi="Arial" w:cs="Arial"/>
+        </w:rPr>
+        <w:t xml:space="preserve"> </w:t>
+      </w:r>
+      <w:proofErr w:type="spellStart"/>
+      <w:r>
+        <w:rPr>
+          <w:rFonts w:ascii="Arial" w:hAnsi="Arial" w:cs="Arial"/>
+        </w:rPr>
+        <w:t>SprinkleData</w:t>
+      </w:r>
+      <w:proofErr w:type="spellEnd"/>
+      <w:r>
+        <w:rPr>
+          <w:rFonts w:ascii="Arial" w:hAnsi="Arial" w:cs="Arial"/>
+        </w:rPr>
+        <w:t xml:space="preserve">. </w:t>
+      </w:r>
+      <w:hyperlink r:id="rId13" w:tgtFrame="_new" w:history="1">
+        <w:r>
+          <w:rPr>
+            <w:rStyle w:val="Hyperlink"/>
+            <w:rFonts w:ascii="Arial" w:hAnsi="Arial" w:cs="Arial"/>
+          </w:rPr>
+          <w:t>https://www.sprinkledata.com/blogs/oltp-vs-olap</w:t>
+        </w:r>
+      </w:hyperlink>
+    </w:p>
+    <w:p>
+      <w:pPr>
+        <w:spacing w:line="276" w:lineRule="auto"/>
+        <w:rPr>
+          <w:rFonts w:ascii="Arial" w:hAnsi="Arial" w:cs="Arial"/>
+        </w:rPr>
+      </w:pPr>
+      <w:r>
+        <w:rPr>
+          <w:rFonts w:ascii="Arial" w:hAnsi="Arial" w:cs="Arial"/>
+        </w:rPr>
+        <w:t xml:space="preserve">OpenAI. (2024). </w:t>
+      </w:r>
+      <w:r>
+        <w:rPr>
+          <w:rFonts w:ascii="Arial" w:hAnsi="Arial" w:cs="Arial"/>
+          <w:i/>
+          <w:iCs/>
+        </w:rPr>
+        <w:t>ChatGPT (June 2024 version)</w:t>
+      </w:r>
+      <w:r>
+        <w:rPr>
+          <w:rFonts w:ascii="Arial" w:hAnsi="Arial" w:cs="Arial"/>
+        </w:rPr>
+        <w:t xml:space="preserve"> [Large language model]. </w:t>
+      </w:r>
+      <w:hyperlink r:id="rId14" w:tgtFrame="_new" w:history="1">
+        <w:r>
+          <w:rPr>
+            <w:rStyle w:val="Hyperlink"/>
+            <w:rFonts w:ascii="Arial" w:hAnsi="Arial" w:cs="Arial"/>
+          </w:rPr>
+          <w:t>https://chat.openai.com/</w:t>
+        </w:r>
+      </w:hyperlink>
+      <w:r>
+        <w:rPr>
+          <w:rFonts w:ascii="Arial" w:hAnsi="Arial" w:cs="Arial"/>
+        </w:rPr>
+        <w:t xml:space="preserve"> </w:t>
+      </w:r>
+    </w:p>
     <w:p/>
     <w:p/>
     <w:p>
@@ -1840,7 +3941,7 @@
                     <pic:cNvPicPr/>
                   </pic:nvPicPr>
                   <pic:blipFill>
-                    <a:blip r:embed="rId6"/>
+                    <a:blip r:embed="rId15"/>
                     <a:stretch>
                       <a:fillRect/>
                     </a:stretch>
@@ -2100,9 +4201,9 @@
     </w:lvl>
   </w:abstractNum>
   <w:abstractNum w:abstractNumId="2" w15:restartNumberingAfterBreak="0">
-    <w:nsid w:val="4B1C3990"/>
+    <w:nsid w:val="22D624A2"/>
     <w:multiLevelType w:val="hybridMultilevel"/>
-    <w:tmpl w:val="2E7CACF4"/>
+    <w:tmpl w:val="3B72EFAE"/>
     <w:lvl w:ilvl="0" w:tplc="04090001">
       <w:start w:val="1"/>
       <w:numFmt w:val="bullet"/>
@@ -2213,6 +4314,232 @@
     </w:lvl>
   </w:abstractNum>
   <w:abstractNum w:abstractNumId="3" w15:restartNumberingAfterBreak="0">
+    <w:nsid w:val="2D09724C"/>
+    <w:multiLevelType w:val="hybridMultilevel"/>
+    <w:tmpl w:val="52866FA8"/>
+    <w:lvl w:ilvl="0" w:tplc="04090001">
+      <w:start w:val="1"/>
+      <w:numFmt w:val="bullet"/>
+      <w:lvlText w:val=""/>
+      <w:lvlJc w:val="left"/>
+      <w:pPr>
+        <w:ind w:left="720" w:hanging="360"/>
+      </w:pPr>
+      <w:rPr>
+        <w:rFonts w:ascii="Symbol" w:hAnsi="Symbol" w:hint="default"/>
+      </w:rPr>
+    </w:lvl>
+    <w:lvl w:ilvl="1" w:tplc="04090003" w:tentative="1">
+      <w:start w:val="1"/>
+      <w:numFmt w:val="bullet"/>
+      <w:lvlText w:val="o"/>
+      <w:lvlJc w:val="left"/>
+      <w:pPr>
+        <w:ind w:left="1440" w:hanging="360"/>
+      </w:pPr>
+      <w:rPr>
+        <w:rFonts w:ascii="Courier New" w:hAnsi="Courier New" w:cs="Courier New" w:hint="default"/>
+      </w:rPr>
+    </w:lvl>
+    <w:lvl w:ilvl="2" w:tplc="04090005" w:tentative="1">
+      <w:start w:val="1"/>
+      <w:numFmt w:val="bullet"/>
+      <w:lvlText w:val=""/>
+      <w:lvlJc w:val="left"/>
+      <w:pPr>
+        <w:ind w:left="2160" w:hanging="360"/>
+      </w:pPr>
+      <w:rPr>
+        <w:rFonts w:ascii="Wingdings" w:hAnsi="Wingdings" w:hint="default"/>
+      </w:rPr>
+    </w:lvl>
+    <w:lvl w:ilvl="3" w:tplc="04090001" w:tentative="1">
+      <w:start w:val="1"/>
+      <w:numFmt w:val="bullet"/>
+      <w:lvlText w:val=""/>
+      <w:lvlJc w:val="left"/>
+      <w:pPr>
+        <w:ind w:left="2880" w:hanging="360"/>
+      </w:pPr>
+      <w:rPr>
+        <w:rFonts w:ascii="Symbol" w:hAnsi="Symbol" w:hint="default"/>
+      </w:rPr>
+    </w:lvl>
+    <w:lvl w:ilvl="4" w:tplc="04090003" w:tentative="1">
+      <w:start w:val="1"/>
+      <w:numFmt w:val="bullet"/>
+      <w:lvlText w:val="o"/>
+      <w:lvlJc w:val="left"/>
+      <w:pPr>
+        <w:ind w:left="3600" w:hanging="360"/>
+      </w:pPr>
+      <w:rPr>
+        <w:rFonts w:ascii="Courier New" w:hAnsi="Courier New" w:cs="Courier New" w:hint="default"/>
+      </w:rPr>
+    </w:lvl>
+    <w:lvl w:ilvl="5" w:tplc="04090005" w:tentative="1">
+      <w:start w:val="1"/>
+      <w:numFmt w:val="bullet"/>
+      <w:lvlText w:val=""/>
+      <w:lvlJc w:val="left"/>
+      <w:pPr>
+        <w:ind w:left="4320" w:hanging="360"/>
+      </w:pPr>
+      <w:rPr>
+        <w:rFonts w:ascii="Wingdings" w:hAnsi="Wingdings" w:hint="default"/>
+      </w:rPr>
+    </w:lvl>
+    <w:lvl w:ilvl="6" w:tplc="04090001" w:tentative="1">
+      <w:start w:val="1"/>
+      <w:numFmt w:val="bullet"/>
+      <w:lvlText w:val=""/>
+      <w:lvlJc w:val="left"/>
+      <w:pPr>
+        <w:ind w:left="5040" w:hanging="360"/>
+      </w:pPr>
+      <w:rPr>
+        <w:rFonts w:ascii="Symbol" w:hAnsi="Symbol" w:hint="default"/>
+      </w:rPr>
+    </w:lvl>
+    <w:lvl w:ilvl="7" w:tplc="04090003" w:tentative="1">
+      <w:start w:val="1"/>
+      <w:numFmt w:val="bullet"/>
+      <w:lvlText w:val="o"/>
+      <w:lvlJc w:val="left"/>
+      <w:pPr>
+        <w:ind w:left="5760" w:hanging="360"/>
+      </w:pPr>
+      <w:rPr>
+        <w:rFonts w:ascii="Courier New" w:hAnsi="Courier New" w:cs="Courier New" w:hint="default"/>
+      </w:rPr>
+    </w:lvl>
+    <w:lvl w:ilvl="8" w:tplc="04090005" w:tentative="1">
+      <w:start w:val="1"/>
+      <w:numFmt w:val="bullet"/>
+      <w:lvlText w:val=""/>
+      <w:lvlJc w:val="left"/>
+      <w:pPr>
+        <w:ind w:left="6480" w:hanging="360"/>
+      </w:pPr>
+      <w:rPr>
+        <w:rFonts w:ascii="Wingdings" w:hAnsi="Wingdings" w:hint="default"/>
+      </w:rPr>
+    </w:lvl>
+  </w:abstractNum>
+  <w:abstractNum w:abstractNumId="4" w15:restartNumberingAfterBreak="0">
+    <w:nsid w:val="4B1C3990"/>
+    <w:multiLevelType w:val="hybridMultilevel"/>
+    <w:tmpl w:val="2E7CACF4"/>
+    <w:lvl w:ilvl="0" w:tplc="04090001">
+      <w:start w:val="1"/>
+      <w:numFmt w:val="bullet"/>
+      <w:lvlText w:val=""/>
+      <w:lvlJc w:val="left"/>
+      <w:pPr>
+        <w:ind w:left="720" w:hanging="360"/>
+      </w:pPr>
+      <w:rPr>
+        <w:rFonts w:ascii="Symbol" w:hAnsi="Symbol" w:hint="default"/>
+      </w:rPr>
+    </w:lvl>
+    <w:lvl w:ilvl="1" w:tplc="04090003" w:tentative="1">
+      <w:start w:val="1"/>
+      <w:numFmt w:val="bullet"/>
+      <w:lvlText w:val="o"/>
+      <w:lvlJc w:val="left"/>
+      <w:pPr>
+        <w:ind w:left="1440" w:hanging="360"/>
+      </w:pPr>
+      <w:rPr>
+        <w:rFonts w:ascii="Courier New" w:hAnsi="Courier New" w:cs="Courier New" w:hint="default"/>
+      </w:rPr>
+    </w:lvl>
+    <w:lvl w:ilvl="2" w:tplc="04090005" w:tentative="1">
+      <w:start w:val="1"/>
+      <w:numFmt w:val="bullet"/>
+      <w:lvlText w:val=""/>
+      <w:lvlJc w:val="left"/>
+      <w:pPr>
+        <w:ind w:left="2160" w:hanging="360"/>
+      </w:pPr>
+      <w:rPr>
+        <w:rFonts w:ascii="Wingdings" w:hAnsi="Wingdings" w:hint="default"/>
+      </w:rPr>
+    </w:lvl>
+    <w:lvl w:ilvl="3" w:tplc="04090001" w:tentative="1">
+      <w:start w:val="1"/>
+      <w:numFmt w:val="bullet"/>
+      <w:lvlText w:val=""/>
+      <w:lvlJc w:val="left"/>
+      <w:pPr>
+        <w:ind w:left="2880" w:hanging="360"/>
+      </w:pPr>
+      <w:rPr>
+        <w:rFonts w:ascii="Symbol" w:hAnsi="Symbol" w:hint="default"/>
+      </w:rPr>
+    </w:lvl>
+    <w:lvl w:ilvl="4" w:tplc="04090003" w:tentative="1">
+      <w:start w:val="1"/>
+      <w:numFmt w:val="bullet"/>
+      <w:lvlText w:val="o"/>
+      <w:lvlJc w:val="left"/>
+      <w:pPr>
+        <w:ind w:left="3600" w:hanging="360"/>
+      </w:pPr>
+      <w:rPr>
+        <w:rFonts w:ascii="Courier New" w:hAnsi="Courier New" w:cs="Courier New" w:hint="default"/>
+      </w:rPr>
+    </w:lvl>
+    <w:lvl w:ilvl="5" w:tplc="04090005" w:tentative="1">
+      <w:start w:val="1"/>
+      <w:numFmt w:val="bullet"/>
+      <w:lvlText w:val=""/>
+      <w:lvlJc w:val="left"/>
+      <w:pPr>
+        <w:ind w:left="4320" w:hanging="360"/>
+      </w:pPr>
+      <w:rPr>
+        <w:rFonts w:ascii="Wingdings" w:hAnsi="Wingdings" w:hint="default"/>
+      </w:rPr>
+    </w:lvl>
+    <w:lvl w:ilvl="6" w:tplc="04090001" w:tentative="1">
+      <w:start w:val="1"/>
+      <w:numFmt w:val="bullet"/>
+      <w:lvlText w:val=""/>
+      <w:lvlJc w:val="left"/>
+      <w:pPr>
+        <w:ind w:left="5040" w:hanging="360"/>
+      </w:pPr>
+      <w:rPr>
+        <w:rFonts w:ascii="Symbol" w:hAnsi="Symbol" w:hint="default"/>
+      </w:rPr>
+    </w:lvl>
+    <w:lvl w:ilvl="7" w:tplc="04090003" w:tentative="1">
+      <w:start w:val="1"/>
+      <w:numFmt w:val="bullet"/>
+      <w:lvlText w:val="o"/>
+      <w:lvlJc w:val="left"/>
+      <w:pPr>
+        <w:ind w:left="5760" w:hanging="360"/>
+      </w:pPr>
+      <w:rPr>
+        <w:rFonts w:ascii="Courier New" w:hAnsi="Courier New" w:cs="Courier New" w:hint="default"/>
+      </w:rPr>
+    </w:lvl>
+    <w:lvl w:ilvl="8" w:tplc="04090005" w:tentative="1">
+      <w:start w:val="1"/>
+      <w:numFmt w:val="bullet"/>
+      <w:lvlText w:val=""/>
+      <w:lvlJc w:val="left"/>
+      <w:pPr>
+        <w:ind w:left="6480" w:hanging="360"/>
+      </w:pPr>
+      <w:rPr>
+        <w:rFonts w:ascii="Wingdings" w:hAnsi="Wingdings" w:hint="default"/>
+      </w:rPr>
+    </w:lvl>
+  </w:abstractNum>
+  <w:abstractNum w:abstractNumId="5" w15:restartNumberingAfterBreak="0">
     <w:nsid w:val="55C64CF0"/>
     <w:multiLevelType w:val="multilevel"/>
     <w:tmpl w:val="8E90C78C"/>
@@ -2358,16 +4685,22 @@
     </w:lvl>
   </w:abstractNum>
   <w:num w:numId="1" w16cid:durableId="1723168138">
-    <w:abstractNumId w:val="3"/>
+    <w:abstractNumId w:val="5"/>
   </w:num>
   <w:num w:numId="2" w16cid:durableId="428045740">
     <w:abstractNumId w:val="0"/>
   </w:num>
   <w:num w:numId="3" w16cid:durableId="588852628">
-    <w:abstractNumId w:val="2"/>
+    <w:abstractNumId w:val="4"/>
   </w:num>
   <w:num w:numId="4" w16cid:durableId="144473136">
     <w:abstractNumId w:val="1"/>
+  </w:num>
+  <w:num w:numId="5" w16cid:durableId="106896419">
+    <w:abstractNumId w:val="2"/>
+  </w:num>
+  <w:num w:numId="6" w16cid:durableId="1424648133">
+    <w:abstractNumId w:val="3"/>
   </w:num>
 </w:numbering>
 </file>

</xml_diff>

<commit_message>
Save changes before pulling
</commit_message>
<xml_diff>
--- a/Proposal final project.docx
+++ b/Proposal final project.docx
@@ -21,7 +21,7 @@
           <w:sz w:val="24"/>
           <w:szCs w:val="32"/>
         </w:rPr>
-        <w:t>Relational Database Analytics Platform</w:t>
+        <w:t xml:space="preserve">Relational Database </w:t>
       </w:r>
       <w:r>
         <w:rPr>
@@ -31,151 +31,53 @@
           <w:sz w:val="24"/>
           <w:szCs w:val="32"/>
         </w:rPr>
-        <w:t xml:space="preserve"> for Ecommerce</w:t>
-      </w:r>
-    </w:p>
-    <w:p>
-      <w:pPr>
-        <w:spacing w:line="276" w:lineRule="auto"/>
-        <w:rPr>
-          <w:rFonts w:ascii="Arial" w:hAnsi="Arial" w:cs="Arial"/>
-        </w:rPr>
-      </w:pPr>
-      <w:r>
-        <w:rPr>
-          <w:rFonts w:ascii="Arial" w:hAnsi="Arial" w:cs="Arial"/>
-        </w:rPr>
-        <w:t>Team: Owen Randolph</w:t>
-      </w:r>
-      <w:r>
-        <w:rPr>
-          <w:rFonts w:ascii="Arial" w:hAnsi="Arial" w:cs="Arial"/>
-        </w:rPr>
-        <w:t>,</w:t>
-      </w:r>
-      <w:r>
-        <w:rPr>
-          <w:rFonts w:ascii="Arial" w:hAnsi="Arial" w:cs="Arial"/>
-        </w:rPr>
-        <w:t xml:space="preserve"> Gabe Tharp and Marcos Fernandez</w:t>
-      </w:r>
-    </w:p>
-    <w:p>
-      <w:pPr>
-        <w:spacing w:line="276" w:lineRule="auto"/>
+        <w:t xml:space="preserve">and </w:t>
+      </w:r>
+      <w:r>
         <w:rPr>
           <w:rFonts w:ascii="Arial" w:hAnsi="Arial" w:cs="Arial"/>
           <w:b/>
           <w:bCs/>
-        </w:rPr>
-      </w:pPr>
+          <w:sz w:val="24"/>
+          <w:szCs w:val="32"/>
+        </w:rPr>
+        <w:t>Analytics Platform</w:t>
+      </w:r>
       <w:r>
         <w:rPr>
           <w:rFonts w:ascii="Arial" w:hAnsi="Arial" w:cs="Arial"/>
           <w:b/>
           <w:bCs/>
-        </w:rPr>
-        <w:t>Purpose &amp; Motivation</w:t>
-      </w:r>
-    </w:p>
-    <w:p>
-      <w:pPr>
-        <w:spacing w:line="276" w:lineRule="auto"/>
-        <w:rPr>
-          <w:rFonts w:ascii="Arial" w:hAnsi="Arial" w:cs="Arial"/>
-        </w:rPr>
-      </w:pPr>
-      <w:r>
-        <w:rPr>
-          <w:rFonts w:ascii="Arial" w:hAnsi="Arial" w:cs="Arial"/>
-        </w:rPr>
-        <w:t>Today’s ecommerce businesses create huge amounts of transactional data.  This project</w:t>
-      </w:r>
-      <w:r>
-        <w:rPr>
-          <w:rFonts w:ascii="Arial" w:hAnsi="Arial" w:cs="Arial"/>
-        </w:rPr>
-        <w:t xml:space="preserve"> utilizes Online Transaction Processing (OLTP)</w:t>
-      </w:r>
-      <w:r>
-        <w:rPr>
-          <w:rFonts w:ascii="Arial" w:hAnsi="Arial" w:cs="Arial"/>
-        </w:rPr>
-        <w:t xml:space="preserve"> </w:t>
-      </w:r>
-      <w:r>
-        <w:rPr>
-          <w:rFonts w:ascii="Arial" w:hAnsi="Arial" w:cs="Arial"/>
-        </w:rPr>
-        <w:t>as</w:t>
-      </w:r>
-      <w:r>
-        <w:rPr>
-          <w:rFonts w:ascii="Arial" w:hAnsi="Arial" w:cs="Arial"/>
-        </w:rPr>
-        <w:t xml:space="preserve"> a scalable, secure and production-ready solution to track</w:t>
-      </w:r>
-      <w:r>
-        <w:rPr>
-          <w:rFonts w:ascii="Arial" w:hAnsi="Arial" w:cs="Arial"/>
-        </w:rPr>
-        <w:t xml:space="preserve"> and</w:t>
-      </w:r>
-      <w:r>
-        <w:rPr>
-          <w:rFonts w:ascii="Arial" w:hAnsi="Arial" w:cs="Arial"/>
-        </w:rPr>
-        <w:t xml:space="preserve"> store ecommerce sales data.  </w:t>
-      </w:r>
-      <w:r>
-        <w:rPr>
-          <w:rFonts w:ascii="Arial" w:hAnsi="Arial" w:cs="Arial"/>
-        </w:rPr>
-        <w:t xml:space="preserve">Business leaders also need a reliable </w:t>
-      </w:r>
-      <w:r>
-        <w:rPr>
-          <w:rFonts w:ascii="Arial" w:hAnsi="Arial" w:cs="Arial"/>
-        </w:rPr>
-        <w:t xml:space="preserve">Online Analytical Processing (OLAP) </w:t>
-      </w:r>
-      <w:r>
-        <w:rPr>
-          <w:rFonts w:ascii="Arial" w:hAnsi="Arial" w:cs="Arial"/>
-        </w:rPr>
-        <w:t>system specifically built for ecommerce to analyze product performance, understand trends, segment customers, customer behavior, etc.</w:t>
-      </w:r>
-    </w:p>
-    <w:p>
-      <w:pPr>
-        <w:spacing w:line="276" w:lineRule="auto"/>
-        <w:rPr>
-          <w:rFonts w:ascii="Arial" w:hAnsi="Arial" w:cs="Arial"/>
-        </w:rPr>
-      </w:pPr>
-      <w:r>
-        <w:rPr>
-          <w:rFonts w:ascii="Arial" w:hAnsi="Arial" w:cs="Arial"/>
-        </w:rPr>
-        <w:t>As more sales as all kinds move online, it’s more important than ever to be able to leverage database technology to operate a business.  This project combines secure transaction</w:t>
-      </w:r>
-      <w:r>
-        <w:rPr>
-          <w:rFonts w:ascii="Arial" w:hAnsi="Arial" w:cs="Arial"/>
-        </w:rPr>
-        <w:t xml:space="preserve"> processing</w:t>
-      </w:r>
-      <w:r>
-        <w:rPr>
-          <w:rFonts w:ascii="Arial" w:hAnsi="Arial" w:cs="Arial"/>
-        </w:rPr>
-        <w:t xml:space="preserve"> with the ability to analyze and visualize data</w:t>
-      </w:r>
-      <w:r>
-        <w:rPr>
-          <w:rFonts w:ascii="Arial" w:hAnsi="Arial" w:cs="Arial"/>
-        </w:rPr>
-        <w:t>.</w:t>
+          <w:sz w:val="24"/>
+          <w:szCs w:val="32"/>
+        </w:rPr>
+        <w:t xml:space="preserve"> for Ecommerce</w:t>
+      </w:r>
+    </w:p>
+    <w:p>
+      <w:pPr>
+        <w:spacing w:line="276" w:lineRule="auto"/>
+        <w:rPr>
+          <w:rFonts w:ascii="Arial" w:hAnsi="Arial" w:cs="Arial"/>
+        </w:rPr>
+      </w:pPr>
+      <w:r>
+        <w:rPr>
+          <w:rFonts w:ascii="Arial" w:hAnsi="Arial" w:cs="Arial"/>
+        </w:rPr>
+        <w:t>Team: Owen Randolph</w:t>
+      </w:r>
+      <w:r>
+        <w:rPr>
+          <w:rFonts w:ascii="Arial" w:hAnsi="Arial" w:cs="Arial"/>
+        </w:rPr>
+        <w:t>,</w:t>
+      </w:r>
+      <w:r>
+        <w:rPr>
+          <w:rFonts w:ascii="Arial" w:hAnsi="Arial" w:cs="Arial"/>
+        </w:rPr>
+        <w:t xml:space="preserve"> Gabe Tharp and Marcos Fernandez</w:t>
       </w:r>
     </w:p>
     <w:p>
@@ -193,6 +95,190 @@
           <w:b/>
           <w:bCs/>
         </w:rPr>
+        <w:t>Purpose &amp; Motivation</w:t>
+      </w:r>
+    </w:p>
+    <w:p>
+      <w:pPr>
+        <w:spacing w:line="276" w:lineRule="auto"/>
+        <w:rPr>
+          <w:rFonts w:ascii="Arial" w:hAnsi="Arial" w:cs="Arial"/>
+        </w:rPr>
+      </w:pPr>
+      <w:r>
+        <w:rPr>
+          <w:rFonts w:ascii="Arial" w:hAnsi="Arial" w:cs="Arial"/>
+        </w:rPr>
+        <w:t>Today’s ecommerce businesses create huge amounts of transactional data.  This project</w:t>
+      </w:r>
+      <w:r>
+        <w:rPr>
+          <w:rFonts w:ascii="Arial" w:hAnsi="Arial" w:cs="Arial"/>
+        </w:rPr>
+        <w:t xml:space="preserve"> utilizes </w:t>
+      </w:r>
+      <w:r>
+        <w:rPr>
+          <w:rFonts w:ascii="Arial" w:hAnsi="Arial" w:cs="Arial"/>
+        </w:rPr>
+        <w:t>o</w:t>
+      </w:r>
+      <w:r>
+        <w:rPr>
+          <w:rFonts w:ascii="Arial" w:hAnsi="Arial" w:cs="Arial"/>
+        </w:rPr>
+        <w:t xml:space="preserve">nline </w:t>
+      </w:r>
+      <w:r>
+        <w:rPr>
+          <w:rFonts w:ascii="Arial" w:hAnsi="Arial" w:cs="Arial"/>
+        </w:rPr>
+        <w:t>t</w:t>
+      </w:r>
+      <w:r>
+        <w:rPr>
+          <w:rFonts w:ascii="Arial" w:hAnsi="Arial" w:cs="Arial"/>
+        </w:rPr>
+        <w:t xml:space="preserve">ransaction </w:t>
+      </w:r>
+      <w:r>
+        <w:rPr>
+          <w:rFonts w:ascii="Arial" w:hAnsi="Arial" w:cs="Arial"/>
+        </w:rPr>
+        <w:t>p</w:t>
+      </w:r>
+      <w:r>
+        <w:rPr>
+          <w:rFonts w:ascii="Arial" w:hAnsi="Arial" w:cs="Arial"/>
+        </w:rPr>
+        <w:t>rocessing (OLTP)</w:t>
+      </w:r>
+      <w:r>
+        <w:rPr>
+          <w:rFonts w:ascii="Arial" w:hAnsi="Arial" w:cs="Arial"/>
+        </w:rPr>
+        <w:t xml:space="preserve"> </w:t>
+      </w:r>
+      <w:r>
+        <w:rPr>
+          <w:rFonts w:ascii="Arial" w:hAnsi="Arial" w:cs="Arial"/>
+        </w:rPr>
+        <w:t>as</w:t>
+      </w:r>
+      <w:r>
+        <w:rPr>
+          <w:rFonts w:ascii="Arial" w:hAnsi="Arial" w:cs="Arial"/>
+        </w:rPr>
+        <w:t xml:space="preserve"> a scalable, secure and production-ready solution to track</w:t>
+      </w:r>
+      <w:r>
+        <w:rPr>
+          <w:rFonts w:ascii="Arial" w:hAnsi="Arial" w:cs="Arial"/>
+        </w:rPr>
+        <w:t xml:space="preserve"> and</w:t>
+      </w:r>
+      <w:r>
+        <w:rPr>
+          <w:rFonts w:ascii="Arial" w:hAnsi="Arial" w:cs="Arial"/>
+        </w:rPr>
+        <w:t xml:space="preserve"> store ecommerce sales data.  </w:t>
+      </w:r>
+      <w:r>
+        <w:rPr>
+          <w:rFonts w:ascii="Arial" w:hAnsi="Arial" w:cs="Arial"/>
+        </w:rPr>
+        <w:t xml:space="preserve">Business leaders also need a reliable </w:t>
+      </w:r>
+      <w:r>
+        <w:rPr>
+          <w:rFonts w:ascii="Arial" w:hAnsi="Arial" w:cs="Arial"/>
+        </w:rPr>
+        <w:t>o</w:t>
+      </w:r>
+      <w:r>
+        <w:rPr>
+          <w:rFonts w:ascii="Arial" w:hAnsi="Arial" w:cs="Arial"/>
+        </w:rPr>
+        <w:t xml:space="preserve">nline </w:t>
+      </w:r>
+      <w:r>
+        <w:rPr>
+          <w:rFonts w:ascii="Arial" w:hAnsi="Arial" w:cs="Arial"/>
+        </w:rPr>
+        <w:t>a</w:t>
+      </w:r>
+      <w:r>
+        <w:rPr>
+          <w:rFonts w:ascii="Arial" w:hAnsi="Arial" w:cs="Arial"/>
+        </w:rPr>
+        <w:t xml:space="preserve">nalytical </w:t>
+      </w:r>
+      <w:r>
+        <w:rPr>
+          <w:rFonts w:ascii="Arial" w:hAnsi="Arial" w:cs="Arial"/>
+        </w:rPr>
+        <w:t>p</w:t>
+      </w:r>
+      <w:r>
+        <w:rPr>
+          <w:rFonts w:ascii="Arial" w:hAnsi="Arial" w:cs="Arial"/>
+        </w:rPr>
+        <w:t xml:space="preserve">rocessing (OLAP) </w:t>
+      </w:r>
+      <w:r>
+        <w:rPr>
+          <w:rFonts w:ascii="Arial" w:hAnsi="Arial" w:cs="Arial"/>
+        </w:rPr>
+        <w:t>system specifically built for ecommerce to analyze product performance, understand trends, segment customers, customer behavior, etc.</w:t>
+      </w:r>
+    </w:p>
+    <w:p>
+      <w:pPr>
+        <w:spacing w:line="276" w:lineRule="auto"/>
+        <w:rPr>
+          <w:rFonts w:ascii="Arial" w:hAnsi="Arial" w:cs="Arial"/>
+        </w:rPr>
+      </w:pPr>
+      <w:r>
+        <w:rPr>
+          <w:rFonts w:ascii="Arial" w:hAnsi="Arial" w:cs="Arial"/>
+        </w:rPr>
+        <w:t>As more sales as all kinds move online, it’s more important than ever to be able to leverage database technology to operate a business.  This project combines secure transaction</w:t>
+      </w:r>
+      <w:r>
+        <w:rPr>
+          <w:rFonts w:ascii="Arial" w:hAnsi="Arial" w:cs="Arial"/>
+        </w:rPr>
+        <w:t xml:space="preserve"> processing</w:t>
+      </w:r>
+      <w:r>
+        <w:rPr>
+          <w:rFonts w:ascii="Arial" w:hAnsi="Arial" w:cs="Arial"/>
+        </w:rPr>
+        <w:t xml:space="preserve"> with the ability to analyze and visualize data</w:t>
+      </w:r>
+      <w:r>
+        <w:rPr>
+          <w:rFonts w:ascii="Arial" w:hAnsi="Arial" w:cs="Arial"/>
+        </w:rPr>
+        <w:t>.</w:t>
+      </w:r>
+    </w:p>
+    <w:p>
+      <w:pPr>
+        <w:spacing w:line="276" w:lineRule="auto"/>
+        <w:rPr>
+          <w:rFonts w:ascii="Arial" w:hAnsi="Arial" w:cs="Arial"/>
+          <w:b/>
+          <w:bCs/>
+        </w:rPr>
+      </w:pPr>
+      <w:r>
+        <w:rPr>
+          <w:rFonts w:ascii="Arial" w:hAnsi="Arial" w:cs="Arial"/>
+          <w:b/>
+          <w:bCs/>
+        </w:rPr>
         <w:t>Target users &amp; Benefits</w:t>
       </w:r>
     </w:p>
@@ -295,7 +381,31 @@
         <w:rPr>
           <w:rFonts w:ascii="Arial" w:hAnsi="Arial" w:cs="Arial"/>
         </w:rPr>
-        <w:t xml:space="preserve"> business and sales leaders use these data reports to understand key performance indicator (KPI) use.  The dashboard </w:t>
+        <w:t xml:space="preserve"> business and sales leaders use these data reports to understand key performance </w:t>
+      </w:r>
+      <w:r>
+        <w:rPr>
+          <w:rFonts w:ascii="Arial" w:hAnsi="Arial" w:cs="Arial"/>
+        </w:rPr>
+        <w:t>indicators</w:t>
+      </w:r>
+      <w:r>
+        <w:rPr>
+          <w:rFonts w:ascii="Arial" w:hAnsi="Arial" w:cs="Arial"/>
+        </w:rPr>
+        <w:t xml:space="preserve"> (KPI</w:t>
+      </w:r>
+      <w:r>
+        <w:rPr>
+          <w:rFonts w:ascii="Arial" w:hAnsi="Arial" w:cs="Arial"/>
+        </w:rPr>
+        <w:t>)</w:t>
+      </w:r>
+      <w:r>
+        <w:rPr>
+          <w:rFonts w:ascii="Arial" w:hAnsi="Arial" w:cs="Arial"/>
+        </w:rPr>
+        <w:t xml:space="preserve">.  The dashboard </w:t>
       </w:r>
       <w:r>
         <w:rPr>
@@ -752,7 +862,7 @@
         <w:rPr>
           <w:rFonts w:ascii="Arial" w:hAnsi="Arial" w:cs="Arial"/>
         </w:rPr>
-        <w:t xml:space="preserve"> for MySQL.</w:t>
+        <w:t xml:space="preserve"> for MySQL</w:t>
       </w:r>
       <w:r>
         <w:rPr>
@@ -777,7 +887,7 @@
         <w:rPr>
           <w:rFonts w:ascii="Arial" w:hAnsi="Arial" w:cs="Arial"/>
         </w:rPr>
-        <w:t xml:space="preserve">Drop Country column (all orders are within the United States). </w:t>
+        <w:t>Drop Country column (all orders are within the United States)</w:t>
       </w:r>
     </w:p>
     <w:p>
@@ -1482,13 +1592,13 @@
         <w:rPr>
           <w:rFonts w:ascii="Arial" w:hAnsi="Arial" w:cs="Arial"/>
         </w:rPr>
-        <w:t xml:space="preserve"> Database </w:t>
-      </w:r>
-      <w:r>
-        <w:rPr>
-          <w:rFonts w:ascii="Arial" w:hAnsi="Arial" w:cs="Arial"/>
-        </w:rPr>
-        <w:t>creation</w:t>
+        <w:t xml:space="preserve"> </w:t>
+      </w:r>
+      <w:r>
+        <w:rPr>
+          <w:rFonts w:ascii="Arial" w:hAnsi="Arial" w:cs="Arial"/>
+        </w:rPr>
+        <w:t>create database</w:t>
       </w:r>
       <w:r>
         <w:rPr>
@@ -1500,7 +1610,21 @@
         <w:rPr>
           <w:rFonts w:ascii="Arial" w:hAnsi="Arial" w:cs="Arial"/>
         </w:rPr>
-        <w:t xml:space="preserve">clean/transform data using Python with pandas library for use in database, </w:t>
+        <w:t xml:space="preserve">clean/transform data using Python with </w:t>
+      </w:r>
+      <w:proofErr w:type="gramStart"/>
+      <w:r>
+        <w:rPr>
+          <w:rFonts w:ascii="Arial" w:hAnsi="Arial" w:cs="Arial"/>
+        </w:rPr>
+        <w:t>pandas</w:t>
+      </w:r>
+      <w:proofErr w:type="gramEnd"/>
+      <w:r>
+        <w:rPr>
+          <w:rFonts w:ascii="Arial" w:hAnsi="Arial" w:cs="Arial"/>
+        </w:rPr>
+        <w:t xml:space="preserve"> library for use in database, </w:t>
       </w:r>
       <w:r>
         <w:rPr>
@@ -1572,7 +1696,19 @@
         <w:rPr>
           <w:rFonts w:ascii="Arial" w:hAnsi="Arial" w:cs="Arial"/>
         </w:rPr>
-        <w:t xml:space="preserve">creation of a formal </w:t>
+        <w:t>creat</w:t>
+      </w:r>
+      <w:r>
+        <w:rPr>
+          <w:rFonts w:ascii="Arial" w:hAnsi="Arial" w:cs="Arial"/>
+        </w:rPr>
+        <w:t>e</w:t>
+      </w:r>
+      <w:r>
+        <w:rPr>
+          <w:rFonts w:ascii="Arial" w:hAnsi="Arial" w:cs="Arial"/>
+        </w:rPr>
+        <w:t xml:space="preserve"> a formal </w:t>
       </w:r>
       <w:r>
         <w:rPr>
@@ -1596,7 +1732,7 @@
         <w:rPr>
           <w:rFonts w:ascii="Arial" w:hAnsi="Arial" w:cs="Arial"/>
         </w:rPr>
-        <w:t xml:space="preserve">testing the database with </w:t>
+        <w:t xml:space="preserve">test the database with </w:t>
       </w:r>
       <w:r>
         <w:rPr>
@@ -1620,48 +1756,15 @@
           <w:bCs/>
         </w:rPr>
       </w:pPr>
-      <w:r>
+    </w:p>
+    <w:p>
+      <w:pPr>
+        <w:spacing w:line="276" w:lineRule="auto"/>
         <w:rPr>
           <w:rFonts w:ascii="Arial" w:hAnsi="Arial" w:cs="Arial"/>
           <w:b/>
           <w:bCs/>
         </w:rPr>
-        <w:t>Backend</w:t>
-      </w:r>
-    </w:p>
-    <w:p>
-      <w:pPr>
-        <w:spacing w:line="276" w:lineRule="auto"/>
-        <w:rPr>
-          <w:rFonts w:ascii="Arial" w:hAnsi="Arial" w:cs="Arial"/>
-        </w:rPr>
-      </w:pPr>
-      <w:r>
-        <w:rPr>
-          <w:rFonts w:ascii="Arial" w:hAnsi="Arial" w:cs="Arial"/>
-        </w:rPr>
-        <w:lastRenderedPageBreak/>
-        <w:t xml:space="preserve">Once the database is created in MySQL Workbench, we will migrate it to AWS for hosting and added features.  It will be hosted in a </w:t>
-      </w:r>
-      <w:r>
-        <w:rPr>
-          <w:rFonts w:ascii="Arial" w:hAnsi="Arial" w:cs="Arial"/>
-        </w:rPr>
-        <w:t>Virtual Private Cloud (VPC)</w:t>
-      </w:r>
-      <w:r>
-        <w:rPr>
-          <w:rFonts w:ascii="Arial" w:hAnsi="Arial" w:cs="Arial"/>
-        </w:rPr>
-        <w:t xml:space="preserve"> with security features like Identity &amp; Access Management.  </w:t>
-      </w:r>
-    </w:p>
-    <w:p>
-      <w:pPr>
-        <w:spacing w:line="276" w:lineRule="auto"/>
-        <w:rPr>
-          <w:rFonts w:ascii="Arial" w:hAnsi="Arial" w:cs="Arial"/>
-        </w:rPr>
       </w:pPr>
       <w:r>
         <w:rPr>
@@ -1669,386 +1772,477 @@
           <w:b/>
           <w:bCs/>
         </w:rPr>
-        <w:t>OLTP</w:t>
-      </w:r>
-    </w:p>
-    <w:p>
-      <w:pPr>
-        <w:spacing w:line="276" w:lineRule="auto"/>
-        <w:rPr>
-          <w:rFonts w:ascii="Arial" w:hAnsi="Arial" w:cs="Arial"/>
-        </w:rPr>
-      </w:pPr>
-      <w:r>
-        <w:rPr>
-          <w:rFonts w:ascii="Arial" w:hAnsi="Arial" w:cs="Arial"/>
-        </w:rPr>
-        <w:t>We will e</w:t>
-      </w:r>
-      <w:r>
-        <w:rPr>
-          <w:rFonts w:ascii="Arial" w:hAnsi="Arial" w:cs="Arial"/>
-        </w:rPr>
-        <w:t>xport the schema and data to be imported into AWS Aurora MySQL</w:t>
-      </w:r>
-      <w:r>
-        <w:rPr>
-          <w:rFonts w:ascii="Arial" w:hAnsi="Arial" w:cs="Arial"/>
-        </w:rPr>
-        <w:t xml:space="preserve">.  </w:t>
-      </w:r>
-      <w:r>
-        <w:rPr>
-          <w:rFonts w:ascii="Arial" w:hAnsi="Arial" w:cs="Arial"/>
-        </w:rPr>
-        <w:t>This will be our cloud</w:t>
-      </w:r>
-      <w:r>
-        <w:rPr>
-          <w:rFonts w:ascii="Arial" w:hAnsi="Arial" w:cs="Arial"/>
-        </w:rPr>
-        <w:t>-based</w:t>
-      </w:r>
-      <w:r>
-        <w:rPr>
-          <w:rFonts w:ascii="Arial" w:hAnsi="Arial" w:cs="Arial"/>
-        </w:rPr>
-        <w:t xml:space="preserve"> OLTP database</w:t>
-      </w:r>
-      <w:r>
-        <w:rPr>
-          <w:rFonts w:ascii="Arial" w:hAnsi="Arial" w:cs="Arial"/>
-        </w:rPr>
-        <w:t xml:space="preserve"> engine.  </w:t>
-      </w:r>
-      <w:r>
-        <w:rPr>
-          <w:rFonts w:ascii="Arial" w:hAnsi="Arial" w:cs="Arial"/>
-        </w:rPr>
-        <w:t>Aurora can handle real-time transactions like new orders and updating customer data</w:t>
-      </w:r>
-      <w:r>
-        <w:rPr>
-          <w:rFonts w:ascii="Arial" w:hAnsi="Arial" w:cs="Arial"/>
-        </w:rPr>
-        <w:t>, as a high-performing, parallel-processing database engine.</w:t>
-      </w:r>
-    </w:p>
-    <w:p>
-      <w:pPr>
-        <w:spacing w:line="276" w:lineRule="auto"/>
-        <w:rPr>
-          <w:rFonts w:ascii="Arial" w:hAnsi="Arial" w:cs="Arial"/>
-        </w:rPr>
-      </w:pPr>
-      <w:r>
-        <w:rPr>
-          <w:rFonts w:ascii="Arial" w:hAnsi="Arial" w:cs="Arial"/>
-        </w:rPr>
-        <w:t>*</w:t>
-      </w:r>
-      <w:r>
-        <w:rPr>
-          <w:rFonts w:ascii="Arial" w:hAnsi="Arial" w:cs="Arial"/>
-        </w:rPr>
-        <w:t xml:space="preserve">AWS </w:t>
-      </w:r>
-      <w:r>
-        <w:rPr>
-          <w:rFonts w:ascii="Arial" w:hAnsi="Arial" w:cs="Arial"/>
-        </w:rPr>
-        <w:t xml:space="preserve">API Gateway could be added </w:t>
-      </w:r>
-      <w:r>
-        <w:rPr>
-          <w:rFonts w:ascii="Arial" w:hAnsi="Arial" w:cs="Arial"/>
-        </w:rPr>
-        <w:t xml:space="preserve">to allow endpoints </w:t>
-      </w:r>
-      <w:r>
-        <w:rPr>
-          <w:rFonts w:ascii="Arial" w:hAnsi="Arial" w:cs="Arial"/>
-        </w:rPr>
-        <w:t xml:space="preserve">for data importing from </w:t>
-      </w:r>
-      <w:r>
-        <w:rPr>
-          <w:rFonts w:ascii="Arial" w:hAnsi="Arial" w:cs="Arial"/>
-        </w:rPr>
-        <w:t>an outside source</w:t>
-      </w:r>
-    </w:p>
-    <w:p>
-      <w:pPr>
-        <w:spacing w:line="276" w:lineRule="auto"/>
+        <w:lastRenderedPageBreak/>
+        <w:t>Backend</w:t>
+      </w:r>
+    </w:p>
+    <w:p>
+      <w:pPr>
+        <w:spacing w:line="276" w:lineRule="auto"/>
+        <w:rPr>
+          <w:rFonts w:ascii="Arial" w:hAnsi="Arial" w:cs="Arial"/>
+        </w:rPr>
+      </w:pPr>
+      <w:r>
+        <w:rPr>
+          <w:rFonts w:ascii="Arial" w:hAnsi="Arial" w:cs="Arial"/>
+        </w:rPr>
+        <w:t xml:space="preserve">Once the database is created in MySQL Workbench, we will migrate it to </w:t>
+      </w:r>
+      <w:r>
+        <w:rPr>
+          <w:rFonts w:ascii="Arial" w:hAnsi="Arial" w:cs="Arial"/>
+        </w:rPr>
+        <w:t>Amazon Web Services (</w:t>
+      </w:r>
+      <w:r>
+        <w:rPr>
+          <w:rFonts w:ascii="Arial" w:hAnsi="Arial" w:cs="Arial"/>
+        </w:rPr>
+        <w:t>AWS</w:t>
+      </w:r>
+      <w:r>
+        <w:rPr>
+          <w:rFonts w:ascii="Arial" w:hAnsi="Arial" w:cs="Arial"/>
+        </w:rPr>
+        <w:t>)</w:t>
+      </w:r>
+      <w:r>
+        <w:rPr>
+          <w:rFonts w:ascii="Arial" w:hAnsi="Arial" w:cs="Arial"/>
+        </w:rPr>
+        <w:t xml:space="preserve"> for hosting and added features.  It will be hosted in a </w:t>
+      </w:r>
+      <w:r>
+        <w:rPr>
+          <w:rFonts w:ascii="Arial" w:hAnsi="Arial" w:cs="Arial"/>
+        </w:rPr>
+        <w:t>Virtual Private Cloud (VPC)</w:t>
+      </w:r>
+      <w:r>
+        <w:rPr>
+          <w:rFonts w:ascii="Arial" w:hAnsi="Arial" w:cs="Arial"/>
+        </w:rPr>
+        <w:t xml:space="preserve"> with security features like Identity &amp; Access Management.  </w:t>
+      </w:r>
+    </w:p>
+    <w:p>
+      <w:pPr>
+        <w:spacing w:line="276" w:lineRule="auto"/>
+        <w:rPr>
+          <w:rFonts w:ascii="Arial" w:hAnsi="Arial" w:cs="Arial"/>
+        </w:rPr>
+      </w:pPr>
+      <w:r>
         <w:rPr>
           <w:rFonts w:ascii="Arial" w:hAnsi="Arial" w:cs="Arial"/>
           <w:b/>
           <w:bCs/>
         </w:rPr>
-      </w:pPr>
-      <w:r>
+        <w:t>OLTP</w:t>
+      </w:r>
+    </w:p>
+    <w:p>
+      <w:pPr>
+        <w:spacing w:line="276" w:lineRule="auto"/>
+        <w:rPr>
+          <w:rFonts w:ascii="Arial" w:hAnsi="Arial" w:cs="Arial"/>
+        </w:rPr>
+      </w:pPr>
+      <w:r>
+        <w:rPr>
+          <w:rFonts w:ascii="Arial" w:hAnsi="Arial" w:cs="Arial"/>
+        </w:rPr>
+        <w:t>We will e</w:t>
+      </w:r>
+      <w:r>
+        <w:rPr>
+          <w:rFonts w:ascii="Arial" w:hAnsi="Arial" w:cs="Arial"/>
+        </w:rPr>
+        <w:t>xport the schema and data to be imported into A</w:t>
+      </w:r>
+      <w:r>
+        <w:rPr>
+          <w:rFonts w:ascii="Arial" w:hAnsi="Arial" w:cs="Arial"/>
+        </w:rPr>
+        <w:t>mazon</w:t>
+      </w:r>
+      <w:r>
+        <w:rPr>
+          <w:rFonts w:ascii="Arial" w:hAnsi="Arial" w:cs="Arial"/>
+        </w:rPr>
+        <w:t xml:space="preserve"> Aurora MySQL</w:t>
+      </w:r>
+      <w:r>
+        <w:rPr>
+          <w:rFonts w:ascii="Arial" w:hAnsi="Arial" w:cs="Arial"/>
+        </w:rPr>
+        <w:t xml:space="preserve">.  </w:t>
+      </w:r>
+      <w:r>
+        <w:rPr>
+          <w:rFonts w:ascii="Arial" w:hAnsi="Arial" w:cs="Arial"/>
+        </w:rPr>
+        <w:t>This will be our cloud</w:t>
+      </w:r>
+      <w:r>
+        <w:rPr>
+          <w:rFonts w:ascii="Arial" w:hAnsi="Arial" w:cs="Arial"/>
+        </w:rPr>
+        <w:t>-based</w:t>
+      </w:r>
+      <w:r>
+        <w:rPr>
+          <w:rFonts w:ascii="Arial" w:hAnsi="Arial" w:cs="Arial"/>
+        </w:rPr>
+        <w:t xml:space="preserve"> OLTP database</w:t>
+      </w:r>
+      <w:r>
+        <w:rPr>
+          <w:rFonts w:ascii="Arial" w:hAnsi="Arial" w:cs="Arial"/>
+        </w:rPr>
+        <w:t xml:space="preserve"> engine.  </w:t>
+      </w:r>
+      <w:r>
+        <w:rPr>
+          <w:rFonts w:ascii="Arial" w:hAnsi="Arial" w:cs="Arial"/>
+        </w:rPr>
+        <w:t>Aurora can handle real-time transactions like new orders and updating customer data</w:t>
+      </w:r>
+      <w:r>
+        <w:rPr>
+          <w:rFonts w:ascii="Arial" w:hAnsi="Arial" w:cs="Arial"/>
+        </w:rPr>
+        <w:t>, as a high-performing, parallel-processing database engine.</w:t>
+      </w:r>
+    </w:p>
+    <w:p>
+      <w:pPr>
+        <w:spacing w:line="276" w:lineRule="auto"/>
+        <w:rPr>
+          <w:rFonts w:ascii="Arial" w:hAnsi="Arial" w:cs="Arial"/>
+        </w:rPr>
+      </w:pPr>
+      <w:r>
+        <w:rPr>
+          <w:rFonts w:ascii="Arial" w:hAnsi="Arial" w:cs="Arial"/>
+        </w:rPr>
+        <w:t>*</w:t>
+      </w:r>
+      <w:r>
+        <w:rPr>
+          <w:rFonts w:ascii="Arial" w:hAnsi="Arial" w:cs="Arial"/>
+        </w:rPr>
+        <w:t>A</w:t>
+      </w:r>
+      <w:r>
+        <w:rPr>
+          <w:rFonts w:ascii="Arial" w:hAnsi="Arial" w:cs="Arial"/>
+        </w:rPr>
+        <w:t>mazon</w:t>
+      </w:r>
+      <w:r>
+        <w:rPr>
+          <w:rFonts w:ascii="Arial" w:hAnsi="Arial" w:cs="Arial"/>
+        </w:rPr>
+        <w:t xml:space="preserve"> </w:t>
+      </w:r>
+      <w:r>
+        <w:rPr>
+          <w:rFonts w:ascii="Arial" w:hAnsi="Arial" w:cs="Arial"/>
+        </w:rPr>
+        <w:t xml:space="preserve">API Gateway could be added </w:t>
+      </w:r>
+      <w:r>
+        <w:rPr>
+          <w:rFonts w:ascii="Arial" w:hAnsi="Arial" w:cs="Arial"/>
+        </w:rPr>
+        <w:t xml:space="preserve">to allow endpoints </w:t>
+      </w:r>
+      <w:r>
+        <w:rPr>
+          <w:rFonts w:ascii="Arial" w:hAnsi="Arial" w:cs="Arial"/>
+        </w:rPr>
+        <w:t xml:space="preserve">for data importing from </w:t>
+      </w:r>
+      <w:r>
+        <w:rPr>
+          <w:rFonts w:ascii="Arial" w:hAnsi="Arial" w:cs="Arial"/>
+        </w:rPr>
+        <w:t>an outside source</w:t>
+      </w:r>
+    </w:p>
+    <w:p>
+      <w:pPr>
+        <w:spacing w:line="276" w:lineRule="auto"/>
         <w:rPr>
           <w:rFonts w:ascii="Arial" w:hAnsi="Arial" w:cs="Arial"/>
           <w:b/>
           <w:bCs/>
         </w:rPr>
-        <w:t>OLAP</w:t>
-      </w:r>
-    </w:p>
-    <w:p>
-      <w:pPr>
-        <w:spacing w:line="276" w:lineRule="auto"/>
-        <w:rPr>
-          <w:rFonts w:ascii="Arial" w:hAnsi="Arial" w:cs="Arial"/>
-        </w:rPr>
-      </w:pPr>
-      <w:r>
-        <w:rPr>
-          <w:rFonts w:ascii="Arial" w:hAnsi="Arial" w:cs="Arial"/>
-        </w:rPr>
-        <w:t>We may need to do Extract, Transform, Load</w:t>
-      </w:r>
-      <w:r>
-        <w:rPr>
-          <w:rFonts w:ascii="Arial" w:hAnsi="Arial" w:cs="Arial"/>
-        </w:rPr>
-        <w:t xml:space="preserve"> (ETL) process</w:t>
-      </w:r>
-      <w:r>
-        <w:rPr>
-          <w:rFonts w:ascii="Arial" w:hAnsi="Arial" w:cs="Arial"/>
-        </w:rPr>
-        <w:t xml:space="preserve"> using AWS Glue</w:t>
-      </w:r>
-      <w:r>
-        <w:rPr>
-          <w:rFonts w:ascii="Arial" w:hAnsi="Arial" w:cs="Arial"/>
-        </w:rPr>
-        <w:t xml:space="preserve"> to </w:t>
-      </w:r>
-      <w:r>
-        <w:rPr>
-          <w:rFonts w:ascii="Arial" w:hAnsi="Arial" w:cs="Arial"/>
-        </w:rPr>
-        <w:t>transform</w:t>
-      </w:r>
-      <w:r>
-        <w:rPr>
-          <w:rFonts w:ascii="Arial" w:hAnsi="Arial" w:cs="Arial"/>
-        </w:rPr>
-        <w:t xml:space="preserve"> data </w:t>
-      </w:r>
-      <w:r>
-        <w:rPr>
-          <w:rFonts w:ascii="Arial" w:hAnsi="Arial" w:cs="Arial"/>
-        </w:rPr>
-        <w:t>to</w:t>
-      </w:r>
-      <w:r>
-        <w:rPr>
-          <w:rFonts w:ascii="Arial" w:hAnsi="Arial" w:cs="Arial"/>
-        </w:rPr>
-        <w:t xml:space="preserve"> </w:t>
-      </w:r>
-      <w:r>
-        <w:rPr>
-          <w:rFonts w:ascii="Arial" w:hAnsi="Arial" w:cs="Arial"/>
-        </w:rPr>
-        <w:t xml:space="preserve">a </w:t>
-      </w:r>
-      <w:r>
-        <w:rPr>
-          <w:rFonts w:ascii="Arial" w:hAnsi="Arial" w:cs="Arial"/>
-        </w:rPr>
-        <w:t>columnar data</w:t>
-      </w:r>
-      <w:r>
-        <w:rPr>
-          <w:rFonts w:ascii="Arial" w:hAnsi="Arial" w:cs="Arial"/>
-        </w:rPr>
-        <w:t xml:space="preserve"> structure</w:t>
-      </w:r>
-      <w:r>
-        <w:rPr>
-          <w:rFonts w:ascii="Arial" w:hAnsi="Arial" w:cs="Arial"/>
-        </w:rPr>
-        <w:t xml:space="preserve"> for data analytics.  Columnar data will improve the performance of queries when scaling the database to include massive amounts of data.  </w:t>
-      </w:r>
-    </w:p>
-    <w:p>
-      <w:pPr>
-        <w:spacing w:line="276" w:lineRule="auto"/>
-        <w:rPr>
-          <w:rFonts w:ascii="Arial" w:hAnsi="Arial" w:cs="Arial"/>
-        </w:rPr>
-      </w:pPr>
-      <w:r>
-        <w:rPr>
-          <w:rFonts w:ascii="Arial" w:hAnsi="Arial" w:cs="Arial"/>
-        </w:rPr>
-        <w:t xml:space="preserve">At this point such data will be stored in a data warehouse, Amazon Redshift.  This data warehouse service can do complex analytical queries and create BI reports. </w:t>
-      </w:r>
-    </w:p>
-    <w:p>
-      <w:pPr>
-        <w:spacing w:line="276" w:lineRule="auto"/>
+      </w:pPr>
+      <w:r>
         <w:rPr>
           <w:rFonts w:ascii="Arial" w:hAnsi="Arial" w:cs="Arial"/>
           <w:b/>
           <w:bCs/>
         </w:rPr>
-      </w:pPr>
-      <w:r>
+        <w:t>OLAP</w:t>
+      </w:r>
+    </w:p>
+    <w:p>
+      <w:pPr>
+        <w:spacing w:line="276" w:lineRule="auto"/>
+        <w:rPr>
+          <w:rFonts w:ascii="Arial" w:hAnsi="Arial" w:cs="Arial"/>
+        </w:rPr>
+      </w:pPr>
+      <w:r>
+        <w:rPr>
+          <w:rFonts w:ascii="Arial" w:hAnsi="Arial" w:cs="Arial"/>
+        </w:rPr>
+        <w:t>We may need to do Extract, Transform, Load</w:t>
+      </w:r>
+      <w:r>
+        <w:rPr>
+          <w:rFonts w:ascii="Arial" w:hAnsi="Arial" w:cs="Arial"/>
+        </w:rPr>
+        <w:t xml:space="preserve"> (ETL) process</w:t>
+      </w:r>
+      <w:r>
+        <w:rPr>
+          <w:rFonts w:ascii="Arial" w:hAnsi="Arial" w:cs="Arial"/>
+        </w:rPr>
+        <w:t xml:space="preserve"> using AWS Glue</w:t>
+      </w:r>
+      <w:r>
+        <w:rPr>
+          <w:rFonts w:ascii="Arial" w:hAnsi="Arial" w:cs="Arial"/>
+        </w:rPr>
+        <w:t xml:space="preserve"> to </w:t>
+      </w:r>
+      <w:r>
+        <w:rPr>
+          <w:rFonts w:ascii="Arial" w:hAnsi="Arial" w:cs="Arial"/>
+        </w:rPr>
+        <w:t>transform</w:t>
+      </w:r>
+      <w:r>
+        <w:rPr>
+          <w:rFonts w:ascii="Arial" w:hAnsi="Arial" w:cs="Arial"/>
+        </w:rPr>
+        <w:t xml:space="preserve"> data </w:t>
+      </w:r>
+      <w:r>
+        <w:rPr>
+          <w:rFonts w:ascii="Arial" w:hAnsi="Arial" w:cs="Arial"/>
+        </w:rPr>
+        <w:t>to</w:t>
+      </w:r>
+      <w:r>
+        <w:rPr>
+          <w:rFonts w:ascii="Arial" w:hAnsi="Arial" w:cs="Arial"/>
+        </w:rPr>
+        <w:t xml:space="preserve"> </w:t>
+      </w:r>
+      <w:r>
+        <w:rPr>
+          <w:rFonts w:ascii="Arial" w:hAnsi="Arial" w:cs="Arial"/>
+        </w:rPr>
+        <w:t xml:space="preserve">a </w:t>
+      </w:r>
+      <w:r>
+        <w:rPr>
+          <w:rFonts w:ascii="Arial" w:hAnsi="Arial" w:cs="Arial"/>
+        </w:rPr>
+        <w:t>columnar data</w:t>
+      </w:r>
+      <w:r>
+        <w:rPr>
+          <w:rFonts w:ascii="Arial" w:hAnsi="Arial" w:cs="Arial"/>
+        </w:rPr>
+        <w:t xml:space="preserve"> structure</w:t>
+      </w:r>
+      <w:r>
+        <w:rPr>
+          <w:rFonts w:ascii="Arial" w:hAnsi="Arial" w:cs="Arial"/>
+        </w:rPr>
+        <w:t xml:space="preserve"> for data analytics.  Columnar data will improve the performance of queries when scaling the database to include massive amounts of data.  </w:t>
+      </w:r>
+    </w:p>
+    <w:p>
+      <w:pPr>
+        <w:spacing w:line="276" w:lineRule="auto"/>
+        <w:rPr>
+          <w:rFonts w:ascii="Arial" w:hAnsi="Arial" w:cs="Arial"/>
+        </w:rPr>
+      </w:pPr>
+      <w:r>
+        <w:rPr>
+          <w:rFonts w:ascii="Arial" w:hAnsi="Arial" w:cs="Arial"/>
+        </w:rPr>
+        <w:t xml:space="preserve">At this point such data will be stored in a data warehouse, Amazon Redshift.  This data warehouse service can do complex analytical queries and create BI reports. </w:t>
+      </w:r>
+    </w:p>
+    <w:p>
+      <w:pPr>
+        <w:spacing w:line="276" w:lineRule="auto"/>
         <w:rPr>
           <w:rFonts w:ascii="Arial" w:hAnsi="Arial" w:cs="Arial"/>
           <w:b/>
           <w:bCs/>
         </w:rPr>
-        <w:t>Visualization</w:t>
-      </w:r>
+      </w:pPr>
       <w:r>
         <w:rPr>
           <w:rFonts w:ascii="Arial" w:hAnsi="Arial" w:cs="Arial"/>
           <w:b/>
           <w:bCs/>
         </w:rPr>
-        <w:t xml:space="preserve"> &amp; Deployment</w:t>
-      </w:r>
-    </w:p>
-    <w:p>
-      <w:pPr>
-        <w:spacing w:line="276" w:lineRule="auto"/>
-        <w:rPr>
-          <w:rFonts w:ascii="Arial" w:hAnsi="Arial" w:cs="Arial"/>
-        </w:rPr>
-      </w:pPr>
-      <w:r>
-        <w:rPr>
-          <w:rFonts w:ascii="Arial" w:hAnsi="Arial" w:cs="Arial"/>
-        </w:rPr>
-        <w:t xml:space="preserve">From Redshift </w:t>
-      </w:r>
-      <w:r>
-        <w:rPr>
-          <w:rFonts w:ascii="Arial" w:hAnsi="Arial" w:cs="Arial"/>
-        </w:rPr>
-        <w:t>the data can be used by Amazon</w:t>
-      </w:r>
-      <w:r>
-        <w:rPr>
-          <w:rFonts w:ascii="Arial" w:hAnsi="Arial" w:cs="Arial"/>
-        </w:rPr>
-        <w:t xml:space="preserve"> </w:t>
-      </w:r>
-      <w:proofErr w:type="spellStart"/>
-      <w:r>
-        <w:rPr>
-          <w:rFonts w:ascii="Arial" w:hAnsi="Arial" w:cs="Arial"/>
-        </w:rPr>
-        <w:t>Quick</w:t>
-      </w:r>
-      <w:r>
-        <w:rPr>
-          <w:rFonts w:ascii="Arial" w:hAnsi="Arial" w:cs="Arial"/>
-        </w:rPr>
-        <w:t>S</w:t>
-      </w:r>
-      <w:r>
-        <w:rPr>
-          <w:rFonts w:ascii="Arial" w:hAnsi="Arial" w:cs="Arial"/>
-        </w:rPr>
-        <w:t>ight</w:t>
-      </w:r>
-      <w:proofErr w:type="spellEnd"/>
-      <w:r>
-        <w:rPr>
-          <w:rFonts w:ascii="Arial" w:hAnsi="Arial" w:cs="Arial"/>
-        </w:rPr>
-        <w:t xml:space="preserve"> for dashboard </w:t>
-      </w:r>
-      <w:r>
-        <w:rPr>
-          <w:rFonts w:ascii="Arial" w:hAnsi="Arial" w:cs="Arial"/>
-        </w:rPr>
-        <w:t xml:space="preserve">BI </w:t>
-      </w:r>
-      <w:r>
-        <w:rPr>
-          <w:rFonts w:ascii="Arial" w:hAnsi="Arial" w:cs="Arial"/>
-        </w:rPr>
-        <w:t>analytics</w:t>
-      </w:r>
-      <w:r>
-        <w:rPr>
-          <w:rFonts w:ascii="Arial" w:hAnsi="Arial" w:cs="Arial"/>
-        </w:rPr>
-        <w:t>.</w:t>
-      </w:r>
-    </w:p>
-    <w:p>
-      <w:pPr>
-        <w:spacing w:line="276" w:lineRule="auto"/>
-        <w:rPr>
-          <w:rFonts w:ascii="Arial" w:hAnsi="Arial" w:cs="Arial"/>
-        </w:rPr>
-      </w:pPr>
-      <w:proofErr w:type="spellStart"/>
-      <w:r>
-        <w:rPr>
-          <w:rFonts w:ascii="Arial" w:hAnsi="Arial" w:cs="Arial"/>
-        </w:rPr>
-        <w:t>QuickSight</w:t>
-      </w:r>
-      <w:proofErr w:type="spellEnd"/>
-      <w:r>
-        <w:rPr>
-          <w:rFonts w:ascii="Arial" w:hAnsi="Arial" w:cs="Arial"/>
-        </w:rPr>
-        <w:t xml:space="preserve"> has interactive dashboards that can filter, drill down, and of course show a variety of data visualizations to end users for analysis.  It is also capable of being shared via a URL and with user permissions within AWS.</w:t>
-      </w:r>
-      <w:r>
-        <w:rPr>
-          <w:rFonts w:ascii="Arial" w:hAnsi="Arial" w:cs="Arial"/>
-        </w:rPr>
-        <w:t xml:space="preserve">  We will use </w:t>
-      </w:r>
-      <w:r>
-        <w:rPr>
-          <w:rFonts w:ascii="Arial" w:hAnsi="Arial" w:cs="Arial"/>
-        </w:rPr>
-        <w:t xml:space="preserve">a direct URL for user-based access.  </w:t>
-      </w:r>
-      <w:proofErr w:type="spellStart"/>
-      <w:r>
-        <w:rPr>
-          <w:rFonts w:ascii="Arial" w:hAnsi="Arial" w:cs="Arial"/>
-        </w:rPr>
-        <w:t>Quicksight</w:t>
-      </w:r>
-      <w:proofErr w:type="spellEnd"/>
-      <w:r>
-        <w:rPr>
-          <w:rFonts w:ascii="Arial" w:hAnsi="Arial" w:cs="Arial"/>
-        </w:rPr>
-        <w:t xml:space="preserve"> generates a URL which can be copied and shared.</w:t>
-      </w:r>
-    </w:p>
-    <w:p>
-      <w:pPr>
-        <w:spacing w:line="276" w:lineRule="auto"/>
+        <w:t>Visualization</w:t>
+      </w:r>
+      <w:r>
         <w:rPr>
           <w:rFonts w:ascii="Arial" w:hAnsi="Arial" w:cs="Arial"/>
           <w:b/>
           <w:bCs/>
         </w:rPr>
-      </w:pPr>
-      <w:r>
+        <w:t xml:space="preserve"> &amp; Deployment</w:t>
+      </w:r>
+    </w:p>
+    <w:p>
+      <w:pPr>
+        <w:spacing w:line="276" w:lineRule="auto"/>
+        <w:rPr>
+          <w:rFonts w:ascii="Arial" w:hAnsi="Arial" w:cs="Arial"/>
+        </w:rPr>
+      </w:pPr>
+      <w:r>
+        <w:rPr>
+          <w:rFonts w:ascii="Arial" w:hAnsi="Arial" w:cs="Arial"/>
+        </w:rPr>
+        <w:t xml:space="preserve">From Redshift </w:t>
+      </w:r>
+      <w:r>
+        <w:rPr>
+          <w:rFonts w:ascii="Arial" w:hAnsi="Arial" w:cs="Arial"/>
+        </w:rPr>
+        <w:t>the data can be used by Amazon</w:t>
+      </w:r>
+      <w:r>
+        <w:rPr>
+          <w:rFonts w:ascii="Arial" w:hAnsi="Arial" w:cs="Arial"/>
+        </w:rPr>
+        <w:t xml:space="preserve"> </w:t>
+      </w:r>
+      <w:proofErr w:type="spellStart"/>
+      <w:r>
+        <w:rPr>
+          <w:rFonts w:ascii="Arial" w:hAnsi="Arial" w:cs="Arial"/>
+        </w:rPr>
+        <w:t>Quick</w:t>
+      </w:r>
+      <w:r>
+        <w:rPr>
+          <w:rFonts w:ascii="Arial" w:hAnsi="Arial" w:cs="Arial"/>
+        </w:rPr>
+        <w:t>S</w:t>
+      </w:r>
+      <w:r>
+        <w:rPr>
+          <w:rFonts w:ascii="Arial" w:hAnsi="Arial" w:cs="Arial"/>
+        </w:rPr>
+        <w:t>ight</w:t>
+      </w:r>
+      <w:proofErr w:type="spellEnd"/>
+      <w:r>
+        <w:rPr>
+          <w:rFonts w:ascii="Arial" w:hAnsi="Arial" w:cs="Arial"/>
+        </w:rPr>
+        <w:t xml:space="preserve"> for dashboard </w:t>
+      </w:r>
+      <w:r>
+        <w:rPr>
+          <w:rFonts w:ascii="Arial" w:hAnsi="Arial" w:cs="Arial"/>
+        </w:rPr>
+        <w:t xml:space="preserve">BI </w:t>
+      </w:r>
+      <w:r>
+        <w:rPr>
+          <w:rFonts w:ascii="Arial" w:hAnsi="Arial" w:cs="Arial"/>
+        </w:rPr>
+        <w:t>analytics</w:t>
+      </w:r>
+      <w:r>
+        <w:rPr>
+          <w:rFonts w:ascii="Arial" w:hAnsi="Arial" w:cs="Arial"/>
+        </w:rPr>
+        <w:t>.</w:t>
+      </w:r>
+    </w:p>
+    <w:p>
+      <w:pPr>
+        <w:spacing w:line="276" w:lineRule="auto"/>
+        <w:rPr>
+          <w:rFonts w:ascii="Arial" w:hAnsi="Arial" w:cs="Arial"/>
+        </w:rPr>
+      </w:pPr>
+      <w:proofErr w:type="spellStart"/>
+      <w:r>
+        <w:rPr>
+          <w:rFonts w:ascii="Arial" w:hAnsi="Arial" w:cs="Arial"/>
+        </w:rPr>
+        <w:t>QuickSight</w:t>
+      </w:r>
+      <w:proofErr w:type="spellEnd"/>
+      <w:r>
+        <w:rPr>
+          <w:rFonts w:ascii="Arial" w:hAnsi="Arial" w:cs="Arial"/>
+        </w:rPr>
+        <w:t xml:space="preserve"> has interactive dashboards that can filter, drill down, and of course show a variety of data visualizations to end users for analysis.  It is also capable of being shared via a URL and with user permissions within AWS.</w:t>
+      </w:r>
+      <w:r>
+        <w:rPr>
+          <w:rFonts w:ascii="Arial" w:hAnsi="Arial" w:cs="Arial"/>
+        </w:rPr>
+        <w:t xml:space="preserve">  We will use </w:t>
+      </w:r>
+      <w:r>
+        <w:rPr>
+          <w:rFonts w:ascii="Arial" w:hAnsi="Arial" w:cs="Arial"/>
+        </w:rPr>
+        <w:t xml:space="preserve">a direct URL for user-based access.  </w:t>
+      </w:r>
+      <w:proofErr w:type="spellStart"/>
+      <w:r>
+        <w:rPr>
+          <w:rFonts w:ascii="Arial" w:hAnsi="Arial" w:cs="Arial"/>
+        </w:rPr>
+        <w:t>Quicksight</w:t>
+      </w:r>
+      <w:proofErr w:type="spellEnd"/>
+      <w:r>
+        <w:rPr>
+          <w:rFonts w:ascii="Arial" w:hAnsi="Arial" w:cs="Arial"/>
+        </w:rPr>
+        <w:t xml:space="preserve"> generates a URL which can be copied and shared.</w:t>
+      </w:r>
+    </w:p>
+    <w:p>
+      <w:pPr>
+        <w:spacing w:line="276" w:lineRule="auto"/>
         <w:rPr>
           <w:rFonts w:ascii="Arial" w:hAnsi="Arial" w:cs="Arial"/>
           <w:b/>
           <w:bCs/>
         </w:rPr>
+      </w:pPr>
+      <w:r>
+        <w:rPr>
+          <w:rFonts w:ascii="Arial" w:hAnsi="Arial" w:cs="Arial"/>
+          <w:b/>
+          <w:bCs/>
+        </w:rPr>
         <w:t>Technology stack:</w:t>
       </w:r>
     </w:p>
@@ -2081,7 +2275,35 @@
         <w:rPr>
           <w:rFonts w:ascii="Arial" w:hAnsi="Arial" w:cs="Arial"/>
         </w:rPr>
-        <w:t xml:space="preserve"> This will lead to better efficiency when running queries, efficient reads and writes.</w:t>
+        <w:t xml:space="preserve"> This will lead to better efficiency when running queries, efficient </w:t>
+      </w:r>
+      <w:proofErr w:type="gramStart"/>
+      <w:r>
+        <w:rPr>
+          <w:rFonts w:ascii="Arial" w:hAnsi="Arial" w:cs="Arial"/>
+        </w:rPr>
+        <w:t>reads</w:t>
+      </w:r>
+      <w:proofErr w:type="gramEnd"/>
+      <w:r>
+        <w:rPr>
+          <w:rFonts w:ascii="Arial" w:hAnsi="Arial" w:cs="Arial"/>
+        </w:rPr>
+        <w:t xml:space="preserve"> and </w:t>
+      </w:r>
+      <w:proofErr w:type="gramStart"/>
+      <w:r>
+        <w:rPr>
+          <w:rFonts w:ascii="Arial" w:hAnsi="Arial" w:cs="Arial"/>
+        </w:rPr>
+        <w:t>writes</w:t>
+      </w:r>
+      <w:proofErr w:type="gramEnd"/>
+      <w:r>
+        <w:rPr>
+          <w:rFonts w:ascii="Arial" w:hAnsi="Arial" w:cs="Arial"/>
+        </w:rPr>
+        <w:t>.</w:t>
       </w:r>
       <w:r>
         <w:rPr>
@@ -2230,7 +2452,31 @@
         <w:rPr>
           <w:rFonts w:ascii="Arial" w:hAnsi="Arial" w:cs="Arial"/>
         </w:rPr>
-        <w:t>AWS Aurora – high throughput, high volume relational database engine</w:t>
+        <w:t>A</w:t>
+      </w:r>
+      <w:r>
+        <w:rPr>
+          <w:rFonts w:ascii="Arial" w:hAnsi="Arial" w:cs="Arial"/>
+        </w:rPr>
+        <w:t>mazon</w:t>
+      </w:r>
+      <w:r>
+        <w:rPr>
+          <w:rFonts w:ascii="Arial" w:hAnsi="Arial" w:cs="Arial"/>
+        </w:rPr>
+        <w:t xml:space="preserve"> Aurora </w:t>
+      </w:r>
+      <w:r>
+        <w:rPr>
+          <w:rFonts w:ascii="Arial" w:hAnsi="Arial" w:cs="Arial"/>
+        </w:rPr>
+        <w:t>MySQL</w:t>
+      </w:r>
+      <w:r>
+        <w:rPr>
+          <w:rFonts w:ascii="Arial" w:hAnsi="Arial" w:cs="Arial"/>
+        </w:rPr>
+        <w:t>– high throughput, high volume relational database engine</w:t>
       </w:r>
     </w:p>
     <w:p>
@@ -2268,7 +2514,19 @@
         <w:rPr>
           <w:rFonts w:ascii="Arial" w:hAnsi="Arial" w:cs="Arial"/>
         </w:rPr>
-        <w:t xml:space="preserve">AWS Redshift – </w:t>
+        <w:t>A</w:t>
+      </w:r>
+      <w:r>
+        <w:rPr>
+          <w:rFonts w:ascii="Arial" w:hAnsi="Arial" w:cs="Arial"/>
+        </w:rPr>
+        <w:t>mazon</w:t>
+      </w:r>
+      <w:r>
+        <w:rPr>
+          <w:rFonts w:ascii="Arial" w:hAnsi="Arial" w:cs="Arial"/>
+        </w:rPr>
+        <w:t xml:space="preserve"> Redshift – </w:t>
       </w:r>
       <w:r>
         <w:rPr>
@@ -2311,7 +2569,19 @@
         <w:rPr>
           <w:rFonts w:ascii="Arial" w:hAnsi="Arial" w:cs="Arial"/>
         </w:rPr>
-        <w:t xml:space="preserve">AWS </w:t>
+        <w:t>A</w:t>
+      </w:r>
+      <w:r>
+        <w:rPr>
+          <w:rFonts w:ascii="Arial" w:hAnsi="Arial" w:cs="Arial"/>
+        </w:rPr>
+        <w:t>mazon</w:t>
+      </w:r>
+      <w:r>
+        <w:rPr>
+          <w:rFonts w:ascii="Arial" w:hAnsi="Arial" w:cs="Arial"/>
+        </w:rPr>
+        <w:t xml:space="preserve"> </w:t>
       </w:r>
       <w:proofErr w:type="spellStart"/>
       <w:r>
@@ -2368,7 +2638,19 @@
         <w:rPr>
           <w:rFonts w:ascii="Arial" w:hAnsi="Arial" w:cs="Arial"/>
         </w:rPr>
-        <w:t>AWS Identity &amp; Access Management (IAM)</w:t>
+        <w:t>A</w:t>
+      </w:r>
+      <w:r>
+        <w:rPr>
+          <w:rFonts w:ascii="Arial" w:hAnsi="Arial" w:cs="Arial"/>
+        </w:rPr>
+        <w:t>mazon</w:t>
+      </w:r>
+      <w:r>
+        <w:rPr>
+          <w:rFonts w:ascii="Arial" w:hAnsi="Arial" w:cs="Arial"/>
+        </w:rPr>
+        <w:t xml:space="preserve"> Identity &amp; Access Management (IAM)</w:t>
       </w:r>
       <w:r>
         <w:rPr>
@@ -2393,7 +2675,19 @@
         <w:rPr>
           <w:rFonts w:ascii="Arial" w:hAnsi="Arial" w:cs="Arial"/>
         </w:rPr>
-        <w:t>AWS Virtual Private Cloud (VPC)</w:t>
+        <w:t>A</w:t>
+      </w:r>
+      <w:r>
+        <w:rPr>
+          <w:rFonts w:ascii="Arial" w:hAnsi="Arial" w:cs="Arial"/>
+        </w:rPr>
+        <w:t>mazon</w:t>
+      </w:r>
+      <w:r>
+        <w:rPr>
+          <w:rFonts w:ascii="Arial" w:hAnsi="Arial" w:cs="Arial"/>
+        </w:rPr>
+        <w:t xml:space="preserve"> Virtual Private Cloud (VPC)</w:t>
       </w:r>
       <w:r>
         <w:rPr>
@@ -2419,7 +2713,31 @@
           <w:rFonts w:ascii="Arial" w:hAnsi="Arial" w:cs="Arial"/>
         </w:rPr>
         <w:lastRenderedPageBreak/>
-        <w:t>Other services such as storage buckets (AWS S3 buckets) and workflow automation functions (AWS Lambda) may be used to satisfy data pipeline architecture requirements</w:t>
+        <w:t>Other services such as storage buckets (A</w:t>
+      </w:r>
+      <w:r>
+        <w:rPr>
+          <w:rFonts w:ascii="Arial" w:hAnsi="Arial" w:cs="Arial"/>
+        </w:rPr>
+        <w:t>mazon</w:t>
+      </w:r>
+      <w:r>
+        <w:rPr>
+          <w:rFonts w:ascii="Arial" w:hAnsi="Arial" w:cs="Arial"/>
+        </w:rPr>
+        <w:t xml:space="preserve"> S3 buckets) and workflow automation functions (A</w:t>
+      </w:r>
+      <w:r>
+        <w:rPr>
+          <w:rFonts w:ascii="Arial" w:hAnsi="Arial" w:cs="Arial"/>
+        </w:rPr>
+        <w:t>WS</w:t>
+      </w:r>
+      <w:r>
+        <w:rPr>
+          <w:rFonts w:ascii="Arial" w:hAnsi="Arial" w:cs="Arial"/>
+        </w:rPr>
+        <w:t xml:space="preserve"> Lambda) may be used to satisfy data pipeline architecture requirements</w:t>
       </w:r>
     </w:p>
     <w:p>
@@ -3856,46 +4174,17 @@
     </w:p>
     <w:p>
       <w:pPr>
-        <w:spacing w:line="276" w:lineRule="auto"/>
-        <w:rPr>
-          <w:rFonts w:ascii="Arial" w:hAnsi="Arial" w:cs="Arial"/>
-        </w:rPr>
-      </w:pPr>
-      <w:r>
-        <w:rPr>
-          <w:rFonts w:ascii="Arial" w:hAnsi="Arial" w:cs="Arial"/>
-        </w:rPr>
-        <w:t xml:space="preserve">OpenAI. (2024). </w:t>
-      </w:r>
-      <w:r>
-        <w:rPr>
-          <w:rFonts w:ascii="Arial" w:hAnsi="Arial" w:cs="Arial"/>
-          <w:i/>
-          <w:iCs/>
-        </w:rPr>
-        <w:t>ChatGPT (June 2024 version)</w:t>
-      </w:r>
-      <w:r>
-        <w:rPr>
-          <w:rFonts w:ascii="Arial" w:hAnsi="Arial" w:cs="Arial"/>
-        </w:rPr>
-        <w:t xml:space="preserve"> [Large language model]. </w:t>
-      </w:r>
-      <w:hyperlink r:id="rId14" w:tgtFrame="_new" w:history="1">
-        <w:r>
-          <w:rPr>
-            <w:rStyle w:val="Hyperlink"/>
-            <w:rFonts w:ascii="Arial" w:hAnsi="Arial" w:cs="Arial"/>
-          </w:rPr>
-          <w:t>https://chat.openai.com/</w:t>
-        </w:r>
-      </w:hyperlink>
-      <w:r>
-        <w:rPr>
-          <w:rFonts w:ascii="Arial" w:hAnsi="Arial" w:cs="Arial"/>
-        </w:rPr>
-        <w:t xml:space="preserve"> </w:t>
-      </w:r>
+        <w:rPr>
+          <w:rFonts w:ascii="Arial" w:hAnsi="Arial" w:cs="Arial"/>
+        </w:rPr>
+      </w:pPr>
+    </w:p>
+    <w:p>
+      <w:pPr>
+        <w:rPr>
+          <w:rFonts w:ascii="Arial" w:hAnsi="Arial" w:cs="Arial"/>
+        </w:rPr>
+      </w:pPr>
     </w:p>
     <w:p/>
     <w:p/>
@@ -3941,7 +4230,7 @@
                     <pic:cNvPicPr/>
                   </pic:nvPicPr>
                   <pic:blipFill>
-                    <a:blip r:embed="rId15"/>
+                    <a:blip r:embed="rId14"/>
                     <a:stretch>
                       <a:fillRect/>
                     </a:stretch>

</xml_diff>

<commit_message>
Adding relationships for the Sales table
</commit_message>
<xml_diff>
--- a/Proposal final project.docx
+++ b/Proposal final project.docx
@@ -243,7 +243,19 @@
         <w:rPr>
           <w:rFonts w:ascii="Arial" w:hAnsi="Arial" w:cs="Arial"/>
         </w:rPr>
-        <w:t>As more sales as all kinds move online, it’s more important than ever to be able to leverage database technology to operate a business.  This project combines secure transaction</w:t>
+        <w:t xml:space="preserve">As more sales </w:t>
+      </w:r>
+      <w:r>
+        <w:rPr>
+          <w:rFonts w:ascii="Arial" w:hAnsi="Arial" w:cs="Arial"/>
+        </w:rPr>
+        <w:t>of</w:t>
+      </w:r>
+      <w:r>
+        <w:rPr>
+          <w:rFonts w:ascii="Arial" w:hAnsi="Arial" w:cs="Arial"/>
+        </w:rPr>
+        <w:t xml:space="preserve"> all kinds move online, it’s more important than ever to be able to leverage database technology to operate a business.  This project combines secure transaction</w:t>
       </w:r>
       <w:r>
         <w:rPr>
@@ -995,14 +1007,24 @@
         </w:rPr>
         <w:t xml:space="preserve"> </w:t>
       </w:r>
-      <w:proofErr w:type="spellStart"/>
-      <w:r>
-        <w:rPr>
-          <w:rFonts w:ascii="Arial" w:hAnsi="Arial" w:cs="Arial"/>
-        </w:rPr>
-        <w:t>Row_Id</w:t>
-      </w:r>
-      <w:proofErr w:type="spellEnd"/>
+      <w:r>
+        <w:rPr>
+          <w:rFonts w:ascii="Arial" w:hAnsi="Arial" w:cs="Arial"/>
+        </w:rPr>
+        <w:t>Sale</w:t>
+      </w:r>
+      <w:r>
+        <w:rPr>
+          <w:rFonts w:ascii="Arial" w:hAnsi="Arial" w:cs="Arial"/>
+        </w:rPr>
+        <w:t>_I</w:t>
+      </w:r>
+      <w:r>
+        <w:rPr>
+          <w:rFonts w:ascii="Arial" w:hAnsi="Arial" w:cs="Arial"/>
+        </w:rPr>
+        <w:t>D</w:t>
+      </w:r>
       <w:r>
         <w:rPr>
           <w:rFonts w:ascii="Arial" w:hAnsi="Arial" w:cs="Arial"/>
@@ -1058,56 +1080,12 @@
         </w:rPr>
         <w:t xml:space="preserve"> </w:t>
       </w:r>
-      <w:proofErr w:type="spellStart"/>
-      <w:r>
-        <w:rPr>
-          <w:rFonts w:ascii="Arial" w:hAnsi="Arial" w:cs="Arial"/>
-        </w:rPr>
-        <w:t>Order_ID</w:t>
-      </w:r>
-      <w:proofErr w:type="spellEnd"/>
-      <w:r>
-        <w:rPr>
-          <w:rFonts w:ascii="Arial" w:hAnsi="Arial" w:cs="Arial"/>
-        </w:rPr>
-        <w:t xml:space="preserve"> (PK), </w:t>
-      </w:r>
-      <w:proofErr w:type="spellStart"/>
-      <w:r>
-        <w:rPr>
-          <w:rFonts w:ascii="Arial" w:hAnsi="Arial" w:cs="Arial"/>
-        </w:rPr>
-        <w:t>Order_Date</w:t>
-      </w:r>
-      <w:proofErr w:type="spellEnd"/>
-      <w:r>
-        <w:rPr>
-          <w:rFonts w:ascii="Arial" w:hAnsi="Arial" w:cs="Arial"/>
-        </w:rPr>
-        <w:t xml:space="preserve">, </w:t>
-      </w:r>
-      <w:proofErr w:type="spellStart"/>
-      <w:r>
-        <w:rPr>
-          <w:rFonts w:ascii="Arial" w:hAnsi="Arial" w:cs="Arial"/>
-        </w:rPr>
-        <w:t>Ship_Date</w:t>
-      </w:r>
-      <w:proofErr w:type="spellEnd"/>
-      <w:r>
-        <w:rPr>
-          <w:rFonts w:ascii="Arial" w:hAnsi="Arial" w:cs="Arial"/>
-        </w:rPr>
-        <w:t xml:space="preserve">, </w:t>
-      </w:r>
-      <w:proofErr w:type="spellStart"/>
-      <w:r>
-        <w:rPr>
-          <w:rFonts w:ascii="Arial" w:hAnsi="Arial" w:cs="Arial"/>
-        </w:rPr>
-        <w:t>Ship_Mode</w:t>
-      </w:r>
-      <w:proofErr w:type="spellEnd"/>
+      <w:r>
+        <w:rPr>
+          <w:rFonts w:ascii="Arial" w:hAnsi="Arial" w:cs="Arial"/>
+        </w:rPr>
+        <w:t>Order_ID (PK), Order_Date, Ship_Date, Ship_Mode</w:t>
+      </w:r>
     </w:p>
     <w:p>
       <w:pPr>
@@ -1127,42 +1105,18 @@
         </w:rPr>
         <w:t xml:space="preserve">Dimension Table: Customers: </w:t>
       </w:r>
-      <w:proofErr w:type="spellStart"/>
-      <w:r>
-        <w:rPr>
-          <w:rFonts w:ascii="Arial" w:hAnsi="Arial" w:cs="Arial"/>
-        </w:rPr>
-        <w:t>Customer_ID</w:t>
-      </w:r>
-      <w:proofErr w:type="spellEnd"/>
-      <w:r>
-        <w:rPr>
-          <w:rFonts w:ascii="Arial" w:hAnsi="Arial" w:cs="Arial"/>
-        </w:rPr>
-        <w:t xml:space="preserve"> (PK), </w:t>
-      </w:r>
-      <w:proofErr w:type="spellStart"/>
-      <w:r>
-        <w:rPr>
-          <w:rFonts w:ascii="Arial" w:hAnsi="Arial" w:cs="Arial"/>
-        </w:rPr>
-        <w:t>Customer_Name</w:t>
-      </w:r>
-      <w:proofErr w:type="spellEnd"/>
-      <w:r>
-        <w:rPr>
-          <w:rFonts w:ascii="Arial" w:hAnsi="Arial" w:cs="Arial"/>
-        </w:rPr>
-        <w:t xml:space="preserve">, Segment, City, State, </w:t>
-      </w:r>
-      <w:proofErr w:type="spellStart"/>
-      <w:r>
-        <w:rPr>
-          <w:rFonts w:ascii="Arial" w:hAnsi="Arial" w:cs="Arial"/>
-        </w:rPr>
-        <w:t>Postal_Code</w:t>
-      </w:r>
-      <w:proofErr w:type="spellEnd"/>
+      <w:r>
+        <w:rPr>
+          <w:rFonts w:ascii="Arial" w:hAnsi="Arial" w:cs="Arial"/>
+        </w:rPr>
+        <w:t xml:space="preserve">Customer_ID (PK), </w:t>
+      </w:r>
+      <w:r>
+        <w:rPr>
+          <w:rFonts w:ascii="Arial" w:hAnsi="Arial" w:cs="Arial"/>
+        </w:rPr>
+        <w:t>Customer_Name, Segment, City, State, Postal_Code</w:t>
+      </w:r>
       <w:r>
         <w:rPr>
           <w:rFonts w:ascii="Arial" w:hAnsi="Arial" w:cs="Arial"/>
@@ -1198,44 +1152,8 @@
         <w:rPr>
           <w:rFonts w:ascii="Arial" w:hAnsi="Arial" w:cs="Arial"/>
         </w:rPr>
-        <w:t xml:space="preserve">: </w:t>
-      </w:r>
-      <w:proofErr w:type="spellStart"/>
-      <w:r>
-        <w:rPr>
-          <w:rFonts w:ascii="Arial" w:hAnsi="Arial" w:cs="Arial"/>
-        </w:rPr>
-        <w:t>Product_ID</w:t>
-      </w:r>
-      <w:proofErr w:type="spellEnd"/>
-      <w:r>
-        <w:rPr>
-          <w:rFonts w:ascii="Arial" w:hAnsi="Arial" w:cs="Arial"/>
-        </w:rPr>
-        <w:t xml:space="preserve"> (PK), Category, </w:t>
-      </w:r>
-      <w:proofErr w:type="spellStart"/>
-      <w:r>
-        <w:rPr>
-          <w:rFonts w:ascii="Arial" w:hAnsi="Arial" w:cs="Arial"/>
-        </w:rPr>
-        <w:t>Sub_Category</w:t>
-      </w:r>
-      <w:proofErr w:type="spellEnd"/>
-      <w:r>
-        <w:rPr>
-          <w:rFonts w:ascii="Arial" w:hAnsi="Arial" w:cs="Arial"/>
-        </w:rPr>
-        <w:t xml:space="preserve">, </w:t>
-      </w:r>
-      <w:proofErr w:type="spellStart"/>
-      <w:r>
-        <w:rPr>
-          <w:rFonts w:ascii="Arial" w:hAnsi="Arial" w:cs="Arial"/>
-        </w:rPr>
-        <w:t>Product_Name</w:t>
-      </w:r>
-      <w:proofErr w:type="spellEnd"/>
+        <w:t>: Product_ID (PK), Category, Sub_Category, Product_Name</w:t>
+      </w:r>
     </w:p>
     <w:p>
       <w:pPr>
@@ -1290,7 +1208,7 @@
         <w:rPr>
           <w:rFonts w:ascii="Arial" w:hAnsi="Arial" w:cs="Arial"/>
         </w:rPr>
-        <w:t>One-to-many relationship: product -&gt; many orders</w:t>
+        <w:t>One-to-many relationship: customer -&gt; many sales</w:t>
       </w:r>
     </w:p>
     <w:p>
@@ -1309,13 +1227,26 @@
         <w:rPr>
           <w:rFonts w:ascii="Arial" w:hAnsi="Arial" w:cs="Arial"/>
         </w:rPr>
-        <w:t xml:space="preserve">One-to-many relationship: order -&gt; </w:t>
-      </w:r>
-      <w:r>
-        <w:rPr>
-          <w:rFonts w:ascii="Arial" w:hAnsi="Arial" w:cs="Arial"/>
-        </w:rPr>
-        <w:t xml:space="preserve">multiple </w:t>
+        <w:t>One-to-many relationship: order -&gt; many sales</w:t>
+      </w:r>
+    </w:p>
+    <w:p>
+      <w:pPr>
+        <w:pStyle w:val="ListParagraph"/>
+        <w:numPr>
+          <w:ilvl w:val="0"/>
+          <w:numId w:val="3"/>
+        </w:numPr>
+        <w:spacing w:line="276" w:lineRule="auto"/>
+        <w:rPr>
+          <w:rFonts w:ascii="Arial" w:hAnsi="Arial" w:cs="Arial"/>
+        </w:rPr>
+      </w:pPr>
+      <w:r>
+        <w:rPr>
+          <w:rFonts w:ascii="Arial" w:hAnsi="Arial" w:cs="Arial"/>
+        </w:rPr>
+        <w:t xml:space="preserve">One-to-many relationship: </w:t>
       </w:r>
       <w:r>
         <w:rPr>
@@ -1327,7 +1258,68 @@
         <w:rPr>
           <w:rFonts w:ascii="Arial" w:hAnsi="Arial" w:cs="Arial"/>
         </w:rPr>
+        <w:t xml:space="preserve"> -&gt; many</w:t>
+      </w:r>
+      <w:r>
+        <w:rPr>
+          <w:rFonts w:ascii="Arial" w:hAnsi="Arial" w:cs="Arial"/>
+        </w:rPr>
+        <w:t xml:space="preserve"> sales</w:t>
+      </w:r>
+    </w:p>
+    <w:p>
+      <w:pPr>
+        <w:pStyle w:val="ListParagraph"/>
+        <w:numPr>
+          <w:ilvl w:val="0"/>
+          <w:numId w:val="3"/>
+        </w:numPr>
+        <w:spacing w:line="276" w:lineRule="auto"/>
+        <w:rPr>
+          <w:rFonts w:ascii="Arial" w:hAnsi="Arial" w:cs="Arial"/>
+        </w:rPr>
+      </w:pPr>
+      <w:r>
+        <w:rPr>
+          <w:rFonts w:ascii="Arial" w:hAnsi="Arial" w:cs="Arial"/>
+        </w:rPr>
+        <w:t>Many</w:t>
+      </w:r>
+      <w:r>
+        <w:rPr>
+          <w:rFonts w:ascii="Arial" w:hAnsi="Arial" w:cs="Arial"/>
+        </w:rPr>
+        <w:t xml:space="preserve">-to-many relationship: </w:t>
+      </w:r>
+      <w:r>
+        <w:rPr>
+          <w:rFonts w:ascii="Arial" w:hAnsi="Arial" w:cs="Arial"/>
+        </w:rPr>
+        <w:t>product</w:t>
+      </w:r>
+      <w:r>
+        <w:rPr>
+          <w:rFonts w:ascii="Arial" w:hAnsi="Arial" w:cs="Arial"/>
+        </w:rPr>
         <w:t>s</w:t>
+      </w:r>
+      <w:r>
+        <w:rPr>
+          <w:rFonts w:ascii="Arial" w:hAnsi="Arial" w:cs="Arial"/>
+        </w:rPr>
+        <w:t xml:space="preserve"> </w:t>
+      </w:r>
+      <w:r>
+        <w:rPr>
+          <w:rFonts w:ascii="Arial" w:hAnsi="Arial" w:cs="Arial"/>
+        </w:rPr>
+        <w:t>&lt;</w:t>
+      </w:r>
+      <w:r>
+        <w:rPr>
+          <w:rFonts w:ascii="Arial" w:hAnsi="Arial" w:cs="Arial"/>
+        </w:rPr>
+        <w:t>-&gt; orders</w:t>
       </w:r>
     </w:p>
     <w:p>
@@ -1422,14 +1414,12 @@
         </w:rPr>
         <w:t xml:space="preserve">data analysis lead, </w:t>
       </w:r>
-      <w:proofErr w:type="spellStart"/>
       <w:r>
         <w:rPr>
           <w:rFonts w:ascii="Arial" w:hAnsi="Arial" w:cs="Arial"/>
         </w:rPr>
         <w:t>db</w:t>
       </w:r>
-      <w:proofErr w:type="spellEnd"/>
       <w:r>
         <w:rPr>
           <w:rFonts w:ascii="Arial" w:hAnsi="Arial" w:cs="Arial"/>
@@ -1467,19 +1457,11 @@
         </w:rPr>
         <w:t xml:space="preserve">data visualization dashboard lead, </w:t>
       </w:r>
-      <w:proofErr w:type="spellStart"/>
-      <w:r>
-        <w:rPr>
-          <w:rFonts w:ascii="Arial" w:hAnsi="Arial" w:cs="Arial"/>
-        </w:rPr>
-        <w:t>db</w:t>
-      </w:r>
-      <w:proofErr w:type="spellEnd"/>
-      <w:r>
-        <w:rPr>
-          <w:rFonts w:ascii="Arial" w:hAnsi="Arial" w:cs="Arial"/>
-        </w:rPr>
-        <w:t xml:space="preserve"> design, backend scripts</w:t>
+      <w:r>
+        <w:rPr>
+          <w:rFonts w:ascii="Arial" w:hAnsi="Arial" w:cs="Arial"/>
+        </w:rPr>
+        <w:t>db design, backend scripts</w:t>
       </w:r>
     </w:p>
     <w:p>
@@ -1506,19 +1488,11 @@
         </w:rPr>
         <w:t xml:space="preserve">cloud architecture and deployment lead, </w:t>
       </w:r>
-      <w:proofErr w:type="spellStart"/>
-      <w:r>
-        <w:rPr>
-          <w:rFonts w:ascii="Arial" w:hAnsi="Arial" w:cs="Arial"/>
-        </w:rPr>
-        <w:t>db</w:t>
-      </w:r>
-      <w:proofErr w:type="spellEnd"/>
-      <w:r>
-        <w:rPr>
-          <w:rFonts w:ascii="Arial" w:hAnsi="Arial" w:cs="Arial"/>
-        </w:rPr>
-        <w:t xml:space="preserve"> design, </w:t>
+      <w:r>
+        <w:rPr>
+          <w:rFonts w:ascii="Arial" w:hAnsi="Arial" w:cs="Arial"/>
+        </w:rPr>
+        <w:t xml:space="preserve">db design, </w:t>
       </w:r>
       <w:r>
         <w:rPr>
@@ -1610,21 +1584,7 @@
         <w:rPr>
           <w:rFonts w:ascii="Arial" w:hAnsi="Arial" w:cs="Arial"/>
         </w:rPr>
-        <w:t xml:space="preserve">clean/transform data using Python with </w:t>
-      </w:r>
-      <w:proofErr w:type="gramStart"/>
-      <w:r>
-        <w:rPr>
-          <w:rFonts w:ascii="Arial" w:hAnsi="Arial" w:cs="Arial"/>
-        </w:rPr>
-        <w:t>pandas</w:t>
-      </w:r>
-      <w:proofErr w:type="gramEnd"/>
-      <w:r>
-        <w:rPr>
-          <w:rFonts w:ascii="Arial" w:hAnsi="Arial" w:cs="Arial"/>
-        </w:rPr>
-        <w:t xml:space="preserve"> library for use in database, </w:t>
+        <w:t xml:space="preserve">clean/transform data using Python with pandas library for use in database, </w:t>
       </w:r>
       <w:r>
         <w:rPr>
@@ -1684,7 +1644,14 @@
         <w:rPr>
           <w:rFonts w:ascii="Arial" w:hAnsi="Arial" w:cs="Arial"/>
         </w:rPr>
-        <w:t xml:space="preserve"> to normalized schema mentioned above</w:t>
+        <w:t xml:space="preserve"> to </w:t>
+      </w:r>
+      <w:r>
+        <w:rPr>
+          <w:rFonts w:ascii="Arial" w:hAnsi="Arial" w:cs="Arial"/>
+        </w:rPr>
+        <w:lastRenderedPageBreak/>
+        <w:t>normalized schema mentioned above</w:t>
       </w:r>
       <w:r>
         <w:rPr>
@@ -1772,7 +1739,6 @@
           <w:b/>
           <w:bCs/>
         </w:rPr>
-        <w:lastRenderedPageBreak/>
         <w:t>Backend</w:t>
       </w:r>
     </w:p>
@@ -2133,14 +2099,7 @@
         <w:rPr>
           <w:rFonts w:ascii="Arial" w:hAnsi="Arial" w:cs="Arial"/>
         </w:rPr>
-        <w:t xml:space="preserve"> </w:t>
-      </w:r>
-      <w:proofErr w:type="spellStart"/>
-      <w:r>
-        <w:rPr>
-          <w:rFonts w:ascii="Arial" w:hAnsi="Arial" w:cs="Arial"/>
-        </w:rPr>
-        <w:t>Quick</w:t>
+        <w:t xml:space="preserve"> Quick</w:t>
       </w:r>
       <w:r>
         <w:rPr>
@@ -2152,14 +2111,7 @@
         <w:rPr>
           <w:rFonts w:ascii="Arial" w:hAnsi="Arial" w:cs="Arial"/>
         </w:rPr>
-        <w:t>ight</w:t>
-      </w:r>
-      <w:proofErr w:type="spellEnd"/>
-      <w:r>
-        <w:rPr>
-          <w:rFonts w:ascii="Arial" w:hAnsi="Arial" w:cs="Arial"/>
-        </w:rPr>
-        <w:t xml:space="preserve"> for dashboard </w:t>
+        <w:t xml:space="preserve">ight for dashboard </w:t>
       </w:r>
       <w:r>
         <w:rPr>
@@ -2187,19 +2139,11 @@
           <w:rFonts w:ascii="Arial" w:hAnsi="Arial" w:cs="Arial"/>
         </w:rPr>
       </w:pPr>
-      <w:proofErr w:type="spellStart"/>
-      <w:r>
-        <w:rPr>
-          <w:rFonts w:ascii="Arial" w:hAnsi="Arial" w:cs="Arial"/>
-        </w:rPr>
-        <w:t>QuickSight</w:t>
-      </w:r>
-      <w:proofErr w:type="spellEnd"/>
-      <w:r>
-        <w:rPr>
-          <w:rFonts w:ascii="Arial" w:hAnsi="Arial" w:cs="Arial"/>
-        </w:rPr>
-        <w:t xml:space="preserve"> has interactive dashboards that can filter, drill down, and of course show a variety of data visualizations to end users for analysis.  It is also capable of being shared via a URL and with user permissions within AWS.</w:t>
+      <w:r>
+        <w:rPr>
+          <w:rFonts w:ascii="Arial" w:hAnsi="Arial" w:cs="Arial"/>
+        </w:rPr>
+        <w:t>QuickSight has interactive dashboards that can filter, drill down, and of course show a variety of data visualizations to end users for analysis.  It is also capable of being shared via a URL and with user permissions within AWS.</w:t>
       </w:r>
       <w:r>
         <w:rPr>
@@ -2211,21 +2155,7 @@
         <w:rPr>
           <w:rFonts w:ascii="Arial" w:hAnsi="Arial" w:cs="Arial"/>
         </w:rPr>
-        <w:t xml:space="preserve">a direct URL for user-based access.  </w:t>
-      </w:r>
-      <w:proofErr w:type="spellStart"/>
-      <w:r>
-        <w:rPr>
-          <w:rFonts w:ascii="Arial" w:hAnsi="Arial" w:cs="Arial"/>
-        </w:rPr>
-        <w:t>Quicksight</w:t>
-      </w:r>
-      <w:proofErr w:type="spellEnd"/>
-      <w:r>
-        <w:rPr>
-          <w:rFonts w:ascii="Arial" w:hAnsi="Arial" w:cs="Arial"/>
-        </w:rPr>
-        <w:t xml:space="preserve"> generates a URL which can be copied and shared.</w:t>
+        <w:t>a direct URL for user-based access.  Quicksight generates a URL which can be copied and shared.</w:t>
       </w:r>
     </w:p>
     <w:p>
@@ -2275,35 +2205,7 @@
         <w:rPr>
           <w:rFonts w:ascii="Arial" w:hAnsi="Arial" w:cs="Arial"/>
         </w:rPr>
-        <w:t xml:space="preserve"> This will lead to better efficiency when running queries, efficient </w:t>
-      </w:r>
-      <w:proofErr w:type="gramStart"/>
-      <w:r>
-        <w:rPr>
-          <w:rFonts w:ascii="Arial" w:hAnsi="Arial" w:cs="Arial"/>
-        </w:rPr>
-        <w:t>reads</w:t>
-      </w:r>
-      <w:proofErr w:type="gramEnd"/>
-      <w:r>
-        <w:rPr>
-          <w:rFonts w:ascii="Arial" w:hAnsi="Arial" w:cs="Arial"/>
-        </w:rPr>
-        <w:t xml:space="preserve"> and </w:t>
-      </w:r>
-      <w:proofErr w:type="gramStart"/>
-      <w:r>
-        <w:rPr>
-          <w:rFonts w:ascii="Arial" w:hAnsi="Arial" w:cs="Arial"/>
-        </w:rPr>
-        <w:t>writes</w:t>
-      </w:r>
-      <w:proofErr w:type="gramEnd"/>
-      <w:r>
-        <w:rPr>
-          <w:rFonts w:ascii="Arial" w:hAnsi="Arial" w:cs="Arial"/>
-        </w:rPr>
-        <w:t>.</w:t>
+        <w:t xml:space="preserve"> This will lead to better efficiency when running queries, efficient reads and writes.</w:t>
       </w:r>
       <w:r>
         <w:rPr>
@@ -2354,19 +2256,11 @@
           <w:rFonts w:ascii="Arial" w:hAnsi="Arial" w:cs="Arial"/>
         </w:rPr>
       </w:pPr>
-      <w:proofErr w:type="spellStart"/>
-      <w:r>
-        <w:rPr>
-          <w:rFonts w:ascii="Arial" w:hAnsi="Arial" w:cs="Arial"/>
-        </w:rPr>
-        <w:t>Jupyter</w:t>
-      </w:r>
-      <w:proofErr w:type="spellEnd"/>
-      <w:r>
-        <w:rPr>
-          <w:rFonts w:ascii="Arial" w:hAnsi="Arial" w:cs="Arial"/>
-        </w:rPr>
-        <w:t xml:space="preserve"> Lab - clean/transform data in preparation for loading to MySQL Workbench</w:t>
+      <w:r>
+        <w:rPr>
+          <w:rFonts w:ascii="Arial" w:hAnsi="Arial" w:cs="Arial"/>
+        </w:rPr>
+        <w:t>Jupyter Lab - clean/transform data in preparation for loading to MySQL Workbench</w:t>
       </w:r>
     </w:p>
     <w:p>
@@ -2514,6 +2408,7 @@
         <w:rPr>
           <w:rFonts w:ascii="Arial" w:hAnsi="Arial" w:cs="Arial"/>
         </w:rPr>
+        <w:lastRenderedPageBreak/>
         <w:t>A</w:t>
       </w:r>
       <w:r>
@@ -2581,21 +2476,7 @@
         <w:rPr>
           <w:rFonts w:ascii="Arial" w:hAnsi="Arial" w:cs="Arial"/>
         </w:rPr>
-        <w:t xml:space="preserve"> </w:t>
-      </w:r>
-      <w:proofErr w:type="spellStart"/>
-      <w:r>
-        <w:rPr>
-          <w:rFonts w:ascii="Arial" w:hAnsi="Arial" w:cs="Arial"/>
-        </w:rPr>
-        <w:t>Quicksight</w:t>
-      </w:r>
-      <w:proofErr w:type="spellEnd"/>
-      <w:r>
-        <w:rPr>
-          <w:rFonts w:ascii="Arial" w:hAnsi="Arial" w:cs="Arial"/>
-        </w:rPr>
-        <w:t xml:space="preserve"> – </w:t>
+        <w:t xml:space="preserve"> Quicksight – </w:t>
       </w:r>
       <w:r>
         <w:rPr>
@@ -2712,7 +2593,6 @@
         <w:rPr>
           <w:rFonts w:ascii="Arial" w:hAnsi="Arial" w:cs="Arial"/>
         </w:rPr>
-        <w:lastRenderedPageBreak/>
         <w:t>Other services such as storage buckets (A</w:t>
       </w:r>
       <w:r>
@@ -3817,25 +3697,7 @@
           <w:i/>
           <w:iCs/>
         </w:rPr>
-        <w:t xml:space="preserve">Amazon </w:t>
-      </w:r>
-      <w:proofErr w:type="spellStart"/>
-      <w:r>
-        <w:rPr>
-          <w:rFonts w:ascii="Arial" w:hAnsi="Arial" w:cs="Arial"/>
-          <w:i/>
-          <w:iCs/>
-        </w:rPr>
-        <w:t>QuickSight</w:t>
-      </w:r>
-      <w:proofErr w:type="spellEnd"/>
-      <w:r>
-        <w:rPr>
-          <w:rFonts w:ascii="Arial" w:hAnsi="Arial" w:cs="Arial"/>
-          <w:i/>
-          <w:iCs/>
-        </w:rPr>
-        <w:t>: Business intelligence and dashboard service</w:t>
+        <w:t>Amazon QuickSight: Business intelligence and dashboard service</w:t>
       </w:r>
       <w:r>
         <w:rPr>
@@ -3897,19 +3759,11 @@
           <w:rFonts w:ascii="Arial" w:hAnsi="Arial" w:cs="Arial"/>
         </w:rPr>
       </w:pPr>
-      <w:proofErr w:type="spellStart"/>
-      <w:r>
-        <w:rPr>
-          <w:rFonts w:ascii="Arial" w:hAnsi="Arial" w:cs="Arial"/>
-        </w:rPr>
-        <w:t>GeeksforGeeks</w:t>
-      </w:r>
-      <w:proofErr w:type="spellEnd"/>
-      <w:r>
-        <w:rPr>
-          <w:rFonts w:ascii="Arial" w:hAnsi="Arial" w:cs="Arial"/>
-        </w:rPr>
-        <w:t xml:space="preserve">. (2022, October 4). </w:t>
+      <w:r>
+        <w:rPr>
+          <w:rFonts w:ascii="Arial" w:hAnsi="Arial" w:cs="Arial"/>
+        </w:rPr>
+        <w:t xml:space="preserve">GeeksforGeeks. (2022, October 4). </w:t>
       </w:r>
       <w:r>
         <w:rPr>
@@ -3923,21 +3777,7 @@
         <w:rPr>
           <w:rFonts w:ascii="Arial" w:hAnsi="Arial" w:cs="Arial"/>
         </w:rPr>
-        <w:t xml:space="preserve">. </w:t>
-      </w:r>
-      <w:proofErr w:type="spellStart"/>
-      <w:r>
-        <w:rPr>
-          <w:rFonts w:ascii="Arial" w:hAnsi="Arial" w:cs="Arial"/>
-        </w:rPr>
-        <w:t>GeeksforGeeks</w:t>
-      </w:r>
-      <w:proofErr w:type="spellEnd"/>
-      <w:r>
-        <w:rPr>
-          <w:rFonts w:ascii="Arial" w:hAnsi="Arial" w:cs="Arial"/>
-        </w:rPr>
-        <w:t xml:space="preserve">. </w:t>
+        <w:t xml:space="preserve">. GeeksforGeeks. </w:t>
       </w:r>
       <w:hyperlink r:id="rId8" w:tgtFrame="_new" w:history="1">
         <w:r>
@@ -3956,19 +3796,11 @@
           <w:rFonts w:ascii="Arial" w:hAnsi="Arial" w:cs="Arial"/>
         </w:rPr>
       </w:pPr>
-      <w:proofErr w:type="spellStart"/>
-      <w:r>
-        <w:rPr>
-          <w:rFonts w:ascii="Arial" w:hAnsi="Arial" w:cs="Arial"/>
-        </w:rPr>
-        <w:t>GeeksforGeeks</w:t>
-      </w:r>
-      <w:proofErr w:type="spellEnd"/>
-      <w:r>
-        <w:rPr>
-          <w:rFonts w:ascii="Arial" w:hAnsi="Arial" w:cs="Arial"/>
-        </w:rPr>
-        <w:t xml:space="preserve">. (2022, October 3). </w:t>
+      <w:r>
+        <w:rPr>
+          <w:rFonts w:ascii="Arial" w:hAnsi="Arial" w:cs="Arial"/>
+        </w:rPr>
+        <w:t xml:space="preserve">GeeksforGeeks. (2022, October 3). </w:t>
       </w:r>
       <w:r>
         <w:rPr>
@@ -3982,21 +3814,7 @@
         <w:rPr>
           <w:rFonts w:ascii="Arial" w:hAnsi="Arial" w:cs="Arial"/>
         </w:rPr>
-        <w:t xml:space="preserve">. </w:t>
-      </w:r>
-      <w:proofErr w:type="spellStart"/>
-      <w:r>
-        <w:rPr>
-          <w:rFonts w:ascii="Arial" w:hAnsi="Arial" w:cs="Arial"/>
-        </w:rPr>
-        <w:t>GeeksforGeeks</w:t>
-      </w:r>
-      <w:proofErr w:type="spellEnd"/>
-      <w:r>
-        <w:rPr>
-          <w:rFonts w:ascii="Arial" w:hAnsi="Arial" w:cs="Arial"/>
-        </w:rPr>
-        <w:t xml:space="preserve">. </w:t>
+        <w:t xml:space="preserve">. GeeksforGeeks. </w:t>
       </w:r>
       <w:hyperlink r:id="rId9" w:tgtFrame="_new" w:history="1">
         <w:r>
@@ -4058,7 +3876,6 @@
         </w:rPr>
         <w:t xml:space="preserve">Lucid Software Inc. (n.d.). </w:t>
       </w:r>
-      <w:proofErr w:type="spellStart"/>
       <w:r>
         <w:rPr>
           <w:rFonts w:ascii="Arial" w:hAnsi="Arial" w:cs="Arial"/>
@@ -4067,7 +3884,6 @@
         </w:rPr>
         <w:t>Lucidchart</w:t>
       </w:r>
-      <w:proofErr w:type="spellEnd"/>
       <w:r>
         <w:rPr>
           <w:rFonts w:ascii="Arial" w:hAnsi="Arial" w:cs="Arial"/>
@@ -4146,21 +3962,7 @@
         <w:rPr>
           <w:rFonts w:ascii="Arial" w:hAnsi="Arial" w:cs="Arial"/>
         </w:rPr>
-        <w:t xml:space="preserve"> </w:t>
-      </w:r>
-      <w:proofErr w:type="spellStart"/>
-      <w:r>
-        <w:rPr>
-          <w:rFonts w:ascii="Arial" w:hAnsi="Arial" w:cs="Arial"/>
-        </w:rPr>
-        <w:t>SprinkleData</w:t>
-      </w:r>
-      <w:proofErr w:type="spellEnd"/>
-      <w:r>
-        <w:rPr>
-          <w:rFonts w:ascii="Arial" w:hAnsi="Arial" w:cs="Arial"/>
-        </w:rPr>
-        <w:t xml:space="preserve">. </w:t>
+        <w:t xml:space="preserve"> SprinkleData. </w:t>
       </w:r>
       <w:hyperlink r:id="rId13" w:tgtFrame="_new" w:history="1">
         <w:r>
@@ -4200,7 +4002,6 @@
           <w:b/>
           <w:bCs/>
         </w:rPr>
-        <w:lastRenderedPageBreak/>
         <w:t>Appendix</w:t>
       </w:r>
     </w:p>
@@ -5597,7 +5398,6 @@
   <w:style w:type="character" w:default="1" w:styleId="DefaultParagraphFont">
     <w:name w:val="Default Paragraph Font"/>
     <w:uiPriority w:val="1"/>
-    <w:semiHidden/>
     <w:unhideWhenUsed/>
   </w:style>
   <w:style w:type="table" w:default="1" w:styleId="TableNormal">

</xml_diff>